<commit_message>
DOC Customer statistics documented.
</commit_message>
<xml_diff>
--- a/doc/documentation.docx
+++ b/doc/documentation.docx
@@ -5,47 +5,84 @@
     <w:p>
       <w:pPr>
         <w:pStyle w:val="Cmlapszerz"/>
-      </w:pPr>
-      <w:r>
+        <w:rPr>
+          <w:lang w:val="en-GB"/>
+        </w:rPr>
+      </w:pPr>
+      <w:r>
+        <w:rPr>
+          <w:lang w:val="en-GB"/>
+        </w:rPr>
         <w:t>Adam Veraszto,</w:t>
       </w:r>
       <w:r>
+        <w:rPr>
+          <w:lang w:val="en-GB"/>
+        </w:rPr>
         <w:t xml:space="preserve"> </w:t>
       </w:r>
       <w:r>
+        <w:rPr>
+          <w:lang w:val="en-GB"/>
+        </w:rPr>
         <w:t>Benedek Kornyei</w:t>
       </w:r>
       <w:r>
+        <w:rPr>
+          <w:lang w:val="en-GB"/>
+        </w:rPr>
         <w:t>,</w:t>
       </w:r>
       <w:r>
+        <w:rPr>
+          <w:lang w:val="en-GB"/>
+        </w:rPr>
         <w:br/>
         <w:t>Zoltan Bereczki</w:t>
       </w:r>
       <w:r>
+        <w:rPr>
+          <w:lang w:val="en-GB"/>
+        </w:rPr>
         <w:br/>
       </w:r>
     </w:p>
     <w:p>
       <w:pPr>
         <w:pStyle w:val="Cm"/>
-      </w:pPr>
-      <w:r>
+        <w:rPr>
+          <w:lang w:val="en-GB"/>
+        </w:rPr>
+      </w:pPr>
+      <w:r>
+        <w:rPr>
+          <w:lang w:val="en-GB"/>
+        </w:rPr>
         <w:fldChar w:fldCharType="begin"/>
       </w:r>
       <w:r>
+        <w:rPr>
+          <w:lang w:val="en-GB"/>
+        </w:rPr>
         <w:instrText xml:space="preserve"> TITLE  \* MERGEFORMAT </w:instrText>
       </w:r>
       <w:r>
+        <w:rPr>
+          <w:lang w:val="en-GB"/>
+        </w:rPr>
         <w:fldChar w:fldCharType="separate"/>
       </w:r>
       <w:proofErr w:type="spellStart"/>
       <w:r>
+        <w:rPr>
+          <w:lang w:val="en-GB"/>
+        </w:rPr>
         <w:t>J</w:t>
       </w:r>
       <w:r>
         <w:rPr>
           <w:caps w:val="0"/>
+          <w:lang w:val="en-GB"/>
         </w:rPr>
         <w:t>unctionXBudapest</w:t>
       </w:r>
@@ -53,6 +90,37 @@
       <w:r>
         <w:rPr>
           <w:caps w:val="0"/>
+          <w:lang w:val="en-GB"/>
+        </w:rPr>
+        <w:t xml:space="preserve"> Hackathon</w:t>
+      </w:r>
+      <w:r>
+        <w:rPr>
+          <w:caps w:val="0"/>
+          <w:lang w:val="en-GB"/>
+        </w:rPr>
+        <w:fldChar w:fldCharType="end"/>
+      </w:r>
+      <w:r>
+        <w:rPr>
+          <w:caps w:val="0"/>
+          <w:lang w:val="en-GB"/>
+        </w:rPr>
+        <w:br/>
+      </w:r>
+      <w:proofErr w:type="spellStart"/>
+      <w:r>
+        <w:rPr>
+          <w:caps w:val="0"/>
+          <w:lang w:val="en-GB"/>
+        </w:rPr>
+        <w:t>Antavo</w:t>
+      </w:r>
+      <w:proofErr w:type="spellEnd"/>
+      <w:r>
+        <w:rPr>
+          <w:caps w:val="0"/>
+          <w:lang w:val="en-GB"/>
         </w:rPr>
         <w:t xml:space="preserve"> </w:t>
       </w:r>
@@ -60,73 +128,67 @@
       <w:r>
         <w:rPr>
           <w:caps w:val="0"/>
-        </w:rPr>
-        <w:t>Hackathon</w:t>
+          <w:lang w:val="en-GB"/>
+        </w:rPr>
+        <w:t>Challange</w:t>
       </w:r>
       <w:proofErr w:type="spellEnd"/>
-      <w:r>
-        <w:rPr>
-          <w:caps w:val="0"/>
-        </w:rPr>
-        <w:fldChar w:fldCharType="end"/>
-      </w:r>
-      <w:r>
-        <w:rPr>
-          <w:caps w:val="0"/>
-        </w:rPr>
-        <w:br/>
-      </w:r>
-      <w:proofErr w:type="spellStart"/>
-      <w:r>
-        <w:rPr>
-          <w:caps w:val="0"/>
-        </w:rPr>
-        <w:t>Antavo</w:t>
-      </w:r>
-      <w:proofErr w:type="spellEnd"/>
-      <w:r>
-        <w:rPr>
-          <w:caps w:val="0"/>
-        </w:rPr>
-        <w:t xml:space="preserve"> </w:t>
-      </w:r>
-      <w:proofErr w:type="spellStart"/>
-      <w:r>
-        <w:rPr>
-          <w:caps w:val="0"/>
-        </w:rPr>
-        <w:t>Challange</w:t>
-      </w:r>
-      <w:proofErr w:type="spellEnd"/>
     </w:p>
     <w:p>
       <w:pPr>
         <w:pStyle w:val="Alcm"/>
-      </w:pPr>
-      <w:r>
+        <w:rPr>
+          <w:lang w:val="en-GB"/>
+        </w:rPr>
+      </w:pPr>
+      <w:r>
+        <w:rPr>
+          <w:lang w:val="en-GB"/>
+        </w:rPr>
         <w:t>Project Documentation</w:t>
       </w:r>
     </w:p>
     <w:p>
       <w:pPr>
         <w:pStyle w:val="Alcm"/>
-      </w:pPr>
-      <w:r>
+        <w:rPr>
+          <w:lang w:val="en-GB"/>
+        </w:rPr>
+      </w:pPr>
+      <w:r>
+        <w:rPr>
+          <w:lang w:val="en-GB"/>
+        </w:rPr>
         <w:t>10</w:t>
       </w:r>
       <w:r>
+        <w:rPr>
+          <w:lang w:val="en-GB"/>
+        </w:rPr>
         <w:t>/</w:t>
       </w:r>
       <w:r>
+        <w:rPr>
+          <w:lang w:val="en-GB"/>
+        </w:rPr>
         <w:t>23</w:t>
       </w:r>
       <w:r>
+        <w:rPr>
+          <w:lang w:val="en-GB"/>
+        </w:rPr>
         <w:t>/202</w:t>
       </w:r>
       <w:r>
+        <w:rPr>
+          <w:lang w:val="en-GB"/>
+        </w:rPr>
         <w:t>2</w:t>
       </w:r>
       <w:r>
+        <w:rPr>
+          <w:lang w:val="en-GB"/>
+        </w:rPr>
         <w:br/>
         <w:t>Budapest</w:t>
       </w:r>
@@ -136,6 +198,9 @@
         <w:spacing w:after="0"/>
         <w:ind w:firstLine="0"/>
         <w:jc w:val="left"/>
+        <w:rPr>
+          <w:lang w:val="en-GB"/>
+        </w:rPr>
         <w:sectPr>
           <w:pgSz w:w="11907" w:h="16840"/>
           <w:pgMar w:top="1418" w:right="1418" w:bottom="1418" w:left="1418" w:header="708" w:footer="708" w:gutter="567"/>
@@ -147,27 +212,1612 @@
       <w:pPr>
         <w:pStyle w:val="Cmsor1"/>
       </w:pPr>
-      <w:proofErr w:type="spellStart"/>
       <w:r>
         <w:lastRenderedPageBreak/>
         <w:t>Introduction</w:t>
       </w:r>
+      <w:r>
+        <w:t>:</w:t>
+      </w:r>
+    </w:p>
+    <w:p>
+      <w:pPr>
+        <w:rPr>
+          <w:sz w:val="30"/>
+          <w:szCs w:val="30"/>
+          <w:lang w:val="en-GB"/>
+        </w:rPr>
+      </w:pPr>
+      <w:r>
+        <w:rPr>
+          <w:sz w:val="30"/>
+          <w:szCs w:val="30"/>
+          <w:lang w:val="en-GB"/>
+        </w:rPr>
+        <w:t xml:space="preserve">Our project was to analyse and visualise a big dataset provided by </w:t>
+      </w:r>
+      <w:proofErr w:type="spellStart"/>
+      <w:r>
+        <w:rPr>
+          <w:sz w:val="30"/>
+          <w:szCs w:val="30"/>
+          <w:lang w:val="en-GB"/>
+        </w:rPr>
+        <w:t>Antavo</w:t>
+      </w:r>
       <w:proofErr w:type="spellEnd"/>
+      <w:r>
+        <w:rPr>
+          <w:sz w:val="30"/>
+          <w:szCs w:val="30"/>
+          <w:lang w:val="en-GB"/>
+        </w:rPr>
+        <w:t xml:space="preserve"> based on real data.  </w:t>
+      </w:r>
+      <w:r>
+        <w:rPr>
+          <w:sz w:val="30"/>
+          <w:szCs w:val="30"/>
+          <w:lang w:val="en-GB"/>
+        </w:rPr>
+        <w:t>According to this data we had to make some assumptions, predictions and improvements about c</w:t>
+      </w:r>
+      <w:r>
+        <w:rPr>
+          <w:sz w:val="30"/>
+          <w:szCs w:val="30"/>
+          <w:lang w:val="en-GB"/>
+        </w:rPr>
+        <w:t>u</w:t>
+      </w:r>
+      <w:r>
+        <w:rPr>
+          <w:sz w:val="30"/>
+          <w:szCs w:val="30"/>
+          <w:lang w:val="en-GB"/>
+        </w:rPr>
+        <w:t>st</w:t>
+      </w:r>
+      <w:r>
+        <w:rPr>
+          <w:sz w:val="30"/>
+          <w:szCs w:val="30"/>
+          <w:lang w:val="en-GB"/>
+        </w:rPr>
+        <w:t>o</w:t>
+      </w:r>
+      <w:r>
+        <w:rPr>
+          <w:sz w:val="30"/>
+          <w:szCs w:val="30"/>
+          <w:lang w:val="en-GB"/>
+        </w:rPr>
+        <w:t>mer life cycle, customer</w:t>
+      </w:r>
+      <w:r>
+        <w:rPr>
+          <w:sz w:val="30"/>
+          <w:szCs w:val="30"/>
+          <w:lang w:val="en-GB"/>
+        </w:rPr>
+        <w:t xml:space="preserve"> loyalty</w:t>
+      </w:r>
+      <w:r>
+        <w:rPr>
+          <w:sz w:val="30"/>
+          <w:szCs w:val="30"/>
+          <w:lang w:val="en-GB"/>
+        </w:rPr>
+        <w:t xml:space="preserve"> </w:t>
+      </w:r>
+      <w:r>
+        <w:rPr>
+          <w:sz w:val="30"/>
+          <w:szCs w:val="30"/>
+          <w:lang w:val="en-GB"/>
+        </w:rPr>
+        <w:t>and customer</w:t>
+      </w:r>
+      <w:r>
+        <w:rPr>
+          <w:sz w:val="30"/>
+          <w:szCs w:val="30"/>
+          <w:lang w:val="en-GB"/>
+        </w:rPr>
+        <w:t xml:space="preserve"> experience. </w:t>
+      </w:r>
+      <w:r>
+        <w:rPr>
+          <w:sz w:val="30"/>
+          <w:szCs w:val="30"/>
+          <w:lang w:val="en-GB"/>
+        </w:rPr>
+        <w:t xml:space="preserve">We made some pre-processing on the received </w:t>
+      </w:r>
+      <w:r>
+        <w:rPr>
+          <w:sz w:val="30"/>
+          <w:szCs w:val="30"/>
+          <w:lang w:val="en-GB"/>
+        </w:rPr>
+        <w:t>data and</w:t>
+      </w:r>
+      <w:r>
+        <w:rPr>
+          <w:sz w:val="30"/>
+          <w:szCs w:val="30"/>
+          <w:lang w:val="en-GB"/>
+        </w:rPr>
+        <w:t xml:space="preserve"> made multiple observations on it. We w</w:t>
+      </w:r>
+      <w:r>
+        <w:rPr>
+          <w:sz w:val="30"/>
+          <w:szCs w:val="30"/>
+          <w:lang w:val="en-GB"/>
+        </w:rPr>
+        <w:t>ere</w:t>
+      </w:r>
+      <w:r>
+        <w:rPr>
+          <w:sz w:val="30"/>
+          <w:szCs w:val="30"/>
+          <w:lang w:val="en-GB"/>
+        </w:rPr>
+        <w:t xml:space="preserve"> working with the checkouts and wanted to determine the goodness of coupons. We examined many asp</w:t>
+      </w:r>
+      <w:r>
+        <w:rPr>
+          <w:sz w:val="30"/>
+          <w:szCs w:val="30"/>
+          <w:lang w:val="en-GB"/>
+        </w:rPr>
+        <w:t xml:space="preserve">ects of the dataset and visualized the results of these. We also wanted to see if there is a trend in the amount of checkouts and if we can predict it. In the following chapters we will discuss the used methods and the final results with our thoughts on them. </w:t>
+      </w:r>
     </w:p>
     <w:p>
       <w:pPr>
         <w:ind w:firstLine="0"/>
         <w:jc w:val="left"/>
+        <w:rPr>
+          <w:lang w:val="en-GB"/>
+        </w:rPr>
       </w:pPr>
     </w:p>
     <w:p>
       <w:pPr>
         <w:pStyle w:val="Cmsor1"/>
       </w:pPr>
+      <w:r>
+        <w:lastRenderedPageBreak/>
+        <w:t xml:space="preserve">Dataset </w:t>
+      </w:r>
+      <w:r>
+        <w:t>p</w:t>
+      </w:r>
+      <w:r>
+        <w:t>re</w:t>
+      </w:r>
+      <w:r>
+        <w:t>-processing</w:t>
+      </w:r>
+    </w:p>
+    <w:p>
+      <w:pPr>
+        <w:rPr>
+          <w:sz w:val="30"/>
+          <w:szCs w:val="30"/>
+          <w:lang w:val="en-GB"/>
+        </w:rPr>
+      </w:pPr>
+      <w:r>
+        <w:rPr>
+          <w:sz w:val="30"/>
+          <w:szCs w:val="30"/>
+          <w:lang w:val="en-GB"/>
+        </w:rPr>
+        <w:t xml:space="preserve">At </w:t>
+      </w:r>
+      <w:r>
+        <w:rPr>
+          <w:sz w:val="30"/>
+          <w:szCs w:val="30"/>
+          <w:lang w:val="en-GB"/>
+        </w:rPr>
+        <w:t>first,</w:t>
+      </w:r>
+      <w:r>
+        <w:rPr>
+          <w:sz w:val="30"/>
+          <w:szCs w:val="30"/>
+          <w:lang w:val="en-GB"/>
+        </w:rPr>
+        <w:t xml:space="preserve"> we reduced the size of the dataset to be comfortable to work with it. We r</w:t>
+      </w:r>
+      <w:r>
+        <w:rPr>
+          <w:sz w:val="30"/>
+          <w:szCs w:val="30"/>
+          <w:lang w:val="en-GB"/>
+        </w:rPr>
+        <w:t>emoved some features that we found unnecessary for our goal. The data had more than half a million customers with nearly 8 million records of events. Our idea was to use smaller group of customers therefore we kept only data of 100 000 customers.</w:t>
+      </w:r>
+      <w:r>
+        <w:rPr>
+          <w:sz w:val="30"/>
+          <w:szCs w:val="30"/>
+          <w:lang w:val="en-GB"/>
+        </w:rPr>
+        <w:t xml:space="preserve"> We found distinct currencies so we exchanged them to be comparable.</w:t>
+      </w:r>
+      <w:r>
+        <w:rPr>
+          <w:sz w:val="30"/>
+          <w:szCs w:val="30"/>
+          <w:lang w:val="en-GB"/>
+        </w:rPr>
+        <w:t xml:space="preserve"> We made a new dataset which was covering the checkout events ordered by the customers. </w:t>
+      </w:r>
+    </w:p>
+    <w:p>
+      <w:pPr>
+        <w:rPr>
+          <w:sz w:val="30"/>
+          <w:szCs w:val="30"/>
+          <w:lang w:val="en-GB"/>
+        </w:rPr>
+      </w:pPr>
+      <w:r>
+        <w:rPr>
+          <w:sz w:val="30"/>
+          <w:szCs w:val="30"/>
+          <w:lang w:val="en-GB"/>
+        </w:rPr>
+        <w:t xml:space="preserve">From the remaining values we created a table that contains the data of each remaining user. We then summarized the events for the customers, </w:t>
+      </w:r>
+      <w:r>
+        <w:rPr>
+          <w:sz w:val="30"/>
+          <w:szCs w:val="30"/>
+          <w:lang w:val="en-GB"/>
+        </w:rPr>
+        <w:t xml:space="preserve">the </w:t>
+      </w:r>
+      <w:r>
+        <w:rPr>
+          <w:sz w:val="30"/>
+          <w:szCs w:val="30"/>
+          <w:lang w:val="en-GB"/>
+        </w:rPr>
+        <w:t>record</w:t>
+      </w:r>
+      <w:r>
+        <w:rPr>
+          <w:sz w:val="30"/>
+          <w:szCs w:val="30"/>
+          <w:lang w:val="en-GB"/>
+        </w:rPr>
+        <w:t>s</w:t>
+      </w:r>
+      <w:r>
+        <w:rPr>
+          <w:sz w:val="30"/>
+          <w:szCs w:val="30"/>
+          <w:lang w:val="en-GB"/>
+        </w:rPr>
+        <w:t xml:space="preserve"> of the table contai</w:t>
+      </w:r>
+      <w:r>
+        <w:rPr>
+          <w:sz w:val="30"/>
+          <w:szCs w:val="30"/>
+          <w:lang w:val="en-GB"/>
+        </w:rPr>
+        <w:t>n</w:t>
+      </w:r>
+      <w:r>
+        <w:rPr>
+          <w:sz w:val="30"/>
+          <w:szCs w:val="30"/>
+          <w:lang w:val="en-GB"/>
+        </w:rPr>
+        <w:t>:</w:t>
+      </w:r>
+    </w:p>
+    <w:p>
+      <w:pPr>
+        <w:pStyle w:val="Listaszerbekezds"/>
+        <w:numPr>
+          <w:ilvl w:val="0"/>
+          <w:numId w:val="3"/>
+        </w:numPr>
+        <w:rPr>
+          <w:sz w:val="30"/>
+          <w:szCs w:val="30"/>
+          <w:lang w:val="en-GB"/>
+        </w:rPr>
+      </w:pPr>
+      <w:r>
+        <w:rPr>
+          <w:sz w:val="30"/>
+          <w:szCs w:val="30"/>
+          <w:lang w:val="en-GB"/>
+        </w:rPr>
+        <w:t>the customer ID</w:t>
+      </w:r>
+    </w:p>
+    <w:p>
+      <w:pPr>
+        <w:pStyle w:val="Listaszerbekezds"/>
+        <w:numPr>
+          <w:ilvl w:val="0"/>
+          <w:numId w:val="3"/>
+        </w:numPr>
+        <w:rPr>
+          <w:sz w:val="30"/>
+          <w:szCs w:val="30"/>
+          <w:lang w:val="en-GB"/>
+        </w:rPr>
+      </w:pPr>
+      <w:r>
+        <w:rPr>
+          <w:sz w:val="30"/>
+          <w:szCs w:val="30"/>
+          <w:lang w:val="en-GB"/>
+        </w:rPr>
+        <w:t>the number of checkouts</w:t>
+      </w:r>
+    </w:p>
+    <w:p>
+      <w:pPr>
+        <w:pStyle w:val="Listaszerbekezds"/>
+        <w:numPr>
+          <w:ilvl w:val="0"/>
+          <w:numId w:val="3"/>
+        </w:numPr>
+        <w:rPr>
+          <w:sz w:val="30"/>
+          <w:szCs w:val="30"/>
+          <w:lang w:val="en-GB"/>
+        </w:rPr>
+      </w:pPr>
+      <w:r>
+        <w:rPr>
+          <w:sz w:val="30"/>
+          <w:szCs w:val="30"/>
+          <w:lang w:val="en-GB"/>
+        </w:rPr>
+        <w:t>the number of coupon usages</w:t>
+      </w:r>
+    </w:p>
+    <w:p>
+      <w:pPr>
+        <w:pStyle w:val="Listaszerbekezds"/>
+        <w:numPr>
+          <w:ilvl w:val="0"/>
+          <w:numId w:val="3"/>
+        </w:numPr>
+        <w:rPr>
+          <w:sz w:val="30"/>
+          <w:szCs w:val="30"/>
+          <w:lang w:val="en-GB"/>
+        </w:rPr>
+      </w:pPr>
+      <w:r>
+        <w:rPr>
+          <w:sz w:val="30"/>
+          <w:szCs w:val="30"/>
+          <w:lang w:val="en-GB"/>
+        </w:rPr>
+        <w:t xml:space="preserve">the </w:t>
+      </w:r>
+      <w:r>
+        <w:rPr>
+          <w:sz w:val="30"/>
+          <w:szCs w:val="30"/>
+          <w:lang w:val="en-GB"/>
+        </w:rPr>
+        <w:t>customer’s first checkout</w:t>
+      </w:r>
+    </w:p>
+    <w:p>
+      <w:pPr>
+        <w:pStyle w:val="Listaszerbekezds"/>
+        <w:numPr>
+          <w:ilvl w:val="0"/>
+          <w:numId w:val="3"/>
+        </w:numPr>
+        <w:rPr>
+          <w:sz w:val="30"/>
+          <w:szCs w:val="30"/>
+          <w:lang w:val="en-GB"/>
+        </w:rPr>
+      </w:pPr>
+      <w:r>
+        <w:rPr>
+          <w:sz w:val="30"/>
+          <w:szCs w:val="30"/>
+          <w:lang w:val="en-GB"/>
+        </w:rPr>
+        <w:t>the customer’s last checkout</w:t>
+      </w:r>
+    </w:p>
+    <w:p>
+      <w:pPr>
+        <w:pStyle w:val="Listaszerbekezds"/>
+        <w:numPr>
+          <w:ilvl w:val="0"/>
+          <w:numId w:val="3"/>
+        </w:numPr>
+        <w:rPr>
+          <w:sz w:val="30"/>
+          <w:szCs w:val="30"/>
+          <w:lang w:val="en-GB"/>
+        </w:rPr>
+      </w:pPr>
+      <w:r>
+        <w:rPr>
+          <w:sz w:val="30"/>
+          <w:szCs w:val="30"/>
+          <w:lang w:val="en-GB"/>
+        </w:rPr>
+        <w:t>the amount spent by the customer</w:t>
+      </w:r>
+    </w:p>
+    <w:p>
+      <w:pPr>
+        <w:pStyle w:val="Listaszerbekezds"/>
+        <w:numPr>
+          <w:ilvl w:val="0"/>
+          <w:numId w:val="3"/>
+        </w:numPr>
+        <w:rPr>
+          <w:sz w:val="30"/>
+          <w:szCs w:val="30"/>
+          <w:lang w:val="en-GB"/>
+        </w:rPr>
+      </w:pPr>
+      <w:r>
+        <w:rPr>
+          <w:sz w:val="30"/>
+          <w:szCs w:val="30"/>
+          <w:lang w:val="en-GB"/>
+        </w:rPr>
+        <w:t>the amount spent using coupons by the customer</w:t>
+      </w:r>
+    </w:p>
+    <w:p>
+      <w:pPr>
+        <w:pStyle w:val="Listaszerbekezds"/>
+        <w:numPr>
+          <w:ilvl w:val="0"/>
+          <w:numId w:val="3"/>
+        </w:numPr>
+        <w:rPr>
+          <w:sz w:val="30"/>
+          <w:szCs w:val="30"/>
+          <w:lang w:val="en-GB"/>
+        </w:rPr>
+      </w:pPr>
+      <w:r>
+        <w:rPr>
+          <w:sz w:val="30"/>
+          <w:szCs w:val="30"/>
+          <w:lang w:val="en-GB"/>
+        </w:rPr>
+        <w:t>the average amount of money spent per checkout</w:t>
+      </w:r>
+    </w:p>
+    <w:p>
+      <w:pPr>
+        <w:pStyle w:val="Listaszerbekezds"/>
+        <w:numPr>
+          <w:ilvl w:val="0"/>
+          <w:numId w:val="3"/>
+        </w:numPr>
+        <w:rPr>
+          <w:sz w:val="30"/>
+          <w:szCs w:val="30"/>
+          <w:lang w:val="en-GB"/>
+        </w:rPr>
+      </w:pPr>
+      <w:r>
+        <w:rPr>
+          <w:sz w:val="30"/>
+          <w:szCs w:val="30"/>
+          <w:lang w:val="en-GB"/>
+        </w:rPr>
+        <w:t>the average amount of money spent per checkout using coupons</w:t>
+      </w:r>
+    </w:p>
+    <w:p>
+      <w:pPr>
+        <w:pStyle w:val="Listaszerbekezds"/>
+        <w:numPr>
+          <w:ilvl w:val="0"/>
+          <w:numId w:val="3"/>
+        </w:numPr>
+        <w:rPr>
+          <w:sz w:val="30"/>
+          <w:szCs w:val="30"/>
+          <w:lang w:val="en-GB"/>
+        </w:rPr>
+      </w:pPr>
+      <w:r>
+        <w:rPr>
+          <w:sz w:val="30"/>
+          <w:szCs w:val="30"/>
+          <w:lang w:val="en-GB"/>
+        </w:rPr>
+        <w:t>average number of days between checkouts</w:t>
+      </w:r>
+    </w:p>
+    <w:p>
+      <w:pPr>
+        <w:spacing w:after="160" w:line="259" w:lineRule="auto"/>
+        <w:ind w:firstLine="0"/>
+        <w:jc w:val="left"/>
+        <w:rPr>
+          <w:sz w:val="30"/>
+          <w:szCs w:val="30"/>
+          <w:lang w:val="en-GB"/>
+        </w:rPr>
+      </w:pPr>
+      <w:r>
+        <w:rPr>
+          <w:sz w:val="30"/>
+          <w:szCs w:val="30"/>
+          <w:lang w:val="en-GB"/>
+        </w:rPr>
+        <w:br w:type="page"/>
+      </w:r>
+    </w:p>
+    <w:p>
+      <w:pPr>
+        <w:ind w:left="708" w:firstLine="0"/>
+        <w:rPr>
+          <w:sz w:val="30"/>
+          <w:szCs w:val="30"/>
+          <w:lang w:val="en-GB"/>
+        </w:rPr>
+      </w:pPr>
+      <w:r>
+        <w:rPr>
+          <w:sz w:val="30"/>
+          <w:szCs w:val="30"/>
+          <w:lang w:val="en-GB"/>
+        </w:rPr>
+        <w:lastRenderedPageBreak/>
+        <w:t>We also created some tables that contain:</w:t>
+      </w:r>
+    </w:p>
+    <w:p>
+      <w:pPr>
+        <w:pStyle w:val="Listaszerbekezds"/>
+        <w:numPr>
+          <w:ilvl w:val="0"/>
+          <w:numId w:val="3"/>
+        </w:numPr>
+        <w:rPr>
+          <w:sz w:val="30"/>
+          <w:szCs w:val="30"/>
+          <w:lang w:val="en-GB"/>
+        </w:rPr>
+      </w:pPr>
+      <w:r>
+        <w:rPr>
+          <w:sz w:val="30"/>
+          <w:szCs w:val="30"/>
+          <w:lang w:val="en-GB"/>
+        </w:rPr>
+        <w:t>the number of checkouts</w:t>
+      </w:r>
+    </w:p>
+    <w:p>
+      <w:pPr>
+        <w:pStyle w:val="Listaszerbekezds"/>
+        <w:numPr>
+          <w:ilvl w:val="0"/>
+          <w:numId w:val="3"/>
+        </w:numPr>
+        <w:rPr>
+          <w:sz w:val="30"/>
+          <w:szCs w:val="30"/>
+          <w:lang w:val="en-GB"/>
+        </w:rPr>
+      </w:pPr>
+      <w:r>
+        <w:rPr>
+          <w:sz w:val="30"/>
+          <w:szCs w:val="30"/>
+          <w:lang w:val="en-GB"/>
+        </w:rPr>
+        <w:t>the number of coupon usages</w:t>
+      </w:r>
+    </w:p>
+    <w:p>
+      <w:pPr>
+        <w:pStyle w:val="Listaszerbekezds"/>
+        <w:numPr>
+          <w:ilvl w:val="0"/>
+          <w:numId w:val="3"/>
+        </w:numPr>
+        <w:rPr>
+          <w:sz w:val="30"/>
+          <w:szCs w:val="30"/>
+          <w:lang w:val="en-GB"/>
+        </w:rPr>
+      </w:pPr>
+      <w:r>
+        <w:rPr>
+          <w:sz w:val="30"/>
+          <w:szCs w:val="30"/>
+          <w:lang w:val="en-GB"/>
+        </w:rPr>
+        <w:t>the amount spent by the customer</w:t>
+      </w:r>
+    </w:p>
+    <w:p>
+      <w:pPr>
+        <w:pStyle w:val="Listaszerbekezds"/>
+        <w:numPr>
+          <w:ilvl w:val="0"/>
+          <w:numId w:val="3"/>
+        </w:numPr>
+        <w:rPr>
+          <w:sz w:val="30"/>
+          <w:szCs w:val="30"/>
+          <w:lang w:val="en-GB"/>
+        </w:rPr>
+      </w:pPr>
+      <w:r>
+        <w:rPr>
+          <w:sz w:val="30"/>
+          <w:szCs w:val="30"/>
+          <w:lang w:val="en-GB"/>
+        </w:rPr>
+        <w:t>the amount spent using coupons by the customer</w:t>
+      </w:r>
+    </w:p>
+    <w:p>
+      <w:pPr>
+        <w:pStyle w:val="Listaszerbekezds"/>
+        <w:ind w:left="1440" w:firstLine="0"/>
+        <w:rPr>
+          <w:sz w:val="30"/>
+          <w:szCs w:val="30"/>
+          <w:lang w:val="en-GB"/>
+        </w:rPr>
+      </w:pPr>
+    </w:p>
+    <w:p>
+      <w:pPr>
+        <w:rPr>
+          <w:sz w:val="30"/>
+          <w:szCs w:val="30"/>
+          <w:lang w:val="en-GB"/>
+        </w:rPr>
+      </w:pPr>
+      <w:r>
+        <w:rPr>
+          <w:sz w:val="30"/>
+          <w:szCs w:val="30"/>
+          <w:lang w:val="en-GB"/>
+        </w:rPr>
+        <w:t xml:space="preserve">These tables contain the </w:t>
+      </w:r>
+      <w:r>
+        <w:rPr>
+          <w:sz w:val="30"/>
+          <w:szCs w:val="30"/>
+          <w:lang w:val="en-GB"/>
+        </w:rPr>
+        <w:t>above-mentioned</w:t>
+      </w:r>
+      <w:r>
+        <w:rPr>
+          <w:sz w:val="30"/>
+          <w:szCs w:val="30"/>
+          <w:lang w:val="en-GB"/>
+        </w:rPr>
+        <w:t xml:space="preserve"> features in daily and monthly breakdown.</w:t>
+      </w:r>
+    </w:p>
+    <w:p>
+      <w:pPr>
+        <w:pStyle w:val="Cmsor1"/>
+      </w:pPr>
+      <w:r>
+        <w:lastRenderedPageBreak/>
+        <w:t>Customer statistics and results</w:t>
+      </w:r>
+    </w:p>
+    <w:p>
+      <w:pPr>
+        <w:rPr>
+          <w:sz w:val="30"/>
+          <w:szCs w:val="30"/>
+          <w:lang w:val="en-GB"/>
+        </w:rPr>
+      </w:pPr>
+      <w:r>
+        <w:rPr>
+          <w:sz w:val="30"/>
+          <w:szCs w:val="30"/>
+          <w:lang w:val="en-GB"/>
+        </w:rPr>
+        <w:t>First,</w:t>
+      </w:r>
+      <w:r>
+        <w:rPr>
+          <w:sz w:val="30"/>
+          <w:szCs w:val="30"/>
+          <w:lang w:val="en-GB"/>
+        </w:rPr>
+        <w:t xml:space="preserve"> we wanted to map the amount of coupon usages by the amount of checkouts</w:t>
+      </w:r>
+      <w:r>
+        <w:rPr>
+          <w:sz w:val="30"/>
+          <w:szCs w:val="30"/>
+          <w:lang w:val="en-GB"/>
+        </w:rPr>
+        <w:t>, where the colour shows the frequency of the occurrence</w:t>
+      </w:r>
+      <w:r>
+        <w:rPr>
+          <w:sz w:val="30"/>
+          <w:szCs w:val="30"/>
+          <w:lang w:val="en-GB"/>
+        </w:rPr>
+        <w:t xml:space="preserve">. Our hypothesis was </w:t>
+      </w:r>
+      <w:r>
+        <w:rPr>
+          <w:sz w:val="30"/>
+          <w:szCs w:val="30"/>
+          <w:lang w:val="en-GB"/>
+        </w:rPr>
+        <w:t>that</w:t>
+      </w:r>
+      <w:r>
+        <w:rPr>
+          <w:sz w:val="30"/>
+          <w:szCs w:val="30"/>
+          <w:lang w:val="en-GB"/>
+        </w:rPr>
+        <w:t xml:space="preserve"> there are many customers, that use coupons at almost every purchase even after a large amount of checkouts. The resulted to be correct as it can be on the 1. Figure. Many data points are </w:t>
+      </w:r>
+      <w:r>
+        <w:rPr>
+          <w:sz w:val="30"/>
+          <w:szCs w:val="30"/>
+          <w:lang w:val="en-GB"/>
+        </w:rPr>
+        <w:t xml:space="preserve">close to the 45 degrees line. It also can be seen that </w:t>
+      </w:r>
+      <w:r>
+        <w:rPr>
+          <w:sz w:val="30"/>
+          <w:szCs w:val="30"/>
+          <w:lang w:val="en-GB"/>
+        </w:rPr>
+        <w:t>most of</w:t>
+      </w:r>
+      <w:r>
+        <w:rPr>
+          <w:sz w:val="30"/>
+          <w:szCs w:val="30"/>
+          <w:lang w:val="en-GB"/>
+        </w:rPr>
+        <w:t xml:space="preserve"> the purchases can be found above the 22.5 degrees line, which means that more than half of the purchases are made using coupons.</w:t>
+      </w:r>
+    </w:p>
+    <w:p>
+      <w:pPr>
+        <w:keepNext/>
+        <w:jc w:val="center"/>
+        <w:rPr>
+          <w:lang w:val="en-GB"/>
+        </w:rPr>
+      </w:pPr>
+      <w:r>
+        <w:rPr>
+          <w:noProof/>
+          <w:lang w:val="en-GB"/>
+        </w:rPr>
+        <w:drawing>
+          <wp:inline distT="0" distB="0" distL="0" distR="0" wp14:anchorId="2973F4A3" wp14:editId="68BEBA27">
+            <wp:extent cx="5222404" cy="3084394"/>
+            <wp:effectExtent l="0" t="0" r="0" b="1905"/>
+            <wp:docPr id="1" name="Kép 1"/>
+            <wp:cNvGraphicFramePr>
+              <a:graphicFrameLocks xmlns:a="http://schemas.openxmlformats.org/drawingml/2006/main" noChangeAspect="1"/>
+            </wp:cNvGraphicFramePr>
+            <a:graphic xmlns:a="http://schemas.openxmlformats.org/drawingml/2006/main">
+              <a:graphicData uri="http://schemas.openxmlformats.org/drawingml/2006/picture">
+                <pic:pic xmlns:pic="http://schemas.openxmlformats.org/drawingml/2006/picture">
+                  <pic:nvPicPr>
+                    <pic:cNvPr id="1" name="Kép 1"/>
+                    <pic:cNvPicPr/>
+                  </pic:nvPicPr>
+                  <pic:blipFill>
+                    <a:blip r:embed="rId5" cstate="print">
+                      <a:extLst>
+                        <a:ext uri="{28A0092B-C50C-407E-A947-70E740481C1C}">
+                          <a14:useLocalDpi xmlns:a14="http://schemas.microsoft.com/office/drawing/2010/main" val="0"/>
+                        </a:ext>
+                      </a:extLst>
+                    </a:blip>
+                    <a:stretch>
+                      <a:fillRect/>
+                    </a:stretch>
+                  </pic:blipFill>
+                  <pic:spPr>
+                    <a:xfrm>
+                      <a:off x="0" y="0"/>
+                      <a:ext cx="5331282" cy="3148698"/>
+                    </a:xfrm>
+                    <a:prstGeom prst="rect">
+                      <a:avLst/>
+                    </a:prstGeom>
+                  </pic:spPr>
+                </pic:pic>
+              </a:graphicData>
+            </a:graphic>
+          </wp:inline>
+        </w:drawing>
+      </w:r>
+    </w:p>
+    <w:p>
+      <w:pPr>
+        <w:pStyle w:val="Kpalrs"/>
+        <w:rPr>
+          <w:lang w:val="en-GB"/>
+        </w:rPr>
+      </w:pPr>
+      <w:r>
+        <w:rPr>
+          <w:lang w:val="en-GB"/>
+        </w:rPr>
+        <w:fldChar w:fldCharType="begin"/>
+      </w:r>
+      <w:r>
+        <w:rPr>
+          <w:lang w:val="en-GB"/>
+        </w:rPr>
+        <w:instrText xml:space="preserve"> SEQ Figure \* ARABIC </w:instrText>
+      </w:r>
+      <w:r>
+        <w:rPr>
+          <w:lang w:val="en-GB"/>
+        </w:rPr>
+        <w:fldChar w:fldCharType="separate"/>
+      </w:r>
+      <w:r>
+        <w:rPr>
+          <w:noProof/>
+          <w:lang w:val="en-GB"/>
+        </w:rPr>
+        <w:t>1</w:t>
+      </w:r>
+      <w:r>
+        <w:rPr>
+          <w:lang w:val="en-GB"/>
+        </w:rPr>
+        <w:fldChar w:fldCharType="end"/>
+      </w:r>
+      <w:r>
+        <w:rPr>
+          <w:lang w:val="en-GB"/>
+        </w:rPr>
+        <w:t>. Figure Coupon usage in the function of checkouts</w:t>
+      </w:r>
+    </w:p>
+    <w:p>
+      <w:pPr>
+        <w:spacing w:after="160" w:line="259" w:lineRule="auto"/>
+        <w:ind w:firstLine="0"/>
+        <w:jc w:val="left"/>
+        <w:rPr>
+          <w:sz w:val="30"/>
+          <w:szCs w:val="30"/>
+          <w:lang w:val="en-GB"/>
+        </w:rPr>
+      </w:pPr>
+      <w:r>
+        <w:rPr>
+          <w:sz w:val="30"/>
+          <w:szCs w:val="30"/>
+          <w:lang w:val="en-GB"/>
+        </w:rPr>
+        <w:br w:type="page"/>
+      </w:r>
+    </w:p>
+    <w:p>
+      <w:pPr>
+        <w:rPr>
+          <w:sz w:val="30"/>
+          <w:szCs w:val="30"/>
+          <w:lang w:val="en-GB"/>
+        </w:rPr>
+      </w:pPr>
+      <w:r>
+        <w:rPr>
+          <w:sz w:val="30"/>
+          <w:szCs w:val="30"/>
+          <w:lang w:val="en-GB"/>
+        </w:rPr>
+        <w:lastRenderedPageBreak/>
+        <w:t>The 2. Figure</w:t>
+      </w:r>
+      <w:r>
+        <w:rPr>
+          <w:sz w:val="30"/>
+          <w:szCs w:val="30"/>
+          <w:lang w:val="en-GB"/>
+        </w:rPr>
+        <w:t xml:space="preserve"> shows the number of customers according to their number of checkouts.  It</w:t>
+      </w:r>
+      <w:r>
+        <w:rPr>
+          <w:sz w:val="30"/>
+          <w:szCs w:val="30"/>
+          <w:lang w:val="en-GB"/>
+        </w:rPr>
+        <w:t xml:space="preserve"> shows</w:t>
+      </w:r>
+      <w:r>
+        <w:rPr>
+          <w:sz w:val="30"/>
+          <w:szCs w:val="30"/>
+          <w:lang w:val="en-GB"/>
+        </w:rPr>
+        <w:t xml:space="preserve"> that</w:t>
+      </w:r>
+      <w:r>
+        <w:rPr>
+          <w:sz w:val="30"/>
+          <w:szCs w:val="30"/>
+          <w:lang w:val="en-GB"/>
+        </w:rPr>
+        <w:t xml:space="preserve"> </w:t>
+      </w:r>
+      <w:r>
+        <w:rPr>
+          <w:sz w:val="30"/>
+          <w:szCs w:val="30"/>
+          <w:lang w:val="en-GB"/>
+        </w:rPr>
+        <w:t>the coupon-system makes a great job getting new customers into the pool, but we can also see that it fails at converting them into non-coupon using customers.</w:t>
+      </w:r>
+    </w:p>
+    <w:p>
+      <w:pPr>
+        <w:keepNext/>
+        <w:jc w:val="center"/>
+        <w:rPr>
+          <w:lang w:val="en-GB"/>
+        </w:rPr>
+      </w:pPr>
+      <w:r>
+        <w:rPr>
+          <w:noProof/>
+          <w:lang w:val="en-GB"/>
+        </w:rPr>
+        <w:drawing>
+          <wp:inline distT="0" distB="0" distL="0" distR="0" wp14:anchorId="065F6733" wp14:editId="23BD67D5">
+            <wp:extent cx="5212278" cy="2552132"/>
+            <wp:effectExtent l="0" t="0" r="7620" b="635"/>
+            <wp:docPr id="2" name="Kép 2"/>
+            <wp:cNvGraphicFramePr>
+              <a:graphicFrameLocks xmlns:a="http://schemas.openxmlformats.org/drawingml/2006/main" noChangeAspect="1"/>
+            </wp:cNvGraphicFramePr>
+            <a:graphic xmlns:a="http://schemas.openxmlformats.org/drawingml/2006/main">
+              <a:graphicData uri="http://schemas.openxmlformats.org/drawingml/2006/picture">
+                <pic:pic xmlns:pic="http://schemas.openxmlformats.org/drawingml/2006/picture">
+                  <pic:nvPicPr>
+                    <pic:cNvPr id="2" name="Kép 2"/>
+                    <pic:cNvPicPr/>
+                  </pic:nvPicPr>
+                  <pic:blipFill>
+                    <a:blip r:embed="rId6" cstate="print">
+                      <a:extLst>
+                        <a:ext uri="{28A0092B-C50C-407E-A947-70E740481C1C}">
+                          <a14:useLocalDpi xmlns:a14="http://schemas.microsoft.com/office/drawing/2010/main" val="0"/>
+                        </a:ext>
+                      </a:extLst>
+                    </a:blip>
+                    <a:stretch>
+                      <a:fillRect/>
+                    </a:stretch>
+                  </pic:blipFill>
+                  <pic:spPr>
+                    <a:xfrm>
+                      <a:off x="0" y="0"/>
+                      <a:ext cx="5231058" cy="2561327"/>
+                    </a:xfrm>
+                    <a:prstGeom prst="rect">
+                      <a:avLst/>
+                    </a:prstGeom>
+                  </pic:spPr>
+                </pic:pic>
+              </a:graphicData>
+            </a:graphic>
+          </wp:inline>
+        </w:drawing>
+      </w:r>
+    </w:p>
+    <w:p>
+      <w:pPr>
+        <w:pStyle w:val="Kpalrs"/>
+        <w:rPr>
+          <w:lang w:val="en-GB"/>
+        </w:rPr>
+      </w:pPr>
+      <w:r>
+        <w:rPr>
+          <w:lang w:val="en-GB"/>
+        </w:rPr>
+        <w:fldChar w:fldCharType="begin"/>
+      </w:r>
+      <w:r>
+        <w:rPr>
+          <w:lang w:val="en-GB"/>
+        </w:rPr>
+        <w:instrText xml:space="preserve"> SEQ Figure \* ARABIC </w:instrText>
+      </w:r>
+      <w:r>
+        <w:rPr>
+          <w:lang w:val="en-GB"/>
+        </w:rPr>
+        <w:fldChar w:fldCharType="separate"/>
+      </w:r>
+      <w:r>
+        <w:rPr>
+          <w:noProof/>
+          <w:lang w:val="en-GB"/>
+        </w:rPr>
+        <w:t>2</w:t>
+      </w:r>
+      <w:r>
+        <w:rPr>
+          <w:lang w:val="en-GB"/>
+        </w:rPr>
+        <w:fldChar w:fldCharType="end"/>
+      </w:r>
+      <w:r>
+        <w:rPr>
+          <w:lang w:val="en-GB"/>
+        </w:rPr>
+        <w:t>. Figure Frequency of normal and coup</w:t>
+      </w:r>
+      <w:r>
+        <w:rPr>
+          <w:lang w:val="en-GB"/>
+        </w:rPr>
+        <w:t>o</w:t>
+      </w:r>
+      <w:r>
+        <w:rPr>
+          <w:lang w:val="en-GB"/>
+        </w:rPr>
+        <w:t xml:space="preserve">n checkout </w:t>
+      </w:r>
+      <w:r>
+        <w:rPr>
+          <w:lang w:val="en-GB"/>
+        </w:rPr>
+        <w:t>numbers</w:t>
+      </w:r>
+    </w:p>
+    <w:p>
+      <w:pPr>
+        <w:rPr>
+          <w:sz w:val="30"/>
+          <w:szCs w:val="30"/>
+          <w:lang w:val="en-GB"/>
+        </w:rPr>
+      </w:pPr>
+      <w:r>
+        <w:rPr>
+          <w:sz w:val="30"/>
+          <w:szCs w:val="30"/>
+          <w:lang w:val="en-GB"/>
+        </w:rPr>
+        <w:t xml:space="preserve">The 3. Figure shows the percentage of customers over the percentage of coupon usage of the customer in checkouts. We wanted to predict if the coupon-system is also used after a bigger number of checkouts. We kind of failed, because the data turned out to be really biased towards customers with low </w:t>
+      </w:r>
+      <w:r>
+        <w:rPr>
+          <w:sz w:val="30"/>
+          <w:szCs w:val="30"/>
+          <w:lang w:val="en-GB"/>
+        </w:rPr>
+        <w:t>number</w:t>
+      </w:r>
+      <w:r>
+        <w:rPr>
+          <w:sz w:val="30"/>
+          <w:szCs w:val="30"/>
+          <w:lang w:val="en-GB"/>
+        </w:rPr>
+        <w:t xml:space="preserve"> of purchases. That is why </w:t>
+      </w:r>
+      <w:r>
+        <w:rPr>
+          <w:sz w:val="30"/>
+          <w:szCs w:val="30"/>
+          <w:lang w:val="en-GB"/>
+        </w:rPr>
+        <w:t>small fractions are appearing on the diagram.</w:t>
+      </w:r>
+      <w:r>
+        <w:rPr>
+          <w:sz w:val="30"/>
+          <w:szCs w:val="30"/>
+          <w:lang w:val="en-GB"/>
+        </w:rPr>
+        <w:t xml:space="preserve"> Therefore, we cut the data for customers with over 10 checkouts, which you can see on the 4. Figure. We realized, that now the data is not biased anymore and it is clearly noticeable that long lasting customer are tend to use less coupons. Involving this part of the pool might increase overall customer satisfaction and lifetime.</w:t>
+      </w:r>
+    </w:p>
+    <w:p>
+      <w:pPr>
+        <w:keepNext/>
+        <w:jc w:val="center"/>
+      </w:pPr>
+      <w:r>
+        <w:rPr>
+          <w:noProof/>
+          <w:lang w:val="en-GB"/>
+        </w:rPr>
+        <w:lastRenderedPageBreak/>
+        <w:drawing>
+          <wp:inline distT="0" distB="0" distL="0" distR="0" wp14:anchorId="171F29C6" wp14:editId="48C41D51">
+            <wp:extent cx="5105400" cy="2714213"/>
+            <wp:effectExtent l="0" t="0" r="0" b="0"/>
+            <wp:docPr id="3" name="Kép 3"/>
+            <wp:cNvGraphicFramePr>
+              <a:graphicFrameLocks xmlns:a="http://schemas.openxmlformats.org/drawingml/2006/main" noChangeAspect="1"/>
+            </wp:cNvGraphicFramePr>
+            <a:graphic xmlns:a="http://schemas.openxmlformats.org/drawingml/2006/main">
+              <a:graphicData uri="http://schemas.openxmlformats.org/drawingml/2006/picture">
+                <pic:pic xmlns:pic="http://schemas.openxmlformats.org/drawingml/2006/picture">
+                  <pic:nvPicPr>
+                    <pic:cNvPr id="3" name="Kép 3"/>
+                    <pic:cNvPicPr/>
+                  </pic:nvPicPr>
+                  <pic:blipFill>
+                    <a:blip r:embed="rId7" cstate="print">
+                      <a:extLst>
+                        <a:ext uri="{28A0092B-C50C-407E-A947-70E740481C1C}">
+                          <a14:useLocalDpi xmlns:a14="http://schemas.microsoft.com/office/drawing/2010/main" val="0"/>
+                        </a:ext>
+                      </a:extLst>
+                    </a:blip>
+                    <a:stretch>
+                      <a:fillRect/>
+                    </a:stretch>
+                  </pic:blipFill>
+                  <pic:spPr>
+                    <a:xfrm>
+                      <a:off x="0" y="0"/>
+                      <a:ext cx="5143508" cy="2734473"/>
+                    </a:xfrm>
+                    <a:prstGeom prst="rect">
+                      <a:avLst/>
+                    </a:prstGeom>
+                  </pic:spPr>
+                </pic:pic>
+              </a:graphicData>
+            </a:graphic>
+          </wp:inline>
+        </w:drawing>
+      </w:r>
+    </w:p>
+    <w:p>
+      <w:pPr>
+        <w:pStyle w:val="Kpalrs"/>
+      </w:pPr>
+      <w:r>
+        <w:rPr>
+          <w:lang w:val="en-GB"/>
+        </w:rPr>
+        <w:fldChar w:fldCharType="begin"/>
+      </w:r>
+      <w:r>
+        <w:rPr>
+          <w:lang w:val="en-GB"/>
+        </w:rPr>
+        <w:instrText xml:space="preserve"> SEQ Figure \* ARABIC </w:instrText>
+      </w:r>
+      <w:r>
+        <w:rPr>
+          <w:lang w:val="en-GB"/>
+        </w:rPr>
+        <w:fldChar w:fldCharType="separate"/>
+      </w:r>
+      <w:r>
+        <w:rPr>
+          <w:noProof/>
+          <w:lang w:val="en-GB"/>
+        </w:rPr>
+        <w:t>3</w:t>
+      </w:r>
+      <w:r>
+        <w:rPr>
+          <w:lang w:val="en-GB"/>
+        </w:rPr>
+        <w:fldChar w:fldCharType="end"/>
+      </w:r>
+      <w:r>
+        <w:t xml:space="preserve">. </w:t>
+      </w:r>
       <w:proofErr w:type="spellStart"/>
       <w:r>
+        <w:t>Figure</w:t>
+      </w:r>
+      <w:proofErr w:type="spellEnd"/>
+      <w:r>
+        <w:t xml:space="preserve"> </w:t>
+      </w:r>
+      <w:proofErr w:type="spellStart"/>
+      <w:r>
+        <w:t>Coupon</w:t>
+      </w:r>
+      <w:proofErr w:type="spellEnd"/>
+      <w:r>
+        <w:t xml:space="preserve"> </w:t>
+      </w:r>
+      <w:proofErr w:type="spellStart"/>
+      <w:r>
+        <w:t>usage</w:t>
+      </w:r>
+      <w:proofErr w:type="spellEnd"/>
+      <w:r>
+        <w:t xml:space="preserve"> </w:t>
+      </w:r>
+      <w:proofErr w:type="spellStart"/>
+      <w:r>
+        <w:t>median</w:t>
+      </w:r>
+      <w:proofErr w:type="spellEnd"/>
+      <w:r>
+        <w:t xml:space="preserve"> </w:t>
+      </w:r>
+      <w:proofErr w:type="spellStart"/>
+      <w:r>
+        <w:t>percentages</w:t>
+      </w:r>
+      <w:proofErr w:type="spellEnd"/>
+      <w:r>
+        <w:t xml:space="preserve"> over </w:t>
+      </w:r>
+      <w:proofErr w:type="spellStart"/>
+      <w:r>
+        <w:t>customers</w:t>
+      </w:r>
+      <w:proofErr w:type="spellEnd"/>
+    </w:p>
+    <w:p>
+      <w:pPr>
+        <w:rPr>
+          <w:lang w:val="en-GB"/>
+        </w:rPr>
+      </w:pPr>
+    </w:p>
+    <w:p>
+      <w:pPr>
+        <w:keepNext/>
+        <w:jc w:val="center"/>
+      </w:pPr>
+      <w:r>
+        <w:rPr>
+          <w:noProof/>
+          <w:lang w:val="en-GB"/>
+        </w:rPr>
+        <w:drawing>
+          <wp:inline distT="0" distB="0" distL="0" distR="0" wp14:anchorId="2685EB8C" wp14:editId="69851282">
+            <wp:extent cx="5135618" cy="2733675"/>
+            <wp:effectExtent l="0" t="0" r="8255" b="0"/>
+            <wp:docPr id="4" name="Kép 4"/>
+            <wp:cNvGraphicFramePr>
+              <a:graphicFrameLocks xmlns:a="http://schemas.openxmlformats.org/drawingml/2006/main" noChangeAspect="1"/>
+            </wp:cNvGraphicFramePr>
+            <a:graphic xmlns:a="http://schemas.openxmlformats.org/drawingml/2006/main">
+              <a:graphicData uri="http://schemas.openxmlformats.org/drawingml/2006/picture">
+                <pic:pic xmlns:pic="http://schemas.openxmlformats.org/drawingml/2006/picture">
+                  <pic:nvPicPr>
+                    <pic:cNvPr id="4" name="Kép 4"/>
+                    <pic:cNvPicPr/>
+                  </pic:nvPicPr>
+                  <pic:blipFill>
+                    <a:blip r:embed="rId8" cstate="print">
+                      <a:extLst>
+                        <a:ext uri="{28A0092B-C50C-407E-A947-70E740481C1C}">
+                          <a14:useLocalDpi xmlns:a14="http://schemas.microsoft.com/office/drawing/2010/main" val="0"/>
+                        </a:ext>
+                      </a:extLst>
+                    </a:blip>
+                    <a:stretch>
+                      <a:fillRect/>
+                    </a:stretch>
+                  </pic:blipFill>
+                  <pic:spPr>
+                    <a:xfrm>
+                      <a:off x="0" y="0"/>
+                      <a:ext cx="5149334" cy="2740976"/>
+                    </a:xfrm>
+                    <a:prstGeom prst="rect">
+                      <a:avLst/>
+                    </a:prstGeom>
+                  </pic:spPr>
+                </pic:pic>
+              </a:graphicData>
+            </a:graphic>
+          </wp:inline>
+        </w:drawing>
+      </w:r>
+    </w:p>
+    <w:p>
+      <w:pPr>
+        <w:pStyle w:val="Kpalrs"/>
+      </w:pPr>
+      <w:r>
+        <w:rPr>
+          <w:lang w:val="en-GB"/>
+        </w:rPr>
+        <w:fldChar w:fldCharType="begin"/>
+      </w:r>
+      <w:r>
+        <w:rPr>
+          <w:lang w:val="en-GB"/>
+        </w:rPr>
+        <w:instrText xml:space="preserve"> SEQ Figure \* ARABIC </w:instrText>
+      </w:r>
+      <w:r>
+        <w:rPr>
+          <w:lang w:val="en-GB"/>
+        </w:rPr>
+        <w:fldChar w:fldCharType="separate"/>
+      </w:r>
+      <w:r>
+        <w:rPr>
+          <w:noProof/>
+          <w:lang w:val="en-GB"/>
+        </w:rPr>
+        <w:t>4</w:t>
+      </w:r>
+      <w:r>
+        <w:rPr>
+          <w:lang w:val="en-GB"/>
+        </w:rPr>
+        <w:fldChar w:fldCharType="end"/>
+      </w:r>
+      <w:r>
+        <w:t xml:space="preserve">. </w:t>
+      </w:r>
+      <w:proofErr w:type="spellStart"/>
+      <w:r>
+        <w:t>Figure</w:t>
+      </w:r>
+      <w:proofErr w:type="spellEnd"/>
+      <w:r>
+        <w:t xml:space="preserve"> </w:t>
+      </w:r>
+      <w:proofErr w:type="spellStart"/>
+      <w:r>
+        <w:t>Coupon</w:t>
+      </w:r>
+      <w:proofErr w:type="spellEnd"/>
+      <w:r>
+        <w:t xml:space="preserve"> </w:t>
+      </w:r>
+      <w:proofErr w:type="spellStart"/>
+      <w:r>
+        <w:t>usage</w:t>
+      </w:r>
+      <w:proofErr w:type="spellEnd"/>
+      <w:r>
+        <w:t xml:space="preserve"> </w:t>
+      </w:r>
+      <w:proofErr w:type="spellStart"/>
+      <w:r>
+        <w:t>median</w:t>
+      </w:r>
+      <w:proofErr w:type="spellEnd"/>
+      <w:r>
+        <w:t xml:space="preserve"> </w:t>
+      </w:r>
+      <w:proofErr w:type="spellStart"/>
+      <w:r>
+        <w:t>percentages</w:t>
+      </w:r>
+      <w:proofErr w:type="spellEnd"/>
+      <w:r>
+        <w:t xml:space="preserve"> over </w:t>
+      </w:r>
+      <w:proofErr w:type="spellStart"/>
+      <w:r>
+        <w:t>customers</w:t>
+      </w:r>
+      <w:proofErr w:type="spellEnd"/>
+      <w:r>
+        <w:t xml:space="preserve"> </w:t>
+      </w:r>
+      <w:proofErr w:type="spellStart"/>
+      <w:r>
+        <w:t>with</w:t>
+      </w:r>
+      <w:proofErr w:type="spellEnd"/>
+      <w:r>
+        <w:t xml:space="preserve"> over 10 </w:t>
+      </w:r>
+      <w:proofErr w:type="spellStart"/>
+      <w:r>
+        <w:t>purchases</w:t>
+      </w:r>
+      <w:proofErr w:type="spellEnd"/>
+    </w:p>
+    <w:p>
+      <w:pPr>
+        <w:rPr>
+          <w:sz w:val="30"/>
+          <w:szCs w:val="30"/>
+          <w:lang w:val="en-GB"/>
+        </w:rPr>
+      </w:pPr>
+      <w:r>
+        <w:rPr>
+          <w:sz w:val="30"/>
+          <w:szCs w:val="30"/>
+          <w:lang w:val="en-GB"/>
+        </w:rPr>
+        <w:t>The 5. Figure shows the correlation matrix between the features.</w:t>
+      </w:r>
+      <w:r>
+        <w:rPr>
+          <w:sz w:val="30"/>
+          <w:szCs w:val="30"/>
+          <w:lang w:val="en-GB"/>
+        </w:rPr>
+        <w:t xml:space="preserve"> The first that we noticed that there is no correlation between the number checkouts and the first checkout, and between the number of coupon usages and the first checkout. Thus</w:t>
+      </w:r>
+      <w:r>
+        <w:rPr>
+          <w:sz w:val="30"/>
+          <w:szCs w:val="30"/>
+          <w:lang w:val="en-GB"/>
+        </w:rPr>
+        <w:t>, we assume the coupon-system has no advantage joining any time over another.</w:t>
+      </w:r>
+      <w:r>
+        <w:rPr>
+          <w:sz w:val="30"/>
+          <w:szCs w:val="30"/>
+          <w:lang w:val="en-GB"/>
+        </w:rPr>
+        <w:t xml:space="preserve"> On the other hand, there is a small correlation </w:t>
+      </w:r>
+      <w:r>
+        <w:rPr>
+          <w:sz w:val="30"/>
+          <w:szCs w:val="30"/>
+          <w:lang w:val="en-GB"/>
+        </w:rPr>
         <w:lastRenderedPageBreak/>
-        <w:t>Dataset</w:t>
+        <w:t xml:space="preserve">between the last checkout and the </w:t>
+      </w:r>
+      <w:r>
+        <w:rPr>
+          <w:sz w:val="30"/>
+          <w:szCs w:val="30"/>
+          <w:lang w:val="en-GB"/>
+        </w:rPr>
+        <w:t>number</w:t>
+      </w:r>
+      <w:r>
+        <w:rPr>
+          <w:sz w:val="30"/>
+          <w:szCs w:val="30"/>
+          <w:lang w:val="en-GB"/>
+        </w:rPr>
+        <w:t xml:space="preserve"> of purchases. We assume that staying in the pool is beneficial due to the membership-system.</w:t>
+      </w:r>
+    </w:p>
+    <w:p>
+      <w:pPr>
+        <w:keepNext/>
+        <w:jc w:val="center"/>
+      </w:pPr>
+      <w:r>
+        <w:rPr>
+          <w:noProof/>
+          <w:lang w:val="en-GB"/>
+        </w:rPr>
+        <w:drawing>
+          <wp:inline distT="0" distB="0" distL="0" distR="0" wp14:anchorId="5DAB0D59" wp14:editId="76DA0CAE">
+            <wp:extent cx="5054593" cy="4824484"/>
+            <wp:effectExtent l="0" t="0" r="0" b="0"/>
+            <wp:docPr id="5" name="Kép 5"/>
+            <wp:cNvGraphicFramePr>
+              <a:graphicFrameLocks xmlns:a="http://schemas.openxmlformats.org/drawingml/2006/main" noChangeAspect="1"/>
+            </wp:cNvGraphicFramePr>
+            <a:graphic xmlns:a="http://schemas.openxmlformats.org/drawingml/2006/main">
+              <a:graphicData uri="http://schemas.openxmlformats.org/drawingml/2006/picture">
+                <pic:pic xmlns:pic="http://schemas.openxmlformats.org/drawingml/2006/picture">
+                  <pic:nvPicPr>
+                    <pic:cNvPr id="5" name="Kép 5"/>
+                    <pic:cNvPicPr/>
+                  </pic:nvPicPr>
+                  <pic:blipFill>
+                    <a:blip r:embed="rId9">
+                      <a:extLst>
+                        <a:ext uri="{28A0092B-C50C-407E-A947-70E740481C1C}">
+                          <a14:useLocalDpi xmlns:a14="http://schemas.microsoft.com/office/drawing/2010/main" val="0"/>
+                        </a:ext>
+                      </a:extLst>
+                    </a:blip>
+                    <a:stretch>
+                      <a:fillRect/>
+                    </a:stretch>
+                  </pic:blipFill>
+                  <pic:spPr>
+                    <a:xfrm>
+                      <a:off x="0" y="0"/>
+                      <a:ext cx="5063779" cy="4833252"/>
+                    </a:xfrm>
+                    <a:prstGeom prst="rect">
+                      <a:avLst/>
+                    </a:prstGeom>
+                  </pic:spPr>
+                </pic:pic>
+              </a:graphicData>
+            </a:graphic>
+          </wp:inline>
+        </w:drawing>
+      </w:r>
+    </w:p>
+    <w:p>
+      <w:pPr>
+        <w:pStyle w:val="Kpalrs"/>
+      </w:pPr>
+      <w:r>
+        <w:rPr>
+          <w:lang w:val="en-GB"/>
+        </w:rPr>
+        <w:fldChar w:fldCharType="begin"/>
+      </w:r>
+      <w:r>
+        <w:rPr>
+          <w:lang w:val="en-GB"/>
+        </w:rPr>
+        <w:instrText xml:space="preserve"> SEQ Figure \* ARABIC </w:instrText>
+      </w:r>
+      <w:r>
+        <w:rPr>
+          <w:lang w:val="en-GB"/>
+        </w:rPr>
+        <w:fldChar w:fldCharType="separate"/>
+      </w:r>
+      <w:r>
+        <w:rPr>
+          <w:noProof/>
+          <w:lang w:val="en-GB"/>
+        </w:rPr>
+        <w:t>5</w:t>
+      </w:r>
+      <w:r>
+        <w:rPr>
+          <w:lang w:val="en-GB"/>
+        </w:rPr>
+        <w:fldChar w:fldCharType="end"/>
+      </w:r>
+      <w:r>
+        <w:t xml:space="preserve">. </w:t>
+      </w:r>
+      <w:proofErr w:type="spellStart"/>
+      <w:r>
+        <w:t>Figure</w:t>
       </w:r>
       <w:proofErr w:type="spellEnd"/>
       <w:r>
@@ -175,9 +1825,46 @@
       </w:r>
       <w:proofErr w:type="spellStart"/>
       <w:r>
-        <w:t>reconstruction</w:t>
+        <w:t>Correlation</w:t>
       </w:r>
       <w:proofErr w:type="spellEnd"/>
+      <w:r>
+        <w:t xml:space="preserve"> </w:t>
+      </w:r>
+      <w:proofErr w:type="spellStart"/>
+      <w:r>
+        <w:t>matrix</w:t>
+      </w:r>
+      <w:proofErr w:type="spellEnd"/>
+      <w:r>
+        <w:t xml:space="preserve"> of the </w:t>
+      </w:r>
+      <w:proofErr w:type="spellStart"/>
+      <w:r>
+        <w:t>created</w:t>
+      </w:r>
+      <w:proofErr w:type="spellEnd"/>
+      <w:r>
+        <w:t xml:space="preserve"> </w:t>
+      </w:r>
+      <w:proofErr w:type="spellStart"/>
+      <w:r>
+        <w:t>customer</w:t>
+      </w:r>
+      <w:proofErr w:type="spellEnd"/>
+      <w:r>
+        <w:t xml:space="preserve"> </w:t>
+      </w:r>
+      <w:proofErr w:type="spellStart"/>
+      <w:r>
+        <w:t>data</w:t>
+      </w:r>
+      <w:proofErr w:type="spellEnd"/>
+    </w:p>
+    <w:p>
+      <w:pPr>
+        <w:pStyle w:val="Cmsor1"/>
+      </w:pPr>
     </w:p>
     <w:sectPr>
       <w:pgSz w:w="11906" w:h="16838"/>
@@ -192,13 +1879,328 @@
 <file path=word/numbering.xml><?xml version="1.0" encoding="utf-8"?>
 <w:numbering xmlns:wpc="http://schemas.microsoft.com/office/word/2010/wordprocessingCanvas" xmlns:cx="http://schemas.microsoft.com/office/drawing/2014/chartex" xmlns:cx1="http://schemas.microsoft.com/office/drawing/2015/9/8/chartex" xmlns:cx2="http://schemas.microsoft.com/office/drawing/2015/10/21/chartex" xmlns:cx3="http://schemas.microsoft.com/office/drawing/2016/5/9/chartex" xmlns:cx4="http://schemas.microsoft.com/office/drawing/2016/5/10/chartex" xmlns:cx5="http://schemas.microsoft.com/office/drawing/2016/5/11/chartex" xmlns:cx6="http://schemas.microsoft.com/office/drawing/2016/5/12/chartex" xmlns:cx7="http://schemas.microsoft.com/office/drawing/2016/5/13/chartex" xmlns:cx8="http://schemas.microsoft.com/office/drawing/2016/5/14/chartex" xmlns:mc="http://schemas.openxmlformats.org/markup-compatibility/2006" xmlns:aink="http://schemas.microsoft.com/office/drawing/2016/ink" xmlns:am3d="http://schemas.microsoft.com/office/drawing/2017/model3d" xmlns:o="urn:schemas-microsoft-com:office:office" xmlns:oel="http://schemas.microsoft.com/office/2019/extlst" xmlns:r="http://schemas.openxmlformats.org/officeDocument/2006/relationships" xmlns:m="http://schemas.openxmlformats.org/officeDocument/2006/math" xmlns:v="urn:schemas-microsoft-com:vml" xmlns:wp14="http://schemas.microsoft.com/office/word/2010/wordprocessingDrawing" xmlns:wp="http://schemas.openxmlformats.org/drawingml/2006/wordprocessingDrawing" xmlns:w10="urn:schemas-microsoft-com:office:word" xmlns:w="http://schemas.openxmlformats.org/wordprocessingml/2006/main" xmlns:w14="http://schemas.microsoft.com/office/word/2010/wordml" xmlns:w15="http://schemas.microsoft.com/office/word/2012/wordml" xmlns:w16cex="http://schemas.microsoft.com/office/word/2018/wordml/cex" xmlns:w16cid="http://schemas.microsoft.com/office/word/2016/wordml/cid" xmlns:w16="http://schemas.microsoft.com/office/word/2018/wordml" xmlns:w16sdtdh="http://schemas.microsoft.com/office/word/2020/wordml/sdtdatahash" xmlns:w16se="http://schemas.microsoft.com/office/word/2015/wordml/symex" xmlns:wpg="http://schemas.microsoft.com/office/word/2010/wordprocessingGroup" xmlns:wpi="http://schemas.microsoft.com/office/word/2010/wordprocessingInk" xmlns:wne="http://schemas.microsoft.com/office/word/2006/wordml" xmlns:wps="http://schemas.microsoft.com/office/word/2010/wordprocessingShape" mc:Ignorable="w14 w15 w16se w16cid w16 w16cex w16sdtdh wp14">
   <w:abstractNum w:abstractNumId="0" w15:restartNumberingAfterBreak="0">
+    <w:nsid w:val="56B36708"/>
+    <w:multiLevelType w:val="hybridMultilevel"/>
+    <w:tmpl w:val="FC5AD0BA"/>
+    <w:lvl w:ilvl="0" w:tplc="040E0001">
+      <w:start w:val="1"/>
+      <w:numFmt w:val="bullet"/>
+      <w:lvlText w:val=""/>
+      <w:lvlJc w:val="left"/>
+      <w:pPr>
+        <w:ind w:left="2140" w:hanging="360"/>
+      </w:pPr>
+      <w:rPr>
+        <w:rFonts w:ascii="Symbol" w:hAnsi="Symbol" w:hint="default"/>
+      </w:rPr>
+    </w:lvl>
+    <w:lvl w:ilvl="1" w:tplc="040E0003" w:tentative="1">
+      <w:start w:val="1"/>
+      <w:numFmt w:val="bullet"/>
+      <w:lvlText w:val="o"/>
+      <w:lvlJc w:val="left"/>
+      <w:pPr>
+        <w:ind w:left="2860" w:hanging="360"/>
+      </w:pPr>
+      <w:rPr>
+        <w:rFonts w:ascii="Courier New" w:hAnsi="Courier New" w:cs="Courier New" w:hint="default"/>
+      </w:rPr>
+    </w:lvl>
+    <w:lvl w:ilvl="2" w:tplc="040E0005" w:tentative="1">
+      <w:start w:val="1"/>
+      <w:numFmt w:val="bullet"/>
+      <w:lvlText w:val=""/>
+      <w:lvlJc w:val="left"/>
+      <w:pPr>
+        <w:ind w:left="3580" w:hanging="360"/>
+      </w:pPr>
+      <w:rPr>
+        <w:rFonts w:ascii="Wingdings" w:hAnsi="Wingdings" w:hint="default"/>
+      </w:rPr>
+    </w:lvl>
+    <w:lvl w:ilvl="3" w:tplc="040E0001" w:tentative="1">
+      <w:start w:val="1"/>
+      <w:numFmt w:val="bullet"/>
+      <w:lvlText w:val=""/>
+      <w:lvlJc w:val="left"/>
+      <w:pPr>
+        <w:ind w:left="4300" w:hanging="360"/>
+      </w:pPr>
+      <w:rPr>
+        <w:rFonts w:ascii="Symbol" w:hAnsi="Symbol" w:hint="default"/>
+      </w:rPr>
+    </w:lvl>
+    <w:lvl w:ilvl="4" w:tplc="040E0003" w:tentative="1">
+      <w:start w:val="1"/>
+      <w:numFmt w:val="bullet"/>
+      <w:lvlText w:val="o"/>
+      <w:lvlJc w:val="left"/>
+      <w:pPr>
+        <w:ind w:left="5020" w:hanging="360"/>
+      </w:pPr>
+      <w:rPr>
+        <w:rFonts w:ascii="Courier New" w:hAnsi="Courier New" w:cs="Courier New" w:hint="default"/>
+      </w:rPr>
+    </w:lvl>
+    <w:lvl w:ilvl="5" w:tplc="040E0005" w:tentative="1">
+      <w:start w:val="1"/>
+      <w:numFmt w:val="bullet"/>
+      <w:lvlText w:val=""/>
+      <w:lvlJc w:val="left"/>
+      <w:pPr>
+        <w:ind w:left="5740" w:hanging="360"/>
+      </w:pPr>
+      <w:rPr>
+        <w:rFonts w:ascii="Wingdings" w:hAnsi="Wingdings" w:hint="default"/>
+      </w:rPr>
+    </w:lvl>
+    <w:lvl w:ilvl="6" w:tplc="040E0001" w:tentative="1">
+      <w:start w:val="1"/>
+      <w:numFmt w:val="bullet"/>
+      <w:lvlText w:val=""/>
+      <w:lvlJc w:val="left"/>
+      <w:pPr>
+        <w:ind w:left="6460" w:hanging="360"/>
+      </w:pPr>
+      <w:rPr>
+        <w:rFonts w:ascii="Symbol" w:hAnsi="Symbol" w:hint="default"/>
+      </w:rPr>
+    </w:lvl>
+    <w:lvl w:ilvl="7" w:tplc="040E0003" w:tentative="1">
+      <w:start w:val="1"/>
+      <w:numFmt w:val="bullet"/>
+      <w:lvlText w:val="o"/>
+      <w:lvlJc w:val="left"/>
+      <w:pPr>
+        <w:ind w:left="7180" w:hanging="360"/>
+      </w:pPr>
+      <w:rPr>
+        <w:rFonts w:ascii="Courier New" w:hAnsi="Courier New" w:cs="Courier New" w:hint="default"/>
+      </w:rPr>
+    </w:lvl>
+    <w:lvl w:ilvl="8" w:tplc="040E0005" w:tentative="1">
+      <w:start w:val="1"/>
+      <w:numFmt w:val="bullet"/>
+      <w:lvlText w:val=""/>
+      <w:lvlJc w:val="left"/>
+      <w:pPr>
+        <w:ind w:left="7900" w:hanging="360"/>
+      </w:pPr>
+      <w:rPr>
+        <w:rFonts w:ascii="Wingdings" w:hAnsi="Wingdings" w:hint="default"/>
+      </w:rPr>
+    </w:lvl>
+  </w:abstractNum>
+  <w:abstractNum w:abstractNumId="1" w15:restartNumberingAfterBreak="0">
+    <w:nsid w:val="5EFF2594"/>
+    <w:multiLevelType w:val="hybridMultilevel"/>
+    <w:tmpl w:val="D5B059EE"/>
+    <w:lvl w:ilvl="0" w:tplc="040E0001">
+      <w:start w:val="1"/>
+      <w:numFmt w:val="bullet"/>
+      <w:lvlText w:val=""/>
+      <w:lvlJc w:val="left"/>
+      <w:pPr>
+        <w:ind w:left="1440" w:hanging="360"/>
+      </w:pPr>
+      <w:rPr>
+        <w:rFonts w:ascii="Symbol" w:hAnsi="Symbol" w:hint="default"/>
+      </w:rPr>
+    </w:lvl>
+    <w:lvl w:ilvl="1" w:tplc="040E0003" w:tentative="1">
+      <w:start w:val="1"/>
+      <w:numFmt w:val="bullet"/>
+      <w:lvlText w:val="o"/>
+      <w:lvlJc w:val="left"/>
+      <w:pPr>
+        <w:ind w:left="2160" w:hanging="360"/>
+      </w:pPr>
+      <w:rPr>
+        <w:rFonts w:ascii="Courier New" w:hAnsi="Courier New" w:cs="Courier New" w:hint="default"/>
+      </w:rPr>
+    </w:lvl>
+    <w:lvl w:ilvl="2" w:tplc="040E0005" w:tentative="1">
+      <w:start w:val="1"/>
+      <w:numFmt w:val="bullet"/>
+      <w:lvlText w:val=""/>
+      <w:lvlJc w:val="left"/>
+      <w:pPr>
+        <w:ind w:left="2880" w:hanging="360"/>
+      </w:pPr>
+      <w:rPr>
+        <w:rFonts w:ascii="Wingdings" w:hAnsi="Wingdings" w:hint="default"/>
+      </w:rPr>
+    </w:lvl>
+    <w:lvl w:ilvl="3" w:tplc="040E0001" w:tentative="1">
+      <w:start w:val="1"/>
+      <w:numFmt w:val="bullet"/>
+      <w:lvlText w:val=""/>
+      <w:lvlJc w:val="left"/>
+      <w:pPr>
+        <w:ind w:left="3600" w:hanging="360"/>
+      </w:pPr>
+      <w:rPr>
+        <w:rFonts w:ascii="Symbol" w:hAnsi="Symbol" w:hint="default"/>
+      </w:rPr>
+    </w:lvl>
+    <w:lvl w:ilvl="4" w:tplc="040E0003" w:tentative="1">
+      <w:start w:val="1"/>
+      <w:numFmt w:val="bullet"/>
+      <w:lvlText w:val="o"/>
+      <w:lvlJc w:val="left"/>
+      <w:pPr>
+        <w:ind w:left="4320" w:hanging="360"/>
+      </w:pPr>
+      <w:rPr>
+        <w:rFonts w:ascii="Courier New" w:hAnsi="Courier New" w:cs="Courier New" w:hint="default"/>
+      </w:rPr>
+    </w:lvl>
+    <w:lvl w:ilvl="5" w:tplc="040E0005" w:tentative="1">
+      <w:start w:val="1"/>
+      <w:numFmt w:val="bullet"/>
+      <w:lvlText w:val=""/>
+      <w:lvlJc w:val="left"/>
+      <w:pPr>
+        <w:ind w:left="5040" w:hanging="360"/>
+      </w:pPr>
+      <w:rPr>
+        <w:rFonts w:ascii="Wingdings" w:hAnsi="Wingdings" w:hint="default"/>
+      </w:rPr>
+    </w:lvl>
+    <w:lvl w:ilvl="6" w:tplc="040E0001" w:tentative="1">
+      <w:start w:val="1"/>
+      <w:numFmt w:val="bullet"/>
+      <w:lvlText w:val=""/>
+      <w:lvlJc w:val="left"/>
+      <w:pPr>
+        <w:ind w:left="5760" w:hanging="360"/>
+      </w:pPr>
+      <w:rPr>
+        <w:rFonts w:ascii="Symbol" w:hAnsi="Symbol" w:hint="default"/>
+      </w:rPr>
+    </w:lvl>
+    <w:lvl w:ilvl="7" w:tplc="040E0003" w:tentative="1">
+      <w:start w:val="1"/>
+      <w:numFmt w:val="bullet"/>
+      <w:lvlText w:val="o"/>
+      <w:lvlJc w:val="left"/>
+      <w:pPr>
+        <w:ind w:left="6480" w:hanging="360"/>
+      </w:pPr>
+      <w:rPr>
+        <w:rFonts w:ascii="Courier New" w:hAnsi="Courier New" w:cs="Courier New" w:hint="default"/>
+      </w:rPr>
+    </w:lvl>
+    <w:lvl w:ilvl="8" w:tplc="040E0005" w:tentative="1">
+      <w:start w:val="1"/>
+      <w:numFmt w:val="bullet"/>
+      <w:lvlText w:val=""/>
+      <w:lvlJc w:val="left"/>
+      <w:pPr>
+        <w:ind w:left="7200" w:hanging="360"/>
+      </w:pPr>
+      <w:rPr>
+        <w:rFonts w:ascii="Wingdings" w:hAnsi="Wingdings" w:hint="default"/>
+      </w:rPr>
+    </w:lvl>
+  </w:abstractNum>
+  <w:abstractNum w:abstractNumId="2" w15:restartNumberingAfterBreak="0">
+    <w:nsid w:val="6E922C00"/>
+    <w:multiLevelType w:val="hybridMultilevel"/>
+    <w:tmpl w:val="A4664FF2"/>
+    <w:lvl w:ilvl="0" w:tplc="81066C9E">
+      <w:start w:val="1"/>
+      <w:numFmt w:val="decimal"/>
+      <w:pStyle w:val="Cmsor1"/>
+      <w:lvlText w:val="%1."/>
+      <w:lvlJc w:val="left"/>
+      <w:pPr>
+        <w:ind w:left="720" w:hanging="360"/>
+      </w:pPr>
+      <w:rPr>
+        <w:rFonts w:hint="default"/>
+      </w:rPr>
+    </w:lvl>
+    <w:lvl w:ilvl="1" w:tplc="040E0019" w:tentative="1">
+      <w:start w:val="1"/>
+      <w:numFmt w:val="lowerLetter"/>
+      <w:lvlText w:val="%2."/>
+      <w:lvlJc w:val="left"/>
+      <w:pPr>
+        <w:ind w:left="1440" w:hanging="360"/>
+      </w:pPr>
+    </w:lvl>
+    <w:lvl w:ilvl="2" w:tplc="040E001B" w:tentative="1">
+      <w:start w:val="1"/>
+      <w:numFmt w:val="lowerRoman"/>
+      <w:lvlText w:val="%3."/>
+      <w:lvlJc w:val="right"/>
+      <w:pPr>
+        <w:ind w:left="2160" w:hanging="180"/>
+      </w:pPr>
+    </w:lvl>
+    <w:lvl w:ilvl="3" w:tplc="040E000F" w:tentative="1">
+      <w:start w:val="1"/>
+      <w:numFmt w:val="decimal"/>
+      <w:lvlText w:val="%4."/>
+      <w:lvlJc w:val="left"/>
+      <w:pPr>
+        <w:ind w:left="2880" w:hanging="360"/>
+      </w:pPr>
+    </w:lvl>
+    <w:lvl w:ilvl="4" w:tplc="040E0019" w:tentative="1">
+      <w:start w:val="1"/>
+      <w:numFmt w:val="lowerLetter"/>
+      <w:lvlText w:val="%5."/>
+      <w:lvlJc w:val="left"/>
+      <w:pPr>
+        <w:ind w:left="3600" w:hanging="360"/>
+      </w:pPr>
+    </w:lvl>
+    <w:lvl w:ilvl="5" w:tplc="040E001B" w:tentative="1">
+      <w:start w:val="1"/>
+      <w:numFmt w:val="lowerRoman"/>
+      <w:lvlText w:val="%6."/>
+      <w:lvlJc w:val="right"/>
+      <w:pPr>
+        <w:ind w:left="4320" w:hanging="180"/>
+      </w:pPr>
+    </w:lvl>
+    <w:lvl w:ilvl="6" w:tplc="040E000F" w:tentative="1">
+      <w:start w:val="1"/>
+      <w:numFmt w:val="decimal"/>
+      <w:lvlText w:val="%7."/>
+      <w:lvlJc w:val="left"/>
+      <w:pPr>
+        <w:ind w:left="5040" w:hanging="360"/>
+      </w:pPr>
+    </w:lvl>
+    <w:lvl w:ilvl="7" w:tplc="040E0019" w:tentative="1">
+      <w:start w:val="1"/>
+      <w:numFmt w:val="lowerLetter"/>
+      <w:lvlText w:val="%8."/>
+      <w:lvlJc w:val="left"/>
+      <w:pPr>
+        <w:ind w:left="5760" w:hanging="360"/>
+      </w:pPr>
+    </w:lvl>
+    <w:lvl w:ilvl="8" w:tplc="040E001B" w:tentative="1">
+      <w:start w:val="1"/>
+      <w:numFmt w:val="lowerRoman"/>
+      <w:lvlText w:val="%9."/>
+      <w:lvlJc w:val="right"/>
+      <w:pPr>
+        <w:ind w:left="6480" w:hanging="180"/>
+      </w:pPr>
+    </w:lvl>
+  </w:abstractNum>
+  <w:abstractNum w:abstractNumId="3" w15:restartNumberingAfterBreak="0">
     <w:nsid w:val="799C3B84"/>
     <w:multiLevelType w:val="multilevel"/>
     <w:tmpl w:val="F4FCF66C"/>
     <w:lvl w:ilvl="0">
       <w:start w:val="1"/>
       <w:numFmt w:val="decimal"/>
-      <w:pStyle w:val="Cmsor1"/>
       <w:suff w:val="space"/>
       <w:lvlText w:val="%1"/>
       <w:lvlJc w:val="left"/>
@@ -305,8 +2307,8 @@
       </w:pPr>
     </w:lvl>
   </w:abstractNum>
-  <w:num w:numId="1" w16cid:durableId="789204362">
-    <w:abstractNumId w:val="0"/>
+  <w:num w:numId="1" w16cid:durableId="808591751">
+    <w:abstractNumId w:val="3"/>
     <w:lvlOverride w:ilvl="0">
       <w:startOverride w:val="1"/>
     </w:lvlOverride>
@@ -334,6 +2336,15 @@
     <w:lvlOverride w:ilvl="8">
       <w:startOverride w:val="1"/>
     </w:lvlOverride>
+  </w:num>
+  <w:num w:numId="2" w16cid:durableId="2056074969">
+    <w:abstractNumId w:val="2"/>
+  </w:num>
+  <w:num w:numId="3" w16cid:durableId="512845638">
+    <w:abstractNumId w:val="1"/>
+  </w:num>
+  <w:num w:numId="4" w16cid:durableId="1702851410">
+    <w:abstractNumId w:val="0"/>
   </w:num>
 </w:numbering>
 </file>
@@ -461,7 +2472,6 @@
     <w:lsdException w:name="HTML Sample" w:semiHidden="1" w:unhideWhenUsed="1"/>
     <w:lsdException w:name="HTML Typewriter" w:semiHidden="1" w:unhideWhenUsed="1"/>
     <w:lsdException w:name="HTML Variable" w:semiHidden="1" w:unhideWhenUsed="1"/>
-    <w:lsdException w:name="Normal Table" w:semiHidden="1" w:unhideWhenUsed="1"/>
     <w:lsdException w:name="annotation subject" w:semiHidden="1" w:unhideWhenUsed="1"/>
     <w:lsdException w:name="No List" w:semiHidden="1" w:unhideWhenUsed="1"/>
     <w:lsdException w:name="Outline List 1" w:semiHidden="1" w:unhideWhenUsed="1"/>
@@ -504,11 +2514,8 @@
     <w:lsdException w:name="Table Contemporary" w:semiHidden="1" w:unhideWhenUsed="1"/>
     <w:lsdException w:name="Table Elegant" w:semiHidden="1" w:unhideWhenUsed="1"/>
     <w:lsdException w:name="Table Professional" w:semiHidden="1" w:unhideWhenUsed="1"/>
-    <w:lsdException w:name="Table Subtle 1" w:semiHidden="1" w:unhideWhenUsed="1"/>
     <w:lsdException w:name="Table Subtle 2" w:semiHidden="1" w:unhideWhenUsed="1"/>
     <w:lsdException w:name="Table Web 1" w:semiHidden="1" w:unhideWhenUsed="1"/>
-    <w:lsdException w:name="Table Web 2" w:semiHidden="1" w:unhideWhenUsed="1"/>
-    <w:lsdException w:name="Table Web 3" w:semiHidden="1" w:unhideWhenUsed="1"/>
     <w:lsdException w:name="Balloon Text" w:semiHidden="1" w:unhideWhenUsed="1"/>
     <w:lsdException w:name="Table Grid" w:uiPriority="39"/>
     <w:lsdException w:name="Table Theme" w:semiHidden="1" w:unhideWhenUsed="1"/>
@@ -755,12 +2762,12 @@
     <w:link w:val="Cmsor1Char"/>
     <w:autoRedefine/>
     <w:qFormat/>
-    <w:rsid w:val="00AB52DC"/>
+    <w:rsid w:val="00EB335B"/>
     <w:pPr>
       <w:keepNext/>
       <w:pageBreakBefore/>
       <w:numPr>
-        <w:numId w:val="1"/>
+        <w:numId w:val="2"/>
       </w:numPr>
       <w:spacing w:before="360" w:after="480"/>
       <w:outlineLvl w:val="0"/>
@@ -772,6 +2779,7 @@
       <w:kern w:val="32"/>
       <w:sz w:val="36"/>
       <w:szCs w:val="32"/>
+      <w:lang w:val="en-GB"/>
     </w:rPr>
   </w:style>
   <w:style w:type="paragraph" w:styleId="Cmsor2">
@@ -998,7 +3006,7 @@
     <w:name w:val="Címsor 1 Char"/>
     <w:basedOn w:val="Bekezdsalapbettpusa"/>
     <w:link w:val="Cmsor1"/>
-    <w:rsid w:val="00AB52DC"/>
+    <w:rsid w:val="00EB335B"/>
     <w:rPr>
       <w:rFonts w:ascii="Times New Roman" w:eastAsia="Times New Roman" w:hAnsi="Times New Roman" w:cs="Arial"/>
       <w:b/>
@@ -1006,6 +3014,7 @@
       <w:kern w:val="32"/>
       <w:sz w:val="36"/>
       <w:szCs w:val="32"/>
+      <w:lang w:val="en-GB"/>
     </w:rPr>
   </w:style>
   <w:style w:type="character" w:customStyle="1" w:styleId="Cmsor2Char">
@@ -1117,7 +3126,6 @@
   <w:style w:type="character" w:styleId="Hiperhivatkozs">
     <w:name w:val="Hyperlink"/>
     <w:uiPriority w:val="99"/>
-    <w:semiHidden/>
     <w:unhideWhenUsed/>
     <w:rsid w:val="00AB52DC"/>
     <w:rPr>
@@ -1422,6 +3430,29 @@
     <w:rsid w:val="001150F2"/>
     <w:rPr>
       <w:color w:val="808080"/>
+    </w:rPr>
+  </w:style>
+  <w:style w:type="paragraph" w:styleId="Listaszerbekezds">
+    <w:name w:val="List Paragraph"/>
+    <w:basedOn w:val="Norml"/>
+    <w:uiPriority w:val="34"/>
+    <w:qFormat/>
+    <w:rsid w:val="00314749"/>
+    <w:pPr>
+      <w:ind w:left="720"/>
+      <w:contextualSpacing/>
+    </w:pPr>
+  </w:style>
+  <w:style w:type="character" w:styleId="Feloldatlanmegemlts">
+    <w:name w:val="Unresolved Mention"/>
+    <w:basedOn w:val="Bekezdsalapbettpusa"/>
+    <w:uiPriority w:val="99"/>
+    <w:semiHidden/>
+    <w:unhideWhenUsed/>
+    <w:rsid w:val="001D0AF8"/>
+    <w:rPr>
+      <w:color w:val="605E5C"/>
+      <w:shd w:val="clear" w:color="auto" w:fill="E1DFDD"/>
     </w:rPr>
   </w:style>
 </w:styles>

</xml_diff>

<commit_message>
FEAT Documentation finished and printed.
</commit_message>
<xml_diff>
--- a/doc/documentation.docx
+++ b/doc/documentation.docx
@@ -372,7 +372,43 @@
           <w:szCs w:val="30"/>
           <w:lang w:val="en-GB"/>
         </w:rPr>
-        <w:t xml:space="preserve">ects of the dataset and visualized the results of these. We also wanted to see if there is a trend in the amount of checkouts and if we can predict it. In the following chapters we will discuss the used methods and the final results with our thoughts on them. </w:t>
+        <w:t xml:space="preserve">ects of the dataset and visualized the results of these. We also wanted to see if there is a trend in the </w:t>
+      </w:r>
+      <w:proofErr w:type="gramStart"/>
+      <w:r>
+        <w:rPr>
+          <w:sz w:val="30"/>
+          <w:szCs w:val="30"/>
+          <w:lang w:val="en-GB"/>
+        </w:rPr>
+        <w:t>amount</w:t>
+      </w:r>
+      <w:proofErr w:type="gramEnd"/>
+      <w:r>
+        <w:rPr>
+          <w:sz w:val="30"/>
+          <w:szCs w:val="30"/>
+          <w:lang w:val="en-GB"/>
+        </w:rPr>
+        <w:t xml:space="preserve"> of checkouts and if we can predict it. In the following chapters we will discuss the used methods and the </w:t>
+      </w:r>
+      <w:proofErr w:type="gramStart"/>
+      <w:r>
+        <w:rPr>
+          <w:sz w:val="30"/>
+          <w:szCs w:val="30"/>
+          <w:lang w:val="en-GB"/>
+        </w:rPr>
+        <w:t>final results</w:t>
+      </w:r>
+      <w:proofErr w:type="gramEnd"/>
+      <w:r>
+        <w:rPr>
+          <w:sz w:val="30"/>
+          <w:szCs w:val="30"/>
+          <w:lang w:val="en-GB"/>
+        </w:rPr>
+        <w:t xml:space="preserve"> with our thoughts on them. </w:t>
       </w:r>
     </w:p>
     <w:p>
@@ -448,7 +484,25 @@
           <w:szCs w:val="30"/>
           <w:lang w:val="en-GB"/>
         </w:rPr>
-        <w:t xml:space="preserve"> We found distinct currencies so we exchanged them to be comparable.</w:t>
+        <w:t xml:space="preserve"> We found distinct </w:t>
+      </w:r>
+      <w:proofErr w:type="gramStart"/>
+      <w:r>
+        <w:rPr>
+          <w:sz w:val="30"/>
+          <w:szCs w:val="30"/>
+          <w:lang w:val="en-GB"/>
+        </w:rPr>
+        <w:t>currencies</w:t>
+      </w:r>
+      <w:proofErr w:type="gramEnd"/>
+      <w:r>
+        <w:rPr>
+          <w:sz w:val="30"/>
+          <w:szCs w:val="30"/>
+          <w:lang w:val="en-GB"/>
+        </w:rPr>
+        <w:t xml:space="preserve"> so we exchanged them to be comparable.</w:t>
       </w:r>
       <w:r>
         <w:rPr>
@@ -954,7 +1008,25 @@
           <w:szCs w:val="30"/>
           <w:lang w:val="en-GB"/>
         </w:rPr>
-        <w:t xml:space="preserve"> we wanted to map the amount of coupon usages by the amount of checkouts</w:t>
+        <w:t xml:space="preserve"> we wanted to map the amount of coupon usages by the </w:t>
+      </w:r>
+      <w:proofErr w:type="gramStart"/>
+      <w:r>
+        <w:rPr>
+          <w:sz w:val="30"/>
+          <w:szCs w:val="30"/>
+          <w:lang w:val="en-GB"/>
+        </w:rPr>
+        <w:t>amount</w:t>
+      </w:r>
+      <w:proofErr w:type="gramEnd"/>
+      <w:r>
+        <w:rPr>
+          <w:sz w:val="30"/>
+          <w:szCs w:val="30"/>
+          <w:lang w:val="en-GB"/>
+        </w:rPr>
+        <w:t xml:space="preserve"> of checkouts</w:t>
       </w:r>
       <w:r>
         <w:rPr>
@@ -986,7 +1058,25 @@
           <w:szCs w:val="30"/>
           <w:lang w:val="en-GB"/>
         </w:rPr>
-        <w:t xml:space="preserve"> there are many customers, that use coupons at almost every purchase even after a large amount of checkouts. The resulted to be correct as it can be on the 1. Figure. Many data points are </w:t>
+        <w:t xml:space="preserve"> there are many customers, that use coupons at almost every purchase even after a large </w:t>
+      </w:r>
+      <w:proofErr w:type="gramStart"/>
+      <w:r>
+        <w:rPr>
+          <w:sz w:val="30"/>
+          <w:szCs w:val="30"/>
+          <w:lang w:val="en-GB"/>
+        </w:rPr>
+        <w:t>amount</w:t>
+      </w:r>
+      <w:proofErr w:type="gramEnd"/>
+      <w:r>
+        <w:rPr>
+          <w:sz w:val="30"/>
+          <w:szCs w:val="30"/>
+          <w:lang w:val="en-GB"/>
+        </w:rPr>
+        <w:t xml:space="preserve"> of checkouts. The resulted to be correct as it can be on the 1. Figure. Many data points are </w:t>
       </w:r>
       <w:r>
         <w:rPr>
@@ -1165,31 +1255,7 @@
           <w:szCs w:val="30"/>
           <w:lang w:val="en-GB"/>
         </w:rPr>
-        <w:t xml:space="preserve"> shows</w:t>
-      </w:r>
-      <w:r>
-        <w:rPr>
-          <w:sz w:val="30"/>
-          <w:szCs w:val="30"/>
-          <w:lang w:val="en-GB"/>
-        </w:rPr>
-        <w:t xml:space="preserve"> that</w:t>
-      </w:r>
-      <w:r>
-        <w:rPr>
-          <w:sz w:val="30"/>
-          <w:szCs w:val="30"/>
-          <w:lang w:val="en-GB"/>
-        </w:rPr>
-        <w:t xml:space="preserve"> </w:t>
-      </w:r>
-      <w:r>
-        <w:rPr>
-          <w:sz w:val="30"/>
-          <w:szCs w:val="30"/>
-          <w:lang w:val="en-GB"/>
-        </w:rPr>
-        <w:t>the coupon-system makes a great job getting new customers into the pool, but we can also see that it fails at converting them into non-coupon using customers.</w:t>
+        <w:t xml:space="preserve"> shows that the coupon-system makes a great job getting new customers into the pool, but we can also see that it fails at converting them into non-coupon using customers.</w:t>
       </w:r>
     </w:p>
     <w:p>
@@ -1357,13 +1423,34 @@
           <w:szCs w:val="30"/>
           <w:lang w:val="en-GB"/>
         </w:rPr>
-        <w:t xml:space="preserve"> Therefore, we cut the data for customers with over 10 checkouts, which you can see on the 4. Figure. We realized, that now the data is not biased anymore and it is clearly noticeable that long lasting customer are tend to use less coupons. Involving this part of the pool might increase overall customer satisfaction and lifetime.</w:t>
+        <w:t xml:space="preserve"> Therefore, we cut the data for customers with over 10 checkouts, which you can see on the 4. Figure. We </w:t>
+      </w:r>
+      <w:proofErr w:type="gramStart"/>
+      <w:r>
+        <w:rPr>
+          <w:sz w:val="30"/>
+          <w:szCs w:val="30"/>
+          <w:lang w:val="en-GB"/>
+        </w:rPr>
+        <w:t>realized,</w:t>
+      </w:r>
+      <w:proofErr w:type="gramEnd"/>
+      <w:r>
+        <w:rPr>
+          <w:sz w:val="30"/>
+          <w:szCs w:val="30"/>
+          <w:lang w:val="en-GB"/>
+        </w:rPr>
+        <w:t xml:space="preserve"> that now the data is not biased anymore and it is clearly noticeable that long lasting customer are tend to use less coupons. Involving this part of the pool might increase overall customer satisfaction and lifetime.</w:t>
       </w:r>
     </w:p>
     <w:p>
       <w:pPr>
         <w:keepNext/>
         <w:jc w:val="center"/>
+        <w:rPr>
+          <w:lang w:val="en-GB"/>
+        </w:rPr>
       </w:pPr>
       <w:r>
         <w:rPr>
@@ -1417,6 +1504,9 @@
     <w:p>
       <w:pPr>
         <w:pStyle w:val="Kpalrs"/>
+        <w:rPr>
+          <w:lang w:val="en-GB"/>
+        </w:rPr>
       </w:pPr>
       <w:r>
         <w:rPr>
@@ -1450,53 +1540,11 @@
         <w:fldChar w:fldCharType="end"/>
       </w:r>
       <w:r>
-        <w:t xml:space="preserve">. </w:t>
-      </w:r>
-      <w:proofErr w:type="spellStart"/>
-      <w:r>
-        <w:t>Figure</w:t>
-      </w:r>
-      <w:proofErr w:type="spellEnd"/>
-      <w:r>
-        <w:t xml:space="preserve"> </w:t>
-      </w:r>
-      <w:proofErr w:type="spellStart"/>
-      <w:r>
-        <w:t>Coupon</w:t>
-      </w:r>
-      <w:proofErr w:type="spellEnd"/>
-      <w:r>
-        <w:t xml:space="preserve"> </w:t>
-      </w:r>
-      <w:proofErr w:type="spellStart"/>
-      <w:r>
-        <w:t>usage</w:t>
-      </w:r>
-      <w:proofErr w:type="spellEnd"/>
-      <w:r>
-        <w:t xml:space="preserve"> </w:t>
-      </w:r>
-      <w:proofErr w:type="spellStart"/>
-      <w:r>
-        <w:t>median</w:t>
-      </w:r>
-      <w:proofErr w:type="spellEnd"/>
-      <w:r>
-        <w:t xml:space="preserve"> </w:t>
-      </w:r>
-      <w:proofErr w:type="spellStart"/>
-      <w:r>
-        <w:t>percentages</w:t>
-      </w:r>
-      <w:proofErr w:type="spellEnd"/>
-      <w:r>
-        <w:t xml:space="preserve"> over </w:t>
-      </w:r>
-      <w:proofErr w:type="spellStart"/>
-      <w:r>
-        <w:t>customers</w:t>
-      </w:r>
-      <w:proofErr w:type="spellEnd"/>
+        <w:rPr>
+          <w:lang w:val="en-GB"/>
+        </w:rPr>
+        <w:t>. Figure Coupon usage median percentages over customers</w:t>
+      </w:r>
     </w:p>
     <w:p>
       <w:pPr>
@@ -1509,6 +1557,9 @@
       <w:pPr>
         <w:keepNext/>
         <w:jc w:val="center"/>
+        <w:rPr>
+          <w:lang w:val="en-GB"/>
+        </w:rPr>
       </w:pPr>
       <w:r>
         <w:rPr>
@@ -1561,6 +1612,9 @@
     <w:p>
       <w:pPr>
         <w:pStyle w:val="Kpalrs"/>
+        <w:rPr>
+          <w:lang w:val="en-GB"/>
+        </w:rPr>
       </w:pPr>
       <w:r>
         <w:rPr>
@@ -1594,69 +1648,11 @@
         <w:fldChar w:fldCharType="end"/>
       </w:r>
       <w:r>
-        <w:t xml:space="preserve">. </w:t>
-      </w:r>
-      <w:proofErr w:type="spellStart"/>
-      <w:r>
-        <w:t>Figure</w:t>
-      </w:r>
-      <w:proofErr w:type="spellEnd"/>
-      <w:r>
-        <w:t xml:space="preserve"> </w:t>
-      </w:r>
-      <w:proofErr w:type="spellStart"/>
-      <w:r>
-        <w:t>Coupon</w:t>
-      </w:r>
-      <w:proofErr w:type="spellEnd"/>
-      <w:r>
-        <w:t xml:space="preserve"> </w:t>
-      </w:r>
-      <w:proofErr w:type="spellStart"/>
-      <w:r>
-        <w:t>usage</w:t>
-      </w:r>
-      <w:proofErr w:type="spellEnd"/>
-      <w:r>
-        <w:t xml:space="preserve"> </w:t>
-      </w:r>
-      <w:proofErr w:type="spellStart"/>
-      <w:r>
-        <w:t>median</w:t>
-      </w:r>
-      <w:proofErr w:type="spellEnd"/>
-      <w:r>
-        <w:t xml:space="preserve"> </w:t>
-      </w:r>
-      <w:proofErr w:type="spellStart"/>
-      <w:r>
-        <w:t>percentages</w:t>
-      </w:r>
-      <w:proofErr w:type="spellEnd"/>
-      <w:r>
-        <w:t xml:space="preserve"> over </w:t>
-      </w:r>
-      <w:proofErr w:type="spellStart"/>
-      <w:r>
-        <w:t>customers</w:t>
-      </w:r>
-      <w:proofErr w:type="spellEnd"/>
-      <w:r>
-        <w:t xml:space="preserve"> </w:t>
-      </w:r>
-      <w:proofErr w:type="spellStart"/>
-      <w:r>
-        <w:t>with</w:t>
-      </w:r>
-      <w:proofErr w:type="spellEnd"/>
-      <w:r>
-        <w:t xml:space="preserve"> over 10 </w:t>
-      </w:r>
-      <w:proofErr w:type="spellStart"/>
-      <w:r>
-        <w:t>purchases</w:t>
-      </w:r>
-      <w:proofErr w:type="spellEnd"/>
+        <w:rPr>
+          <w:lang w:val="en-GB"/>
+        </w:rPr>
+        <w:t>. Figure Coupon usage median percentages over customers with over 10 purchases</w:t>
+      </w:r>
     </w:p>
     <w:p>
       <w:pPr>
@@ -1728,6 +1724,9 @@
       <w:pPr>
         <w:keepNext/>
         <w:jc w:val="center"/>
+        <w:rPr>
+          <w:lang w:val="en-GB"/>
+        </w:rPr>
       </w:pPr>
       <w:r>
         <w:rPr>
@@ -1780,6 +1779,9 @@
     <w:p>
       <w:pPr>
         <w:pStyle w:val="Kpalrs"/>
+        <w:rPr>
+          <w:lang w:val="en-GB"/>
+        </w:rPr>
       </w:pPr>
       <w:r>
         <w:rPr>
@@ -1813,78 +1815,29 @@
         <w:fldChar w:fldCharType="end"/>
       </w:r>
       <w:r>
-        <w:t xml:space="preserve">. </w:t>
-      </w:r>
-      <w:proofErr w:type="spellStart"/>
-      <w:r>
-        <w:t>Figure</w:t>
-      </w:r>
-      <w:proofErr w:type="spellEnd"/>
-      <w:r>
-        <w:t xml:space="preserve"> </w:t>
-      </w:r>
-      <w:proofErr w:type="spellStart"/>
-      <w:r>
-        <w:t>Correlation</w:t>
-      </w:r>
-      <w:proofErr w:type="spellEnd"/>
-      <w:r>
-        <w:t xml:space="preserve"> </w:t>
-      </w:r>
-      <w:proofErr w:type="spellStart"/>
-      <w:r>
-        <w:t>matrix</w:t>
-      </w:r>
-      <w:proofErr w:type="spellEnd"/>
-      <w:r>
-        <w:t xml:space="preserve"> of </w:t>
-      </w:r>
-      <w:proofErr w:type="spellStart"/>
-      <w:r>
-        <w:t>the</w:t>
-      </w:r>
-      <w:proofErr w:type="spellEnd"/>
-      <w:r>
-        <w:t xml:space="preserve"> </w:t>
-      </w:r>
-      <w:proofErr w:type="spellStart"/>
-      <w:r>
-        <w:t>created</w:t>
-      </w:r>
-      <w:proofErr w:type="spellEnd"/>
-      <w:r>
-        <w:t xml:space="preserve"> </w:t>
-      </w:r>
-      <w:proofErr w:type="spellStart"/>
-      <w:r>
-        <w:t>customer</w:t>
-      </w:r>
-      <w:proofErr w:type="spellEnd"/>
-      <w:r>
-        <w:t xml:space="preserve"> </w:t>
-      </w:r>
-      <w:proofErr w:type="spellStart"/>
-      <w:r>
-        <w:t>data</w:t>
-      </w:r>
-      <w:proofErr w:type="spellEnd"/>
+        <w:rPr>
+          <w:lang w:val="en-GB"/>
+        </w:rPr>
+        <w:t>. Figure Correlation matrix of the created customer data</w:t>
+      </w:r>
     </w:p>
     <w:p>
       <w:pPr>
         <w:pStyle w:val="Cmsor1"/>
       </w:pPr>
-      <w:proofErr w:type="spellStart"/>
       <w:r>
         <w:lastRenderedPageBreak/>
-        <w:t>Analitic</w:t>
+        <w:t>Anal</w:t>
+      </w:r>
+      <w:r>
+        <w:t>y</w:t>
+      </w:r>
+      <w:r>
+        <w:t>tic</w:t>
       </w:r>
       <w:bookmarkStart w:id="0" w:name="_Hlk117388906"/>
       <w:r>
-        <w:t>s</w:t>
-      </w:r>
-      <w:proofErr w:type="spellEnd"/>
-      <w:r>
-        <w:t xml:space="preserve"> of daily purchases</w:t>
+        <w:t>s of daily purchases</w:t>
       </w:r>
     </w:p>
     <w:bookmarkEnd w:id="0"/>
@@ -2115,6 +2068,9 @@
       <w:pPr>
         <w:keepNext/>
         <w:jc w:val="center"/>
+        <w:rPr>
+          <w:lang w:val="en-GB"/>
+        </w:rPr>
       </w:pPr>
       <w:r>
         <w:rPr>
@@ -2177,6 +2133,9 @@
     <w:p>
       <w:pPr>
         <w:pStyle w:val="Kpalrs"/>
+        <w:rPr>
+          <w:lang w:val="en-GB"/>
+        </w:rPr>
       </w:pPr>
       <w:r>
         <w:rPr>
@@ -2214,34 +2173,19 @@
         <w:fldChar w:fldCharType="end"/>
       </w:r>
       <w:r>
-        <w:t xml:space="preserve">. </w:t>
-      </w:r>
-      <w:proofErr w:type="spellStart"/>
-      <w:r>
-        <w:t>Figure</w:t>
-      </w:r>
-      <w:proofErr w:type="spellEnd"/>
-      <w:r>
-        <w:t xml:space="preserve">: Daily </w:t>
-      </w:r>
-      <w:proofErr w:type="spellStart"/>
-      <w:r>
-        <w:t>number</w:t>
-      </w:r>
-      <w:proofErr w:type="spellEnd"/>
-      <w:r>
-        <w:t xml:space="preserve"> of </w:t>
-      </w:r>
-      <w:proofErr w:type="spellStart"/>
-      <w:r>
-        <w:t>checkouts</w:t>
-      </w:r>
-      <w:proofErr w:type="spellEnd"/>
+        <w:rPr>
+          <w:lang w:val="en-GB"/>
+        </w:rPr>
+        <w:t>. Figure: Daily number of checkouts</w:t>
+      </w:r>
     </w:p>
     <w:p>
       <w:pPr>
         <w:keepNext/>
         <w:jc w:val="center"/>
+        <w:rPr>
+          <w:lang w:val="en-GB"/>
+        </w:rPr>
       </w:pPr>
       <w:r>
         <w:rPr>
@@ -2306,81 +2250,64 @@
     <w:p>
       <w:pPr>
         <w:pStyle w:val="Kpalrs"/>
-      </w:pPr>
-      <w:r>
+        <w:rPr>
+          <w:lang w:val="en-GB"/>
+        </w:rPr>
+      </w:pPr>
+      <w:r>
+        <w:rPr>
+          <w:lang w:val="en-GB"/>
+        </w:rPr>
         <w:fldChar w:fldCharType="begin"/>
       </w:r>
       <w:r>
+        <w:rPr>
+          <w:lang w:val="en-GB"/>
+        </w:rPr>
         <w:instrText xml:space="preserve"> SEQ Figure \* ARABIC </w:instrText>
       </w:r>
       <w:r>
+        <w:rPr>
+          <w:lang w:val="en-GB"/>
+        </w:rPr>
         <w:fldChar w:fldCharType="separate"/>
       </w:r>
       <w:r>
         <w:rPr>
           <w:noProof/>
+          <w:lang w:val="en-GB"/>
         </w:rPr>
         <w:t>7</w:t>
       </w:r>
       <w:r>
+        <w:rPr>
+          <w:lang w:val="en-GB"/>
+        </w:rPr>
         <w:fldChar w:fldCharType="end"/>
       </w:r>
       <w:r>
-        <w:t xml:space="preserve">. </w:t>
-      </w:r>
-      <w:proofErr w:type="spellStart"/>
-      <w:r>
-        <w:t>Figure</w:t>
+        <w:rPr>
+          <w:lang w:val="en-GB"/>
+        </w:rPr>
+        <w:t>. Figure</w:t>
       </w:r>
       <w:bookmarkStart w:id="2" w:name="_Hlk117388843"/>
       <w:bookmarkEnd w:id="1"/>
-      <w:proofErr w:type="spellEnd"/>
-      <w:r>
-        <w:t xml:space="preserve">: </w:t>
-      </w:r>
-      <w:proofErr w:type="spellStart"/>
-      <w:r>
-        <w:t>Linear</w:t>
-      </w:r>
-      <w:proofErr w:type="spellEnd"/>
-      <w:r>
-        <w:t xml:space="preserve"> </w:t>
-      </w:r>
-      <w:proofErr w:type="spellStart"/>
-      <w:r>
-        <w:t>regression</w:t>
-      </w:r>
-      <w:proofErr w:type="spellEnd"/>
-      <w:r>
-        <w:t xml:space="preserve"> </w:t>
-      </w:r>
-      <w:proofErr w:type="spellStart"/>
-      <w:r>
-        <w:t>on</w:t>
-      </w:r>
-      <w:proofErr w:type="spellEnd"/>
-      <w:r>
-        <w:t xml:space="preserve"> </w:t>
-      </w:r>
-      <w:proofErr w:type="spellStart"/>
-      <w:r>
-        <w:t>daily</w:t>
-      </w:r>
-      <w:proofErr w:type="spellEnd"/>
-      <w:r>
-        <w:t xml:space="preserve"> </w:t>
-      </w:r>
-      <w:proofErr w:type="spellStart"/>
-      <w:r>
-        <w:t>checkouts</w:t>
+      <w:r>
+        <w:rPr>
+          <w:lang w:val="en-GB"/>
+        </w:rPr>
+        <w:t>: Linear regression on daily checkouts</w:t>
       </w:r>
       <w:bookmarkEnd w:id="2"/>
-      <w:proofErr w:type="spellEnd"/>
     </w:p>
     <w:p>
       <w:pPr>
         <w:keepNext/>
         <w:jc w:val="center"/>
+        <w:rPr>
+          <w:lang w:val="en-GB"/>
+        </w:rPr>
       </w:pPr>
       <w:r>
         <w:rPr>
@@ -2444,93 +2371,68 @@
     <w:p>
       <w:pPr>
         <w:pStyle w:val="Kpalrs"/>
-      </w:pPr>
-      <w:r>
+        <w:rPr>
+          <w:lang w:val="en-GB"/>
+        </w:rPr>
+      </w:pPr>
+      <w:r>
+        <w:rPr>
+          <w:lang w:val="en-GB"/>
+        </w:rPr>
         <w:fldChar w:fldCharType="begin"/>
       </w:r>
       <w:r>
+        <w:rPr>
+          <w:lang w:val="en-GB"/>
+        </w:rPr>
         <w:instrText xml:space="preserve"> SEQ Figure \* ARABIC </w:instrText>
       </w:r>
       <w:r>
+        <w:rPr>
+          <w:lang w:val="en-GB"/>
+        </w:rPr>
         <w:fldChar w:fldCharType="separate"/>
       </w:r>
       <w:r>
         <w:rPr>
           <w:noProof/>
+          <w:lang w:val="en-GB"/>
         </w:rPr>
         <w:t>8</w:t>
       </w:r>
       <w:r>
+        <w:rPr>
+          <w:lang w:val="en-GB"/>
+        </w:rPr>
         <w:fldChar w:fldCharType="end"/>
       </w:r>
       <w:r>
-        <w:t xml:space="preserve">. </w:t>
-      </w:r>
-      <w:proofErr w:type="spellStart"/>
-      <w:r>
-        <w:t>Figure</w:t>
+        <w:rPr>
+          <w:lang w:val="en-GB"/>
+        </w:rPr>
+        <w:t>. Figure</w:t>
       </w:r>
       <w:bookmarkEnd w:id="3"/>
-      <w:proofErr w:type="spellEnd"/>
-      <w:r>
-        <w:t xml:space="preserve">: </w:t>
-      </w:r>
-      <w:proofErr w:type="spellStart"/>
-      <w:r>
-        <w:t>Linear</w:t>
-      </w:r>
-      <w:proofErr w:type="spellEnd"/>
-      <w:r>
-        <w:t xml:space="preserve"> </w:t>
-      </w:r>
-      <w:proofErr w:type="spellStart"/>
-      <w:r>
-        <w:t>regression</w:t>
-      </w:r>
-      <w:proofErr w:type="spellEnd"/>
-      <w:r>
-        <w:t xml:space="preserve"> </w:t>
-      </w:r>
-      <w:proofErr w:type="spellStart"/>
-      <w:r>
-        <w:t>on</w:t>
-      </w:r>
-      <w:proofErr w:type="spellEnd"/>
-      <w:r>
-        <w:t xml:space="preserve"> </w:t>
-      </w:r>
-      <w:proofErr w:type="spellStart"/>
-      <w:r>
-        <w:t>daily</w:t>
-      </w:r>
-      <w:proofErr w:type="spellEnd"/>
-      <w:r>
-        <w:t xml:space="preserve"> </w:t>
-      </w:r>
-      <w:r>
-        <w:t>non-</w:t>
-      </w:r>
-      <w:proofErr w:type="spellStart"/>
-      <w:r>
-        <w:t>coupon</w:t>
-      </w:r>
-      <w:proofErr w:type="spellEnd"/>
-      <w:r>
-        <w:t xml:space="preserve"> </w:t>
-      </w:r>
-      <w:proofErr w:type="spellStart"/>
-      <w:r>
-        <w:t>checkouts</w:t>
-      </w:r>
-      <w:proofErr w:type="spellEnd"/>
+      <w:r>
+        <w:rPr>
+          <w:lang w:val="en-GB"/>
+        </w:rPr>
+        <w:t>: Linear regression on daily non-coupon checkouts</w:t>
+      </w:r>
     </w:p>
     <w:p>
       <w:pPr>
         <w:spacing w:after="160" w:line="259" w:lineRule="auto"/>
         <w:ind w:firstLine="0"/>
         <w:jc w:val="left"/>
-      </w:pPr>
-      <w:r>
+        <w:rPr>
+          <w:lang w:val="en-GB"/>
+        </w:rPr>
+      </w:pPr>
+      <w:r>
+        <w:rPr>
+          <w:lang w:val="en-GB"/>
+        </w:rPr>
         <w:br w:type="page"/>
       </w:r>
     </w:p>
@@ -2538,14 +2440,15 @@
       <w:pPr>
         <w:pStyle w:val="Cmsor1"/>
       </w:pPr>
-      <w:proofErr w:type="spellStart"/>
       <w:r>
         <w:lastRenderedPageBreak/>
-        <w:t>Analitics</w:t>
-      </w:r>
-      <w:proofErr w:type="spellEnd"/>
-      <w:r>
-        <w:t xml:space="preserve"> of monthly purchases</w:t>
+        <w:t>Anal</w:t>
+      </w:r>
+      <w:r>
+        <w:t>y</w:t>
+      </w:r>
+      <w:r>
+        <w:t>tics of monthly purchases</w:t>
       </w:r>
     </w:p>
     <w:p>
@@ -2611,6 +2514,7 @@
           <w:noProof/>
           <w:sz w:val="30"/>
           <w:szCs w:val="30"/>
+          <w:lang w:val="en-GB"/>
         </w:rPr>
         <w:t>9</w:t>
       </w:r>
@@ -2618,18 +2522,10 @@
         <w:rPr>
           <w:sz w:val="30"/>
           <w:szCs w:val="30"/>
-        </w:rPr>
-        <w:t xml:space="preserve">. </w:t>
-      </w:r>
-      <w:proofErr w:type="spellStart"/>
-      <w:r>
-        <w:rPr>
-          <w:sz w:val="30"/>
-          <w:szCs w:val="30"/>
-        </w:rPr>
-        <w:t>Figure</w:t>
-      </w:r>
-      <w:proofErr w:type="spellEnd"/>
+          <w:lang w:val="en-GB"/>
+        </w:rPr>
+        <w:t>. Figure</w:t>
+      </w:r>
       <w:r>
         <w:rPr>
           <w:sz w:val="30"/>
@@ -2690,6 +2586,7 @@
           <w:noProof/>
           <w:sz w:val="30"/>
           <w:szCs w:val="30"/>
+          <w:lang w:val="en-GB"/>
         </w:rPr>
         <w:t>10</w:t>
       </w:r>
@@ -2697,18 +2594,10 @@
         <w:rPr>
           <w:sz w:val="30"/>
           <w:szCs w:val="30"/>
-        </w:rPr>
-        <w:t xml:space="preserve">. </w:t>
-      </w:r>
-      <w:proofErr w:type="spellStart"/>
-      <w:r>
-        <w:rPr>
-          <w:sz w:val="30"/>
-          <w:szCs w:val="30"/>
-        </w:rPr>
-        <w:t>Figure</w:t>
-      </w:r>
-      <w:proofErr w:type="spellEnd"/>
+          <w:lang w:val="en-GB"/>
+        </w:rPr>
+        <w:t>. Figure</w:t>
+      </w:r>
       <w:r>
         <w:rPr>
           <w:sz w:val="30"/>
@@ -2769,6 +2658,7 @@
           <w:noProof/>
           <w:sz w:val="30"/>
           <w:szCs w:val="30"/>
+          <w:lang w:val="en-GB"/>
         </w:rPr>
         <w:t>11</w:t>
       </w:r>
@@ -2776,18 +2666,10 @@
         <w:rPr>
           <w:sz w:val="30"/>
           <w:szCs w:val="30"/>
-        </w:rPr>
-        <w:t xml:space="preserve">. </w:t>
-      </w:r>
-      <w:proofErr w:type="spellStart"/>
-      <w:r>
-        <w:rPr>
-          <w:sz w:val="30"/>
-          <w:szCs w:val="30"/>
-        </w:rPr>
-        <w:t>Figure</w:t>
-      </w:r>
-      <w:proofErr w:type="spellEnd"/>
+          <w:lang w:val="en-GB"/>
+        </w:rPr>
+        <w:t>. Figure</w:t>
+      </w:r>
       <w:r>
         <w:rPr>
           <w:sz w:val="30"/>
@@ -2856,6 +2738,7 @@
           <w:noProof/>
           <w:sz w:val="30"/>
           <w:szCs w:val="30"/>
+          <w:lang w:val="en-GB"/>
         </w:rPr>
         <w:t>12</w:t>
       </w:r>
@@ -2863,18 +2746,10 @@
         <w:rPr>
           <w:sz w:val="30"/>
           <w:szCs w:val="30"/>
-        </w:rPr>
-        <w:t xml:space="preserve">. </w:t>
-      </w:r>
-      <w:proofErr w:type="spellStart"/>
-      <w:r>
-        <w:rPr>
-          <w:sz w:val="30"/>
-          <w:szCs w:val="30"/>
-        </w:rPr>
-        <w:t>Figure</w:t>
-      </w:r>
-      <w:proofErr w:type="spellEnd"/>
+          <w:lang w:val="en-GB"/>
+        </w:rPr>
+        <w:t>. Figure</w:t>
+      </w:r>
       <w:r>
         <w:rPr>
           <w:sz w:val="30"/>
@@ -2951,6 +2826,7 @@
           <w:noProof/>
           <w:sz w:val="30"/>
           <w:szCs w:val="30"/>
+          <w:lang w:val="en-GB"/>
         </w:rPr>
         <w:t>13</w:t>
       </w:r>
@@ -2958,18 +2834,10 @@
         <w:rPr>
           <w:sz w:val="30"/>
           <w:szCs w:val="30"/>
-        </w:rPr>
-        <w:t xml:space="preserve">. </w:t>
-      </w:r>
-      <w:proofErr w:type="spellStart"/>
-      <w:r>
-        <w:rPr>
-          <w:sz w:val="30"/>
-          <w:szCs w:val="30"/>
-        </w:rPr>
-        <w:t>Figure</w:t>
-      </w:r>
-      <w:proofErr w:type="spellEnd"/>
+          <w:lang w:val="en-GB"/>
+        </w:rPr>
+        <w:t>. Figure</w:t>
+      </w:r>
       <w:r>
         <w:rPr>
           <w:sz w:val="30"/>
@@ -2992,7 +2860,25 @@
           <w:szCs w:val="30"/>
           <w:lang w:val="en-GB"/>
         </w:rPr>
-        <w:t xml:space="preserve">looking a little similar to gaussian curve. Fortunately, the mean and deviation were not the same, there was a clear trend. Therefore, the dataset was not stationary. </w:t>
+        <w:t xml:space="preserve">looking a little </w:t>
+      </w:r>
+      <w:proofErr w:type="gramStart"/>
+      <w:r>
+        <w:rPr>
+          <w:sz w:val="30"/>
+          <w:szCs w:val="30"/>
+          <w:lang w:val="en-GB"/>
+        </w:rPr>
+        <w:t>similar to</w:t>
+      </w:r>
+      <w:proofErr w:type="gramEnd"/>
+      <w:r>
+        <w:rPr>
+          <w:sz w:val="30"/>
+          <w:szCs w:val="30"/>
+          <w:lang w:val="en-GB"/>
+        </w:rPr>
+        <w:t xml:space="preserve"> gaussian curve. Fortunately, the mean and deviation were not the same, there was a clear trend. Therefore, the dataset was not stationary. </w:t>
       </w:r>
       <w:r>
         <w:rPr>
@@ -3046,6 +2932,7 @@
           <w:noProof/>
           <w:sz w:val="30"/>
           <w:szCs w:val="30"/>
+          <w:lang w:val="en-GB"/>
         </w:rPr>
         <w:t>14</w:t>
       </w:r>
@@ -3053,18 +2940,10 @@
         <w:rPr>
           <w:sz w:val="30"/>
           <w:szCs w:val="30"/>
-        </w:rPr>
-        <w:t xml:space="preserve">. </w:t>
-      </w:r>
-      <w:proofErr w:type="spellStart"/>
-      <w:r>
-        <w:rPr>
-          <w:sz w:val="30"/>
-          <w:szCs w:val="30"/>
-        </w:rPr>
-        <w:t>Figure</w:t>
-      </w:r>
-      <w:proofErr w:type="spellEnd"/>
+          <w:lang w:val="en-GB"/>
+        </w:rPr>
+        <w:t>. Figure</w:t>
+      </w:r>
       <w:r>
         <w:rPr>
           <w:sz w:val="30"/>
@@ -3133,6 +3012,7 @@
           <w:noProof/>
           <w:sz w:val="30"/>
           <w:szCs w:val="30"/>
+          <w:lang w:val="en-GB"/>
         </w:rPr>
         <w:t>15</w:t>
       </w:r>
@@ -3140,18 +3020,10 @@
         <w:rPr>
           <w:sz w:val="30"/>
           <w:szCs w:val="30"/>
-        </w:rPr>
-        <w:t xml:space="preserve">. </w:t>
-      </w:r>
-      <w:proofErr w:type="spellStart"/>
-      <w:r>
-        <w:rPr>
-          <w:sz w:val="30"/>
-          <w:szCs w:val="30"/>
-        </w:rPr>
-        <w:t>Figure</w:t>
-      </w:r>
-      <w:proofErr w:type="spellEnd"/>
+          <w:lang w:val="en-GB"/>
+        </w:rPr>
+        <w:t>. Figure</w:t>
+      </w:r>
       <w:r>
         <w:rPr>
           <w:sz w:val="30"/>
@@ -3228,6 +3100,7 @@
           <w:noProof/>
           <w:sz w:val="30"/>
           <w:szCs w:val="30"/>
+          <w:lang w:val="en-GB"/>
         </w:rPr>
         <w:t>16</w:t>
       </w:r>
@@ -3235,18 +3108,10 @@
         <w:rPr>
           <w:sz w:val="30"/>
           <w:szCs w:val="30"/>
-        </w:rPr>
-        <w:t xml:space="preserve">. </w:t>
-      </w:r>
-      <w:proofErr w:type="spellStart"/>
-      <w:r>
-        <w:rPr>
-          <w:sz w:val="30"/>
-          <w:szCs w:val="30"/>
-        </w:rPr>
-        <w:t>Figure</w:t>
-      </w:r>
-      <w:proofErr w:type="spellEnd"/>
+          <w:lang w:val="en-GB"/>
+        </w:rPr>
+        <w:t>. Figure</w:t>
+      </w:r>
       <w:r>
         <w:rPr>
           <w:sz w:val="30"/>
@@ -3277,7 +3142,25 @@
           <w:szCs w:val="30"/>
           <w:lang w:val="en-GB"/>
         </w:rPr>
-        <w:t xml:space="preserve"> we used this to predict the amount of checkouts in January of 2023.</w:t>
+        <w:t xml:space="preserve"> we used this to predict the </w:t>
+      </w:r>
+      <w:proofErr w:type="gramStart"/>
+      <w:r>
+        <w:rPr>
+          <w:sz w:val="30"/>
+          <w:szCs w:val="30"/>
+          <w:lang w:val="en-GB"/>
+        </w:rPr>
+        <w:t>amount</w:t>
+      </w:r>
+      <w:proofErr w:type="gramEnd"/>
+      <w:r>
+        <w:rPr>
+          <w:sz w:val="30"/>
+          <w:szCs w:val="30"/>
+          <w:lang w:val="en-GB"/>
+        </w:rPr>
+        <w:t xml:space="preserve"> of checkouts in January of 2023.</w:t>
       </w:r>
     </w:p>
     <w:p>
@@ -3313,17 +3196,37 @@
           <w:szCs w:val="30"/>
           <w:lang w:val="en-GB"/>
         </w:rPr>
-        <w:t xml:space="preserve"> until that date. Therefore we assumed that the coupon system can be improved by the earlier mentioned ways.</w:t>
+        <w:t xml:space="preserve"> until that date. Therefore</w:t>
+      </w:r>
+      <w:r>
+        <w:rPr>
+          <w:sz w:val="30"/>
+          <w:szCs w:val="30"/>
+          <w:lang w:val="en-GB"/>
+        </w:rPr>
+        <w:t>,</w:t>
+      </w:r>
+      <w:r>
+        <w:rPr>
+          <w:sz w:val="30"/>
+          <w:szCs w:val="30"/>
+          <w:lang w:val="en-GB"/>
+        </w:rPr>
+        <w:t xml:space="preserve"> we assumed that the coupon system can be improved by the earlier mentioned ways.</w:t>
       </w:r>
     </w:p>
     <w:p>
       <w:pPr>
         <w:keepNext/>
         <w:jc w:val="center"/>
+        <w:rPr>
+          <w:lang w:val="en-GB"/>
+        </w:rPr>
       </w:pPr>
       <w:r>
         <w:rPr>
           <w:noProof/>
+          <w:lang w:val="en-GB"/>
         </w:rPr>
         <w:lastRenderedPageBreak/>
         <w:drawing>
@@ -3383,70 +3286,67 @@
     <w:p>
       <w:pPr>
         <w:pStyle w:val="Kpalrs"/>
-      </w:pPr>
-      <w:r>
+        <w:rPr>
+          <w:lang w:val="en-GB"/>
+        </w:rPr>
+      </w:pPr>
+      <w:r>
+        <w:rPr>
+          <w:lang w:val="en-GB"/>
+        </w:rPr>
         <w:fldChar w:fldCharType="begin"/>
       </w:r>
       <w:r>
+        <w:rPr>
+          <w:lang w:val="en-GB"/>
+        </w:rPr>
         <w:instrText xml:space="preserve"> SEQ Figure \* ARABIC </w:instrText>
       </w:r>
       <w:r>
+        <w:rPr>
+          <w:lang w:val="en-GB"/>
+        </w:rPr>
         <w:fldChar w:fldCharType="separate"/>
       </w:r>
       <w:r>
         <w:rPr>
           <w:noProof/>
+          <w:lang w:val="en-GB"/>
         </w:rPr>
         <w:t>9</w:t>
       </w:r>
       <w:r>
+        <w:rPr>
+          <w:lang w:val="en-GB"/>
+        </w:rPr>
         <w:fldChar w:fldCharType="end"/>
       </w:r>
       <w:r>
-        <w:t xml:space="preserve">. </w:t>
-      </w:r>
-      <w:proofErr w:type="spellStart"/>
-      <w:r>
-        <w:t>Figure</w:t>
+        <w:rPr>
+          <w:lang w:val="en-GB"/>
+        </w:rPr>
+        <w:t>. Figure</w:t>
       </w:r>
       <w:bookmarkEnd w:id="4"/>
-      <w:proofErr w:type="spellEnd"/>
-      <w:r>
-        <w:t xml:space="preserve">: </w:t>
-      </w:r>
-      <w:proofErr w:type="spellStart"/>
-      <w:r>
-        <w:t>Monthl</w:t>
-      </w:r>
-      <w:r>
-        <w:t>y</w:t>
-      </w:r>
-      <w:proofErr w:type="spellEnd"/>
-      <w:r>
-        <w:t xml:space="preserve"> </w:t>
-      </w:r>
-      <w:proofErr w:type="spellStart"/>
-      <w:r>
-        <w:t>number</w:t>
-      </w:r>
-      <w:proofErr w:type="spellEnd"/>
-      <w:r>
-        <w:t xml:space="preserve"> of </w:t>
-      </w:r>
-      <w:proofErr w:type="spellStart"/>
-      <w:r>
-        <w:t>checkouts</w:t>
-      </w:r>
-      <w:proofErr w:type="spellEnd"/>
+      <w:r>
+        <w:rPr>
+          <w:lang w:val="en-GB"/>
+        </w:rPr>
+        <w:t>: Monthly number of checkouts</w:t>
+      </w:r>
     </w:p>
     <w:p>
       <w:pPr>
         <w:keepNext/>
         <w:jc w:val="center"/>
+        <w:rPr>
+          <w:lang w:val="en-GB"/>
+        </w:rPr>
       </w:pPr>
       <w:r>
         <w:rPr>
           <w:noProof/>
+          <w:lang w:val="en-GB"/>
         </w:rPr>
         <w:drawing>
           <wp:inline distT="0" distB="0" distL="0" distR="0" wp14:anchorId="3ABBDF1F" wp14:editId="1CB0191C">
@@ -3505,86 +3405,67 @@
     <w:p>
       <w:pPr>
         <w:pStyle w:val="Kpalrs"/>
-      </w:pPr>
-      <w:r>
+        <w:rPr>
+          <w:lang w:val="en-GB"/>
+        </w:rPr>
+      </w:pPr>
+      <w:r>
+        <w:rPr>
+          <w:lang w:val="en-GB"/>
+        </w:rPr>
         <w:fldChar w:fldCharType="begin"/>
       </w:r>
       <w:r>
+        <w:rPr>
+          <w:lang w:val="en-GB"/>
+        </w:rPr>
         <w:instrText xml:space="preserve"> SEQ Figure \* ARABIC </w:instrText>
       </w:r>
       <w:r>
+        <w:rPr>
+          <w:lang w:val="en-GB"/>
+        </w:rPr>
         <w:fldChar w:fldCharType="separate"/>
       </w:r>
       <w:r>
         <w:rPr>
           <w:noProof/>
+          <w:lang w:val="en-GB"/>
         </w:rPr>
         <w:t>10</w:t>
       </w:r>
       <w:r>
+        <w:rPr>
+          <w:lang w:val="en-GB"/>
+        </w:rPr>
         <w:fldChar w:fldCharType="end"/>
       </w:r>
       <w:r>
-        <w:t xml:space="preserve">. </w:t>
-      </w:r>
-      <w:proofErr w:type="spellStart"/>
-      <w:r>
-        <w:t>Figure</w:t>
+        <w:rPr>
+          <w:lang w:val="en-GB"/>
+        </w:rPr>
+        <w:t>. Figure</w:t>
       </w:r>
       <w:bookmarkEnd w:id="5"/>
-      <w:proofErr w:type="spellEnd"/>
-      <w:r>
-        <w:t>:</w:t>
-      </w:r>
-      <w:r>
-        <w:t xml:space="preserve"> </w:t>
-      </w:r>
-      <w:proofErr w:type="spellStart"/>
-      <w:r>
-        <w:t>Linear</w:t>
-      </w:r>
-      <w:proofErr w:type="spellEnd"/>
-      <w:r>
-        <w:t xml:space="preserve"> </w:t>
-      </w:r>
-      <w:proofErr w:type="spellStart"/>
-      <w:r>
-        <w:t>regression</w:t>
-      </w:r>
-      <w:proofErr w:type="spellEnd"/>
-      <w:r>
-        <w:t xml:space="preserve"> </w:t>
-      </w:r>
-      <w:proofErr w:type="spellStart"/>
-      <w:r>
-        <w:t>on</w:t>
-      </w:r>
-      <w:proofErr w:type="spellEnd"/>
-      <w:r>
-        <w:t xml:space="preserve"> </w:t>
-      </w:r>
-      <w:proofErr w:type="spellStart"/>
-      <w:r>
-        <w:t>monthly</w:t>
-      </w:r>
-      <w:proofErr w:type="spellEnd"/>
-      <w:r>
-        <w:t xml:space="preserve"> </w:t>
-      </w:r>
-      <w:proofErr w:type="spellStart"/>
-      <w:r>
-        <w:t>checkouts</w:t>
-      </w:r>
-      <w:proofErr w:type="spellEnd"/>
+      <w:r>
+        <w:rPr>
+          <w:lang w:val="en-GB"/>
+        </w:rPr>
+        <w:t>: Linear regression on monthly checkouts</w:t>
+      </w:r>
     </w:p>
     <w:p>
       <w:pPr>
         <w:keepNext/>
         <w:jc w:val="center"/>
+        <w:rPr>
+          <w:lang w:val="en-GB"/>
+        </w:rPr>
       </w:pPr>
       <w:r>
         <w:rPr>
           <w:noProof/>
+          <w:lang w:val="en-GB"/>
         </w:rPr>
         <w:lastRenderedPageBreak/>
         <w:drawing>
@@ -3644,59 +3525,67 @@
     <w:p>
       <w:pPr>
         <w:pStyle w:val="Kpalrs"/>
-      </w:pPr>
-      <w:r>
+        <w:rPr>
+          <w:lang w:val="en-GB"/>
+        </w:rPr>
+      </w:pPr>
+      <w:r>
+        <w:rPr>
+          <w:lang w:val="en-GB"/>
+        </w:rPr>
         <w:fldChar w:fldCharType="begin"/>
       </w:r>
       <w:r>
+        <w:rPr>
+          <w:lang w:val="en-GB"/>
+        </w:rPr>
         <w:instrText xml:space="preserve"> SEQ Figure \* ARABIC </w:instrText>
       </w:r>
       <w:r>
+        <w:rPr>
+          <w:lang w:val="en-GB"/>
+        </w:rPr>
         <w:fldChar w:fldCharType="separate"/>
       </w:r>
       <w:r>
         <w:rPr>
           <w:noProof/>
+          <w:lang w:val="en-GB"/>
         </w:rPr>
         <w:t>11</w:t>
       </w:r>
       <w:r>
+        <w:rPr>
+          <w:lang w:val="en-GB"/>
+        </w:rPr>
         <w:fldChar w:fldCharType="end"/>
       </w:r>
       <w:r>
-        <w:t xml:space="preserve">. </w:t>
-      </w:r>
-      <w:proofErr w:type="spellStart"/>
-      <w:r>
-        <w:t>Figure</w:t>
+        <w:rPr>
+          <w:lang w:val="en-GB"/>
+        </w:rPr>
+        <w:t>. Figure</w:t>
       </w:r>
       <w:bookmarkEnd w:id="6"/>
-      <w:proofErr w:type="spellEnd"/>
-      <w:r>
-        <w:t xml:space="preserve">: Trend part of </w:t>
-      </w:r>
-      <w:proofErr w:type="spellStart"/>
-      <w:r>
-        <w:t>monthly</w:t>
-      </w:r>
-      <w:proofErr w:type="spellEnd"/>
-      <w:r>
-        <w:t xml:space="preserve"> </w:t>
-      </w:r>
-      <w:proofErr w:type="spellStart"/>
-      <w:r>
-        <w:t>checkouts</w:t>
-      </w:r>
-      <w:proofErr w:type="spellEnd"/>
+      <w:r>
+        <w:rPr>
+          <w:lang w:val="en-GB"/>
+        </w:rPr>
+        <w:t>: Trend part of monthly checkouts</w:t>
+      </w:r>
     </w:p>
     <w:p>
       <w:pPr>
         <w:keepNext/>
         <w:jc w:val="center"/>
+        <w:rPr>
+          <w:lang w:val="en-GB"/>
+        </w:rPr>
       </w:pPr>
       <w:r>
         <w:rPr>
           <w:noProof/>
+          <w:lang w:val="en-GB"/>
         </w:rPr>
         <w:drawing>
           <wp:inline distT="0" distB="0" distL="0" distR="0" wp14:anchorId="3E38E9C6" wp14:editId="5D529DCD">
@@ -3755,66 +3644,66 @@
     <w:p>
       <w:pPr>
         <w:pStyle w:val="Kpalrs"/>
-      </w:pPr>
-      <w:r>
+        <w:rPr>
+          <w:lang w:val="en-GB"/>
+        </w:rPr>
+      </w:pPr>
+      <w:r>
+        <w:rPr>
+          <w:lang w:val="en-GB"/>
+        </w:rPr>
         <w:fldChar w:fldCharType="begin"/>
       </w:r>
       <w:r>
+        <w:rPr>
+          <w:lang w:val="en-GB"/>
+        </w:rPr>
         <w:instrText xml:space="preserve"> SEQ Figure \* ARABIC </w:instrText>
       </w:r>
       <w:r>
+        <w:rPr>
+          <w:lang w:val="en-GB"/>
+        </w:rPr>
         <w:fldChar w:fldCharType="separate"/>
       </w:r>
       <w:r>
         <w:rPr>
           <w:noProof/>
+          <w:lang w:val="en-GB"/>
         </w:rPr>
         <w:t>12</w:t>
       </w:r>
       <w:r>
+        <w:rPr>
+          <w:lang w:val="en-GB"/>
+        </w:rPr>
         <w:fldChar w:fldCharType="end"/>
       </w:r>
       <w:r>
-        <w:t xml:space="preserve">. </w:t>
-      </w:r>
-      <w:proofErr w:type="spellStart"/>
-      <w:r>
-        <w:t>Figure</w:t>
+        <w:rPr>
+          <w:lang w:val="en-GB"/>
+        </w:rPr>
+        <w:t>. Figure</w:t>
       </w:r>
       <w:bookmarkEnd w:id="7"/>
-      <w:proofErr w:type="spellEnd"/>
-      <w:r>
-        <w:t xml:space="preserve">: </w:t>
-      </w:r>
-      <w:proofErr w:type="spellStart"/>
-      <w:r>
-        <w:t>Seasonal</w:t>
-      </w:r>
-      <w:proofErr w:type="spellEnd"/>
-      <w:r>
-        <w:t xml:space="preserve"> part of </w:t>
-      </w:r>
-      <w:proofErr w:type="spellStart"/>
-      <w:r>
-        <w:t>monthly</w:t>
-      </w:r>
-      <w:proofErr w:type="spellEnd"/>
-      <w:r>
-        <w:t xml:space="preserve"> </w:t>
-      </w:r>
-      <w:proofErr w:type="spellStart"/>
-      <w:r>
-        <w:t>checkouts</w:t>
-      </w:r>
-      <w:proofErr w:type="spellEnd"/>
+      <w:r>
+        <w:rPr>
+          <w:lang w:val="en-GB"/>
+        </w:rPr>
+        <w:t>: Seasonal part of monthly checkouts</w:t>
+      </w:r>
     </w:p>
     <w:p>
       <w:pPr>
         <w:keepNext/>
+        <w:rPr>
+          <w:lang w:val="en-GB"/>
+        </w:rPr>
       </w:pPr>
       <w:r>
         <w:rPr>
           <w:noProof/>
+          <w:lang w:val="en-GB"/>
         </w:rPr>
         <w:lastRenderedPageBreak/>
         <w:drawing>
@@ -3874,75 +3763,67 @@
     <w:p>
       <w:pPr>
         <w:pStyle w:val="Kpalrs"/>
-      </w:pPr>
-      <w:r>
+        <w:rPr>
+          <w:lang w:val="en-GB"/>
+        </w:rPr>
+      </w:pPr>
+      <w:r>
+        <w:rPr>
+          <w:lang w:val="en-GB"/>
+        </w:rPr>
         <w:fldChar w:fldCharType="begin"/>
       </w:r>
       <w:r>
+        <w:rPr>
+          <w:lang w:val="en-GB"/>
+        </w:rPr>
         <w:instrText xml:space="preserve"> SEQ Figure \* ARABIC </w:instrText>
       </w:r>
       <w:r>
+        <w:rPr>
+          <w:lang w:val="en-GB"/>
+        </w:rPr>
         <w:fldChar w:fldCharType="separate"/>
       </w:r>
       <w:r>
         <w:rPr>
           <w:noProof/>
+          <w:lang w:val="en-GB"/>
         </w:rPr>
         <w:t>13</w:t>
       </w:r>
       <w:r>
+        <w:rPr>
+          <w:lang w:val="en-GB"/>
+        </w:rPr>
         <w:fldChar w:fldCharType="end"/>
       </w:r>
       <w:r>
-        <w:t xml:space="preserve">. </w:t>
-      </w:r>
-      <w:proofErr w:type="spellStart"/>
-      <w:r>
-        <w:t>Figure</w:t>
+        <w:rPr>
+          <w:lang w:val="en-GB"/>
+        </w:rPr>
+        <w:t>. Figure</w:t>
       </w:r>
       <w:bookmarkEnd w:id="8"/>
-      <w:proofErr w:type="spellEnd"/>
-      <w:r>
-        <w:t xml:space="preserve">: </w:t>
-      </w:r>
-      <w:proofErr w:type="spellStart"/>
-      <w:r>
-        <w:t>Histogram</w:t>
-      </w:r>
-      <w:proofErr w:type="spellEnd"/>
-      <w:r>
-        <w:t xml:space="preserve"> of </w:t>
-      </w:r>
-      <w:proofErr w:type="spellStart"/>
-      <w:r>
-        <w:t>the</w:t>
-      </w:r>
-      <w:proofErr w:type="spellEnd"/>
-      <w:r>
-        <w:t xml:space="preserve"> </w:t>
-      </w:r>
-      <w:proofErr w:type="spellStart"/>
-      <w:r>
-        <w:t>monthly</w:t>
-      </w:r>
-      <w:proofErr w:type="spellEnd"/>
-      <w:r>
-        <w:t xml:space="preserve"> </w:t>
-      </w:r>
-      <w:proofErr w:type="spellStart"/>
-      <w:r>
-        <w:t>series</w:t>
-      </w:r>
-      <w:proofErr w:type="spellEnd"/>
+      <w:r>
+        <w:rPr>
+          <w:lang w:val="en-GB"/>
+        </w:rPr>
+        <w:t>: Histogram of the monthly series</w:t>
+      </w:r>
     </w:p>
     <w:p>
       <w:pPr>
         <w:keepNext/>
         <w:jc w:val="center"/>
+        <w:rPr>
+          <w:lang w:val="en-GB"/>
+        </w:rPr>
       </w:pPr>
       <w:r>
         <w:rPr>
           <w:noProof/>
+          <w:lang w:val="en-GB"/>
         </w:rPr>
         <w:drawing>
           <wp:inline distT="0" distB="0" distL="0" distR="0" wp14:anchorId="6B03742F" wp14:editId="0863AB9A">
@@ -4001,67 +3882,67 @@
     <w:p>
       <w:pPr>
         <w:pStyle w:val="Kpalrs"/>
-      </w:pPr>
-      <w:r>
+        <w:rPr>
+          <w:lang w:val="en-GB"/>
+        </w:rPr>
+      </w:pPr>
+      <w:r>
+        <w:rPr>
+          <w:lang w:val="en-GB"/>
+        </w:rPr>
         <w:fldChar w:fldCharType="begin"/>
       </w:r>
       <w:r>
+        <w:rPr>
+          <w:lang w:val="en-GB"/>
+        </w:rPr>
         <w:instrText xml:space="preserve"> SEQ Figure \* ARABIC </w:instrText>
       </w:r>
       <w:r>
+        <w:rPr>
+          <w:lang w:val="en-GB"/>
+        </w:rPr>
         <w:fldChar w:fldCharType="separate"/>
       </w:r>
       <w:r>
         <w:rPr>
           <w:noProof/>
+          <w:lang w:val="en-GB"/>
         </w:rPr>
         <w:t>14</w:t>
       </w:r>
       <w:r>
+        <w:rPr>
+          <w:lang w:val="en-GB"/>
+        </w:rPr>
         <w:fldChar w:fldCharType="end"/>
       </w:r>
       <w:r>
-        <w:t xml:space="preserve">. </w:t>
-      </w:r>
-      <w:proofErr w:type="spellStart"/>
-      <w:r>
-        <w:t>Figure</w:t>
+        <w:rPr>
+          <w:lang w:val="en-GB"/>
+        </w:rPr>
+        <w:t>. Figure</w:t>
       </w:r>
       <w:bookmarkEnd w:id="9"/>
-      <w:proofErr w:type="spellEnd"/>
-      <w:r>
-        <w:t xml:space="preserve">: </w:t>
-      </w:r>
-      <w:proofErr w:type="spellStart"/>
-      <w:r>
-        <w:t>Correlation</w:t>
-      </w:r>
-      <w:proofErr w:type="spellEnd"/>
-      <w:r>
-        <w:t xml:space="preserve"> of </w:t>
-      </w:r>
-      <w:proofErr w:type="spellStart"/>
-      <w:r>
-        <w:t>monthly</w:t>
-      </w:r>
-      <w:proofErr w:type="spellEnd"/>
-      <w:r>
-        <w:t xml:space="preserve"> </w:t>
-      </w:r>
-      <w:proofErr w:type="spellStart"/>
-      <w:r>
-        <w:t>checkouts</w:t>
-      </w:r>
-      <w:proofErr w:type="spellEnd"/>
+      <w:r>
+        <w:rPr>
+          <w:lang w:val="en-GB"/>
+        </w:rPr>
+        <w:t>: Correlation of monthly checkouts</w:t>
+      </w:r>
     </w:p>
     <w:p>
       <w:pPr>
         <w:keepNext/>
         <w:jc w:val="center"/>
+        <w:rPr>
+          <w:lang w:val="en-GB"/>
+        </w:rPr>
       </w:pPr>
       <w:r>
         <w:rPr>
           <w:noProof/>
+          <w:lang w:val="en-GB"/>
         </w:rPr>
         <w:lastRenderedPageBreak/>
         <w:drawing>
@@ -4121,62 +4002,67 @@
     <w:p>
       <w:pPr>
         <w:pStyle w:val="Kpalrs"/>
-      </w:pPr>
-      <w:r>
+        <w:rPr>
+          <w:lang w:val="en-GB"/>
+        </w:rPr>
+      </w:pPr>
+      <w:r>
+        <w:rPr>
+          <w:lang w:val="en-GB"/>
+        </w:rPr>
         <w:fldChar w:fldCharType="begin"/>
       </w:r>
       <w:r>
+        <w:rPr>
+          <w:lang w:val="en-GB"/>
+        </w:rPr>
         <w:instrText xml:space="preserve"> SEQ Figure \* ARABIC </w:instrText>
       </w:r>
       <w:r>
+        <w:rPr>
+          <w:lang w:val="en-GB"/>
+        </w:rPr>
         <w:fldChar w:fldCharType="separate"/>
       </w:r>
       <w:r>
         <w:rPr>
           <w:noProof/>
+          <w:lang w:val="en-GB"/>
         </w:rPr>
         <w:t>15</w:t>
       </w:r>
       <w:r>
+        <w:rPr>
+          <w:lang w:val="en-GB"/>
+        </w:rPr>
         <w:fldChar w:fldCharType="end"/>
       </w:r>
       <w:r>
-        <w:t xml:space="preserve">. </w:t>
-      </w:r>
-      <w:proofErr w:type="spellStart"/>
-      <w:r>
-        <w:t>Figure</w:t>
+        <w:rPr>
+          <w:lang w:val="en-GB"/>
+        </w:rPr>
+        <w:t>. Figure</w:t>
       </w:r>
       <w:bookmarkEnd w:id="10"/>
-      <w:proofErr w:type="spellEnd"/>
-      <w:r>
-        <w:t xml:space="preserve">: </w:t>
-      </w:r>
-      <w:proofErr w:type="spellStart"/>
-      <w:r>
-        <w:t>Grid</w:t>
-      </w:r>
-      <w:proofErr w:type="spellEnd"/>
-      <w:r>
-        <w:t xml:space="preserve"> </w:t>
-      </w:r>
-      <w:proofErr w:type="spellStart"/>
-      <w:r>
-        <w:t>search</w:t>
-      </w:r>
-      <w:proofErr w:type="spellEnd"/>
-      <w:r>
-        <w:t xml:space="preserve"> of ARIMA</w:t>
+      <w:r>
+        <w:rPr>
+          <w:lang w:val="en-GB"/>
+        </w:rPr>
+        <w:t>: Grid search of ARIMA</w:t>
       </w:r>
     </w:p>
     <w:p>
       <w:pPr>
         <w:keepNext/>
         <w:jc w:val="center"/>
+        <w:rPr>
+          <w:lang w:val="en-GB"/>
+        </w:rPr>
       </w:pPr>
       <w:r>
         <w:rPr>
           <w:noProof/>
+          <w:lang w:val="en-GB"/>
         </w:rPr>
         <w:drawing>
           <wp:inline distT="0" distB="0" distL="0" distR="0" wp14:anchorId="215E1F20" wp14:editId="24236125">
@@ -4219,50 +4105,71 @@
     <w:p>
       <w:pPr>
         <w:pStyle w:val="Kpalrs"/>
-      </w:pPr>
-      <w:r>
+        <w:rPr>
+          <w:lang w:val="en-GB"/>
+        </w:rPr>
+      </w:pPr>
+      <w:r>
+        <w:rPr>
+          <w:lang w:val="en-GB"/>
+        </w:rPr>
         <w:fldChar w:fldCharType="begin"/>
       </w:r>
       <w:r>
+        <w:rPr>
+          <w:lang w:val="en-GB"/>
+        </w:rPr>
         <w:instrText xml:space="preserve"> SEQ Figure \* ARABIC </w:instrText>
       </w:r>
       <w:r>
+        <w:rPr>
+          <w:lang w:val="en-GB"/>
+        </w:rPr>
         <w:fldChar w:fldCharType="separate"/>
       </w:r>
       <w:r>
         <w:rPr>
           <w:noProof/>
+          <w:lang w:val="en-GB"/>
         </w:rPr>
         <w:t>16</w:t>
       </w:r>
       <w:r>
+        <w:rPr>
+          <w:lang w:val="en-GB"/>
+        </w:rPr>
         <w:fldChar w:fldCharType="end"/>
       </w:r>
       <w:r>
-        <w:t xml:space="preserve">. </w:t>
-      </w:r>
-      <w:proofErr w:type="spellStart"/>
-      <w:r>
-        <w:t>Figure</w:t>
+        <w:rPr>
+          <w:lang w:val="en-GB"/>
+        </w:rPr>
+        <w:t>. Figure</w:t>
       </w:r>
       <w:bookmarkEnd w:id="11"/>
-      <w:proofErr w:type="spellEnd"/>
-      <w:r>
-        <w:t xml:space="preserve">: </w:t>
-      </w:r>
-      <w:proofErr w:type="spellStart"/>
-      <w:r>
-        <w:t>Forecas</w:t>
-      </w:r>
-      <w:r>
+      <w:r>
+        <w:rPr>
+          <w:lang w:val="en-GB"/>
+        </w:rPr>
+        <w:t>: Forecas</w:t>
+      </w:r>
+      <w:r>
+        <w:rPr>
+          <w:lang w:val="en-GB"/>
+        </w:rPr>
         <w:t>t</w:t>
       </w:r>
-      <w:proofErr w:type="spellEnd"/>
-    </w:p>
-    <w:p>
+    </w:p>
+    <w:p>
+      <w:pPr>
+        <w:rPr>
+          <w:lang w:val="en-GB"/>
+        </w:rPr>
+      </w:pPr>
       <w:r>
         <w:rPr>
           <w:noProof/>
+          <w:lang w:val="en-GB"/>
         </w:rPr>
         <w:lastRenderedPageBreak/>
         <w:drawing>
@@ -4305,39 +4212,60 @@
     <w:p>
       <w:pPr>
         <w:pStyle w:val="Kpalrs"/>
-      </w:pPr>
-      <w:fldSimple w:instr=" SEQ Figure \* ARABIC ">
-        <w:r>
-          <w:rPr>
-            <w:noProof/>
-          </w:rPr>
-          <w:t>17</w:t>
-        </w:r>
-      </w:fldSimple>
-      <w:r>
-        <w:t xml:space="preserve">. </w:t>
-      </w:r>
-      <w:proofErr w:type="spellStart"/>
-      <w:r>
-        <w:t>Figure</w:t>
-      </w:r>
-      <w:proofErr w:type="spellEnd"/>
-      <w:r>
-        <w:t xml:space="preserve">: </w:t>
-      </w:r>
-      <w:proofErr w:type="spellStart"/>
-      <w:r>
-        <w:t>Correcation</w:t>
-      </w:r>
-      <w:proofErr w:type="spellEnd"/>
-      <w:r>
-        <w:t xml:space="preserve"> </w:t>
-      </w:r>
-      <w:proofErr w:type="spellStart"/>
-      <w:r>
-        <w:t>matrix</w:t>
-      </w:r>
-      <w:proofErr w:type="spellEnd"/>
+        <w:rPr>
+          <w:lang w:val="en-GB"/>
+        </w:rPr>
+      </w:pPr>
+      <w:r>
+        <w:rPr>
+          <w:lang w:val="en-GB"/>
+        </w:rPr>
+        <w:fldChar w:fldCharType="begin"/>
+      </w:r>
+      <w:r>
+        <w:rPr>
+          <w:lang w:val="en-GB"/>
+        </w:rPr>
+        <w:instrText xml:space="preserve"> SEQ Figure \* ARABIC </w:instrText>
+      </w:r>
+      <w:r>
+        <w:rPr>
+          <w:lang w:val="en-GB"/>
+        </w:rPr>
+        <w:fldChar w:fldCharType="separate"/>
+      </w:r>
+      <w:r>
+        <w:rPr>
+          <w:noProof/>
+          <w:lang w:val="en-GB"/>
+        </w:rPr>
+        <w:t>17</w:t>
+      </w:r>
+      <w:r>
+        <w:rPr>
+          <w:noProof/>
+          <w:lang w:val="en-GB"/>
+        </w:rPr>
+        <w:fldChar w:fldCharType="end"/>
+      </w:r>
+      <w:r>
+        <w:rPr>
+          <w:lang w:val="en-GB"/>
+        </w:rPr>
+        <w:t>. Figure: Corre</w:t>
+      </w:r>
+      <w:r>
+        <w:rPr>
+          <w:lang w:val="en-GB"/>
+        </w:rPr>
+        <w:t>l</w:t>
+      </w:r>
+      <w:r>
+        <w:rPr>
+          <w:lang w:val="en-GB"/>
+        </w:rPr>
+        <w:t>ation matrix</w:t>
+      </w:r>
     </w:p>
     <w:p>
       <w:pPr>
@@ -4356,7 +4284,41 @@
           <w:szCs w:val="30"/>
           <w:lang w:val="en-GB"/>
         </w:rPr>
-        <w:t>We made a correlation matrix on the amount of checkouts, the amount of coupon usages, the amount of spending on checkouts and the amount of spending on coupon usages. We found out after all, that the correlation was the lowest on checkout count and coupon usage count in the whole matrix. Well it is still a high number but this also suggested us, that the coupon-system is improvable.</w:t>
+        <w:t xml:space="preserve">We made a correlation matrix on the </w:t>
+      </w:r>
+      <w:r>
+        <w:rPr>
+          <w:sz w:val="30"/>
+          <w:szCs w:val="30"/>
+          <w:lang w:val="en-GB"/>
+        </w:rPr>
+        <w:t>number</w:t>
+      </w:r>
+      <w:r>
+        <w:rPr>
+          <w:sz w:val="30"/>
+          <w:szCs w:val="30"/>
+          <w:lang w:val="en-GB"/>
+        </w:rPr>
+        <w:t xml:space="preserve"> of checkouts, the amount of coupon usages, the amount of spending on checkouts and the amount of spending on coupon usages. We found out after all, that the correlation was the lowest on checkout count and coupon usage count in the whole matrix. </w:t>
+      </w:r>
+      <w:proofErr w:type="gramStart"/>
+      <w:r>
+        <w:rPr>
+          <w:sz w:val="30"/>
+          <w:szCs w:val="30"/>
+          <w:lang w:val="en-GB"/>
+        </w:rPr>
+        <w:t>Well</w:t>
+      </w:r>
+      <w:proofErr w:type="gramEnd"/>
+      <w:r>
+        <w:rPr>
+          <w:sz w:val="30"/>
+          <w:szCs w:val="30"/>
+          <w:lang w:val="en-GB"/>
+        </w:rPr>
+        <w:t xml:space="preserve"> it is still a high number but this also suggested us, that the coupon-system is improvable.</w:t>
       </w:r>
     </w:p>
     <w:p>
@@ -4410,10 +4372,14 @@
           <w:p>
             <w:pPr>
               <w:ind w:firstLine="0"/>
+              <w:rPr>
+                <w:lang w:val="en-GB"/>
+              </w:rPr>
             </w:pPr>
             <w:r>
               <w:rPr>
                 <w:noProof/>
+                <w:lang w:val="en-GB"/>
               </w:rPr>
               <w:lastRenderedPageBreak/>
               <w:drawing>
@@ -4475,10 +4441,14 @@
           <w:p>
             <w:pPr>
               <w:ind w:firstLine="0"/>
+              <w:rPr>
+                <w:lang w:val="en-GB"/>
+              </w:rPr>
             </w:pPr>
             <w:r>
               <w:rPr>
                 <w:noProof/>
+                <w:lang w:val="en-GB"/>
               </w:rPr>
               <w:drawing>
                 <wp:inline distT="0" distB="0" distL="0" distR="0" wp14:anchorId="05A1CC2A" wp14:editId="64D3DF3F">
@@ -4547,10 +4517,14 @@
           <w:p>
             <w:pPr>
               <w:ind w:firstLine="0"/>
+              <w:rPr>
+                <w:lang w:val="en-GB"/>
+              </w:rPr>
             </w:pPr>
             <w:r>
               <w:rPr>
                 <w:noProof/>
+                <w:lang w:val="en-GB"/>
               </w:rPr>
               <w:drawing>
                 <wp:inline distT="0" distB="0" distL="0" distR="0" wp14:anchorId="21C7AF50" wp14:editId="15874069">
@@ -4615,10 +4589,14 @@
             <w:pPr>
               <w:ind w:firstLine="0"/>
               <w:jc w:val="center"/>
+              <w:rPr>
+                <w:lang w:val="en-GB"/>
+              </w:rPr>
             </w:pPr>
             <w:r>
               <w:rPr>
                 <w:noProof/>
+                <w:lang w:val="en-GB"/>
               </w:rPr>
               <w:drawing>
                 <wp:inline distT="0" distB="0" distL="0" distR="0" wp14:anchorId="0623FFB6" wp14:editId="4720641F">
@@ -4685,10 +4663,14 @@
             <w:pPr>
               <w:ind w:firstLine="0"/>
               <w:jc w:val="center"/>
+              <w:rPr>
+                <w:lang w:val="en-GB"/>
+              </w:rPr>
             </w:pPr>
             <w:r>
               <w:rPr>
                 <w:noProof/>
+                <w:lang w:val="en-GB"/>
               </w:rPr>
               <w:drawing>
                 <wp:inline distT="0" distB="0" distL="0" distR="0" wp14:anchorId="097AAC07" wp14:editId="012736C8">
@@ -4753,10 +4735,14 @@
             <w:pPr>
               <w:ind w:firstLine="0"/>
               <w:jc w:val="center"/>
+              <w:rPr>
+                <w:lang w:val="en-GB"/>
+              </w:rPr>
             </w:pPr>
             <w:r>
               <w:rPr>
                 <w:noProof/>
+                <w:lang w:val="en-GB"/>
               </w:rPr>
               <w:drawing>
                 <wp:inline distT="0" distB="0" distL="0" distR="0" wp14:anchorId="415C5938" wp14:editId="31F29BAA">
@@ -4827,10 +4813,14 @@
             <w:pPr>
               <w:ind w:firstLine="0"/>
               <w:jc w:val="center"/>
+              <w:rPr>
+                <w:lang w:val="en-GB"/>
+              </w:rPr>
             </w:pPr>
             <w:r>
               <w:rPr>
                 <w:noProof/>
+                <w:lang w:val="en-GB"/>
               </w:rPr>
               <w:drawing>
                 <wp:inline distT="0" distB="0" distL="0" distR="0" wp14:anchorId="7BB7EE48" wp14:editId="5A3D34AB">
@@ -4891,57 +4881,272 @@
     <w:p>
       <w:pPr>
         <w:pStyle w:val="Kpalrs"/>
-      </w:pPr>
-      <w:r>
-        <w:t xml:space="preserve">18. </w:t>
-      </w:r>
-      <w:proofErr w:type="spellStart"/>
-      <w:r>
-        <w:t>Figure</w:t>
-      </w:r>
-      <w:proofErr w:type="spellEnd"/>
-      <w:r>
-        <w:t xml:space="preserve">: </w:t>
-      </w:r>
-      <w:proofErr w:type="spellStart"/>
-      <w:r>
-        <w:t>Monthly</w:t>
-      </w:r>
-      <w:proofErr w:type="spellEnd"/>
-      <w:r>
-        <w:t xml:space="preserve"> </w:t>
-      </w:r>
-      <w:proofErr w:type="spellStart"/>
-      <w:r>
-        <w:t>charts</w:t>
-      </w:r>
-      <w:proofErr w:type="spellEnd"/>
-      <w:r>
-        <w:t xml:space="preserve"> of non-</w:t>
-      </w:r>
-      <w:proofErr w:type="spellStart"/>
-      <w:r>
-        <w:t>coupon</w:t>
-      </w:r>
-      <w:proofErr w:type="spellEnd"/>
-      <w:r>
-        <w:t xml:space="preserve"> </w:t>
-      </w:r>
-      <w:proofErr w:type="spellStart"/>
-      <w:r>
-        <w:t>data</w:t>
-      </w:r>
-      <w:proofErr w:type="spellEnd"/>
+        <w:rPr>
+          <w:lang w:val="en-GB"/>
+        </w:rPr>
+      </w:pPr>
+      <w:r>
+        <w:rPr>
+          <w:lang w:val="en-GB"/>
+        </w:rPr>
+        <w:t>18. Figure: Monthly charts of non-coupon data</w:t>
+      </w:r>
     </w:p>
     <w:p>
       <w:pPr>
         <w:spacing w:after="160" w:line="259" w:lineRule="auto"/>
         <w:ind w:firstLine="0"/>
         <w:jc w:val="left"/>
-      </w:pPr>
-      <w:r>
+        <w:rPr>
+          <w:lang w:val="en-GB"/>
+        </w:rPr>
+      </w:pPr>
+      <w:r>
+        <w:rPr>
+          <w:lang w:val="en-GB"/>
+        </w:rPr>
         <w:br w:type="page"/>
       </w:r>
+    </w:p>
+    <w:p>
+      <w:pPr>
+        <w:pStyle w:val="Cmsor1"/>
+      </w:pPr>
+      <w:r>
+        <w:lastRenderedPageBreak/>
+        <w:t>Reconstructing project datasets and visualization</w:t>
+      </w:r>
+    </w:p>
+    <w:p>
+      <w:pPr>
+        <w:rPr>
+          <w:sz w:val="30"/>
+          <w:szCs w:val="30"/>
+          <w:lang w:val="en-GB"/>
+        </w:rPr>
+      </w:pPr>
+      <w:r>
+        <w:rPr>
+          <w:sz w:val="30"/>
+          <w:szCs w:val="30"/>
+          <w:lang w:val="en-GB"/>
+        </w:rPr>
+        <w:t>The provided datasets should be placed inside the ‘data’ folder in our project folder. The data folder should contain a ‘gen’ folder, that will contain our generated tables. To be able to run all the scripts of the project, they should be executed in the following order:</w:t>
+      </w:r>
+    </w:p>
+    <w:p>
+      <w:pPr>
+        <w:pStyle w:val="Listaszerbekezds"/>
+        <w:numPr>
+          <w:ilvl w:val="0"/>
+          <w:numId w:val="6"/>
+        </w:numPr>
+        <w:rPr>
+          <w:sz w:val="30"/>
+          <w:szCs w:val="30"/>
+          <w:lang w:val="en-GB"/>
+        </w:rPr>
+      </w:pPr>
+      <w:r>
+        <w:rPr>
+          <w:sz w:val="30"/>
+          <w:szCs w:val="30"/>
+          <w:lang w:val="en-GB"/>
+        </w:rPr>
+        <w:t>gen_events.py</w:t>
+      </w:r>
+    </w:p>
+    <w:p>
+      <w:pPr>
+        <w:pStyle w:val="Listaszerbekezds"/>
+        <w:numPr>
+          <w:ilvl w:val="0"/>
+          <w:numId w:val="6"/>
+        </w:numPr>
+        <w:rPr>
+          <w:sz w:val="30"/>
+          <w:szCs w:val="30"/>
+          <w:lang w:val="en-GB"/>
+        </w:rPr>
+      </w:pPr>
+      <w:r>
+        <w:rPr>
+          <w:sz w:val="30"/>
+          <w:szCs w:val="30"/>
+          <w:lang w:val="en-GB"/>
+        </w:rPr>
+        <w:t>gen_reduced_events.py</w:t>
+      </w:r>
+    </w:p>
+    <w:p>
+      <w:pPr>
+        <w:pStyle w:val="Listaszerbekezds"/>
+        <w:numPr>
+          <w:ilvl w:val="0"/>
+          <w:numId w:val="6"/>
+        </w:numPr>
+        <w:rPr>
+          <w:sz w:val="30"/>
+          <w:szCs w:val="30"/>
+          <w:lang w:val="en-GB"/>
+        </w:rPr>
+      </w:pPr>
+      <w:r>
+        <w:rPr>
+          <w:sz w:val="30"/>
+          <w:szCs w:val="30"/>
+          <w:lang w:val="en-GB"/>
+        </w:rPr>
+        <w:t>gen_checkouts.py</w:t>
+      </w:r>
+    </w:p>
+    <w:p>
+      <w:pPr>
+        <w:pStyle w:val="Listaszerbekezds"/>
+        <w:numPr>
+          <w:ilvl w:val="0"/>
+          <w:numId w:val="6"/>
+        </w:numPr>
+        <w:rPr>
+          <w:sz w:val="30"/>
+          <w:szCs w:val="30"/>
+          <w:lang w:val="en-GB"/>
+        </w:rPr>
+      </w:pPr>
+      <w:r>
+        <w:rPr>
+          <w:sz w:val="30"/>
+          <w:szCs w:val="30"/>
+          <w:lang w:val="en-GB"/>
+        </w:rPr>
+        <w:t>gen_customers.py</w:t>
+      </w:r>
+    </w:p>
+    <w:p>
+      <w:pPr>
+        <w:pStyle w:val="Listaszerbekezds"/>
+        <w:numPr>
+          <w:ilvl w:val="0"/>
+          <w:numId w:val="6"/>
+        </w:numPr>
+        <w:rPr>
+          <w:sz w:val="30"/>
+          <w:szCs w:val="30"/>
+          <w:lang w:val="en-GB"/>
+        </w:rPr>
+      </w:pPr>
+      <w:r>
+        <w:rPr>
+          <w:sz w:val="30"/>
+          <w:szCs w:val="30"/>
+          <w:lang w:val="en-GB"/>
+        </w:rPr>
+        <w:t>gen_daily_checkouts.py</w:t>
+      </w:r>
+    </w:p>
+    <w:p>
+      <w:pPr>
+        <w:pStyle w:val="Listaszerbekezds"/>
+        <w:numPr>
+          <w:ilvl w:val="0"/>
+          <w:numId w:val="6"/>
+        </w:numPr>
+        <w:rPr>
+          <w:sz w:val="30"/>
+          <w:szCs w:val="30"/>
+          <w:lang w:val="en-GB"/>
+        </w:rPr>
+      </w:pPr>
+      <w:r>
+        <w:rPr>
+          <w:sz w:val="30"/>
+          <w:szCs w:val="30"/>
+          <w:lang w:val="en-GB"/>
+        </w:rPr>
+        <w:t>gen_monthly_checkouts.py</w:t>
+      </w:r>
+    </w:p>
+    <w:p>
+      <w:pPr>
+        <w:pStyle w:val="Listaszerbekezds"/>
+        <w:numPr>
+          <w:ilvl w:val="0"/>
+          <w:numId w:val="6"/>
+        </w:numPr>
+        <w:rPr>
+          <w:sz w:val="30"/>
+          <w:szCs w:val="30"/>
+          <w:lang w:val="en-GB"/>
+        </w:rPr>
+      </w:pPr>
+      <w:r>
+        <w:rPr>
+          <w:sz w:val="30"/>
+          <w:szCs w:val="30"/>
+          <w:lang w:val="en-GB"/>
+        </w:rPr>
+        <w:t>customer_statistics.py</w:t>
+      </w:r>
+    </w:p>
+    <w:p>
+      <w:pPr>
+        <w:pStyle w:val="Listaszerbekezds"/>
+        <w:numPr>
+          <w:ilvl w:val="0"/>
+          <w:numId w:val="6"/>
+        </w:numPr>
+        <w:rPr>
+          <w:sz w:val="30"/>
+          <w:szCs w:val="30"/>
+          <w:lang w:val="en-GB"/>
+        </w:rPr>
+      </w:pPr>
+      <w:r>
+        <w:rPr>
+          <w:sz w:val="30"/>
+          <w:szCs w:val="30"/>
+          <w:lang w:val="en-GB"/>
+        </w:rPr>
+        <w:t>daily_statistics.py</w:t>
+      </w:r>
+    </w:p>
+    <w:p>
+      <w:pPr>
+        <w:pStyle w:val="Listaszerbekezds"/>
+        <w:numPr>
+          <w:ilvl w:val="0"/>
+          <w:numId w:val="6"/>
+        </w:numPr>
+        <w:rPr>
+          <w:sz w:val="30"/>
+          <w:szCs w:val="30"/>
+          <w:lang w:val="en-GB"/>
+        </w:rPr>
+      </w:pPr>
+      <w:r>
+        <w:rPr>
+          <w:sz w:val="30"/>
+          <w:szCs w:val="30"/>
+          <w:lang w:val="en-GB"/>
+        </w:rPr>
+        <w:t>monthly_statistics.py</w:t>
+      </w:r>
+    </w:p>
+    <w:p>
+      <w:pPr>
+        <w:jc w:val="left"/>
+        <w:rPr>
+          <w:lang w:val="en-GB"/>
+        </w:rPr>
+      </w:pPr>
+    </w:p>
+    <w:p>
+      <w:pPr>
+        <w:jc w:val="left"/>
+        <w:rPr>
+          <w:lang w:val="en-GB"/>
+        </w:rPr>
+      </w:pPr>
     </w:p>
     <w:p>
       <w:pPr>
@@ -4955,1682 +5160,163 @@
     <w:p>
       <w:pPr>
         <w:jc w:val="left"/>
-      </w:pPr>
-    </w:p>
-    <w:p>
-      <w:pPr>
-        <w:jc w:val="left"/>
-      </w:pPr>
-    </w:p>
-    <w:p>
-      <w:pPr>
-        <w:pStyle w:val="Cmsor1"/>
-      </w:pPr>
-      <w:r>
-        <w:lastRenderedPageBreak/>
-        <w:t>Summary</w:t>
-      </w:r>
-    </w:p>
-    <w:p>
-      <w:pPr>
-        <w:jc w:val="left"/>
-        <w:rPr>
-          <w:sz w:val="30"/>
-          <w:szCs w:val="30"/>
-        </w:rPr>
-      </w:pPr>
-      <w:proofErr w:type="spellStart"/>
-      <w:r>
-        <w:rPr>
-          <w:sz w:val="30"/>
-          <w:szCs w:val="30"/>
-        </w:rPr>
-        <w:t>We</w:t>
-      </w:r>
-      <w:proofErr w:type="spellEnd"/>
-      <w:r>
-        <w:rPr>
-          <w:sz w:val="30"/>
-          <w:szCs w:val="30"/>
+        <w:rPr>
+          <w:sz w:val="30"/>
+          <w:szCs w:val="30"/>
+          <w:lang w:val="en-GB"/>
+        </w:rPr>
+      </w:pPr>
+      <w:r>
+        <w:rPr>
+          <w:sz w:val="30"/>
+          <w:szCs w:val="30"/>
+          <w:lang w:val="en-GB"/>
+        </w:rPr>
+        <w:t xml:space="preserve">We used the .csv dataset. We created python scripts to generate our specific data and the data processing too. Then we used these datasets to visualize, predict and try to improve </w:t>
+      </w:r>
+      <w:r>
+        <w:rPr>
+          <w:sz w:val="30"/>
+          <w:szCs w:val="30"/>
+          <w:lang w:val="en-GB"/>
+        </w:rPr>
+        <w:t xml:space="preserve">the coupon-system and overall experience for customers. We found out that the </w:t>
+      </w:r>
+      <w:r>
+        <w:rPr>
+          <w:sz w:val="30"/>
+          <w:szCs w:val="30"/>
+          <w:lang w:val="en-GB"/>
+        </w:rPr>
+        <w:t>long-term</w:t>
+      </w:r>
+      <w:r>
+        <w:rPr>
+          <w:sz w:val="30"/>
+          <w:szCs w:val="30"/>
+          <w:lang w:val="en-GB"/>
+        </w:rPr>
+        <w:t xml:space="preserve"> users </w:t>
+      </w:r>
+      <w:r>
+        <w:rPr>
+          <w:sz w:val="30"/>
+          <w:szCs w:val="30"/>
+          <w:lang w:val="en-GB"/>
+        </w:rPr>
+        <w:t xml:space="preserve">are </w:t>
+      </w:r>
+      <w:r>
+        <w:rPr>
+          <w:sz w:val="30"/>
+          <w:szCs w:val="30"/>
+          <w:lang w:val="en-GB"/>
+        </w:rPr>
+        <w:t>not</w:t>
+      </w:r>
+      <w:r>
+        <w:rPr>
+          <w:sz w:val="30"/>
+          <w:szCs w:val="30"/>
+          <w:lang w:val="en-GB"/>
         </w:rPr>
         <w:t xml:space="preserve"> </w:t>
       </w:r>
-      <w:proofErr w:type="spellStart"/>
-      <w:r>
-        <w:rPr>
-          <w:sz w:val="30"/>
-          <w:szCs w:val="30"/>
-        </w:rPr>
-        <w:t>used</w:t>
-      </w:r>
-      <w:proofErr w:type="spellEnd"/>
-      <w:r>
-        <w:rPr>
-          <w:sz w:val="30"/>
-          <w:szCs w:val="30"/>
-        </w:rPr>
-        <w:t xml:space="preserve"> </w:t>
-      </w:r>
-      <w:proofErr w:type="spellStart"/>
-      <w:r>
-        <w:rPr>
-          <w:sz w:val="30"/>
-          <w:szCs w:val="30"/>
-        </w:rPr>
-        <w:t>the</w:t>
-      </w:r>
-      <w:proofErr w:type="spellEnd"/>
-      <w:r>
-        <w:rPr>
-          <w:sz w:val="30"/>
-          <w:szCs w:val="30"/>
-        </w:rPr>
-        <w:t xml:space="preserve"> .</w:t>
-      </w:r>
-      <w:proofErr w:type="spellStart"/>
-      <w:r>
-        <w:rPr>
-          <w:sz w:val="30"/>
-          <w:szCs w:val="30"/>
-        </w:rPr>
-        <w:t>csv</w:t>
-      </w:r>
-      <w:proofErr w:type="spellEnd"/>
-      <w:r>
-        <w:rPr>
-          <w:sz w:val="30"/>
-          <w:szCs w:val="30"/>
-        </w:rPr>
-        <w:t xml:space="preserve"> </w:t>
-      </w:r>
-      <w:proofErr w:type="spellStart"/>
-      <w:r>
-        <w:rPr>
-          <w:sz w:val="30"/>
-          <w:szCs w:val="30"/>
-        </w:rPr>
-        <w:t>dataset</w:t>
-      </w:r>
-      <w:proofErr w:type="spellEnd"/>
-      <w:r>
-        <w:rPr>
-          <w:sz w:val="30"/>
-          <w:szCs w:val="30"/>
-        </w:rPr>
-        <w:t xml:space="preserve">. </w:t>
-      </w:r>
-      <w:proofErr w:type="spellStart"/>
-      <w:r>
-        <w:rPr>
-          <w:sz w:val="30"/>
-          <w:szCs w:val="30"/>
-        </w:rPr>
-        <w:t>We</w:t>
-      </w:r>
-      <w:proofErr w:type="spellEnd"/>
-      <w:r>
-        <w:rPr>
-          <w:sz w:val="30"/>
-          <w:szCs w:val="30"/>
-        </w:rPr>
-        <w:t xml:space="preserve"> </w:t>
-      </w:r>
-      <w:proofErr w:type="spellStart"/>
-      <w:r>
-        <w:rPr>
-          <w:sz w:val="30"/>
-          <w:szCs w:val="30"/>
-        </w:rPr>
-        <w:t>created</w:t>
-      </w:r>
-      <w:proofErr w:type="spellEnd"/>
-      <w:r>
-        <w:rPr>
-          <w:sz w:val="30"/>
-          <w:szCs w:val="30"/>
-        </w:rPr>
-        <w:t xml:space="preserve"> </w:t>
-      </w:r>
-      <w:proofErr w:type="spellStart"/>
-      <w:r>
-        <w:rPr>
-          <w:sz w:val="30"/>
-          <w:szCs w:val="30"/>
-        </w:rPr>
-        <w:t>python</w:t>
-      </w:r>
-      <w:proofErr w:type="spellEnd"/>
-      <w:r>
-        <w:rPr>
-          <w:sz w:val="30"/>
-          <w:szCs w:val="30"/>
-        </w:rPr>
-        <w:t xml:space="preserve"> </w:t>
-      </w:r>
-      <w:proofErr w:type="spellStart"/>
-      <w:r>
-        <w:rPr>
-          <w:sz w:val="30"/>
-          <w:szCs w:val="30"/>
-        </w:rPr>
-        <w:t>scripts</w:t>
-      </w:r>
-      <w:proofErr w:type="spellEnd"/>
-      <w:r>
-        <w:rPr>
-          <w:sz w:val="30"/>
-          <w:szCs w:val="30"/>
-        </w:rPr>
-        <w:t xml:space="preserve"> </w:t>
-      </w:r>
-      <w:proofErr w:type="spellStart"/>
-      <w:r>
-        <w:rPr>
-          <w:sz w:val="30"/>
-          <w:szCs w:val="30"/>
-        </w:rPr>
-        <w:t>to</w:t>
-      </w:r>
-      <w:proofErr w:type="spellEnd"/>
-      <w:r>
-        <w:rPr>
-          <w:sz w:val="30"/>
-          <w:szCs w:val="30"/>
-        </w:rPr>
-        <w:t xml:space="preserve"> </w:t>
-      </w:r>
-      <w:proofErr w:type="spellStart"/>
-      <w:r>
-        <w:rPr>
-          <w:sz w:val="30"/>
-          <w:szCs w:val="30"/>
-        </w:rPr>
-        <w:t>generate</w:t>
-      </w:r>
-      <w:proofErr w:type="spellEnd"/>
-      <w:r>
-        <w:rPr>
-          <w:sz w:val="30"/>
-          <w:szCs w:val="30"/>
-        </w:rPr>
-        <w:t xml:space="preserve"> </w:t>
-      </w:r>
-      <w:proofErr w:type="spellStart"/>
-      <w:r>
-        <w:rPr>
-          <w:sz w:val="30"/>
-          <w:szCs w:val="30"/>
-        </w:rPr>
-        <w:t>our</w:t>
-      </w:r>
-      <w:proofErr w:type="spellEnd"/>
-      <w:r>
-        <w:rPr>
-          <w:sz w:val="30"/>
-          <w:szCs w:val="30"/>
-        </w:rPr>
-        <w:t xml:space="preserve"> </w:t>
-      </w:r>
-      <w:proofErr w:type="spellStart"/>
-      <w:r>
-        <w:rPr>
-          <w:sz w:val="30"/>
-          <w:szCs w:val="30"/>
-        </w:rPr>
-        <w:t>specifi</w:t>
-      </w:r>
-      <w:r>
-        <w:rPr>
-          <w:sz w:val="30"/>
-          <w:szCs w:val="30"/>
-        </w:rPr>
-        <w:t>c</w:t>
-      </w:r>
-      <w:proofErr w:type="spellEnd"/>
-      <w:r>
-        <w:rPr>
-          <w:sz w:val="30"/>
-          <w:szCs w:val="30"/>
-        </w:rPr>
-        <w:t xml:space="preserve"> </w:t>
-      </w:r>
-      <w:proofErr w:type="spellStart"/>
-      <w:r>
-        <w:rPr>
-          <w:sz w:val="30"/>
-          <w:szCs w:val="30"/>
-        </w:rPr>
-        <w:t>data</w:t>
-      </w:r>
-      <w:proofErr w:type="spellEnd"/>
-      <w:r>
-        <w:rPr>
-          <w:sz w:val="30"/>
-          <w:szCs w:val="30"/>
-        </w:rPr>
-        <w:t xml:space="preserve"> and </w:t>
-      </w:r>
-      <w:proofErr w:type="spellStart"/>
-      <w:r>
-        <w:rPr>
-          <w:sz w:val="30"/>
-          <w:szCs w:val="30"/>
-        </w:rPr>
-        <w:t>the</w:t>
-      </w:r>
-      <w:proofErr w:type="spellEnd"/>
-      <w:r>
-        <w:rPr>
-          <w:sz w:val="30"/>
-          <w:szCs w:val="30"/>
-        </w:rPr>
-        <w:t xml:space="preserve"> </w:t>
-      </w:r>
-      <w:proofErr w:type="spellStart"/>
-      <w:r>
-        <w:rPr>
-          <w:sz w:val="30"/>
-          <w:szCs w:val="30"/>
-        </w:rPr>
-        <w:t>data</w:t>
-      </w:r>
-      <w:proofErr w:type="spellEnd"/>
-      <w:r>
-        <w:rPr>
-          <w:sz w:val="30"/>
-          <w:szCs w:val="30"/>
-        </w:rPr>
-        <w:t xml:space="preserve"> </w:t>
-      </w:r>
-      <w:proofErr w:type="spellStart"/>
-      <w:r>
-        <w:rPr>
-          <w:sz w:val="30"/>
-          <w:szCs w:val="30"/>
-        </w:rPr>
-        <w:t>processing</w:t>
-      </w:r>
-      <w:proofErr w:type="spellEnd"/>
-      <w:r>
-        <w:rPr>
-          <w:sz w:val="30"/>
-          <w:szCs w:val="30"/>
-        </w:rPr>
-        <w:t xml:space="preserve"> </w:t>
-      </w:r>
-      <w:proofErr w:type="spellStart"/>
-      <w:r>
-        <w:rPr>
-          <w:sz w:val="30"/>
-          <w:szCs w:val="30"/>
-        </w:rPr>
-        <w:t>too</w:t>
-      </w:r>
-      <w:proofErr w:type="spellEnd"/>
-      <w:r>
-        <w:rPr>
-          <w:sz w:val="30"/>
-          <w:szCs w:val="30"/>
-        </w:rPr>
-        <w:t xml:space="preserve">. </w:t>
-      </w:r>
-      <w:proofErr w:type="spellStart"/>
-      <w:r>
-        <w:rPr>
-          <w:sz w:val="30"/>
-          <w:szCs w:val="30"/>
-        </w:rPr>
-        <w:t>Then</w:t>
-      </w:r>
-      <w:proofErr w:type="spellEnd"/>
-      <w:r>
-        <w:rPr>
-          <w:sz w:val="30"/>
-          <w:szCs w:val="30"/>
-        </w:rPr>
-        <w:t xml:space="preserve"> </w:t>
-      </w:r>
-      <w:proofErr w:type="spellStart"/>
-      <w:r>
-        <w:rPr>
-          <w:sz w:val="30"/>
-          <w:szCs w:val="30"/>
-        </w:rPr>
-        <w:t>we</w:t>
-      </w:r>
-      <w:proofErr w:type="spellEnd"/>
-      <w:r>
-        <w:rPr>
-          <w:sz w:val="30"/>
-          <w:szCs w:val="30"/>
-        </w:rPr>
-        <w:t xml:space="preserve"> </w:t>
-      </w:r>
-      <w:proofErr w:type="spellStart"/>
-      <w:r>
-        <w:rPr>
-          <w:sz w:val="30"/>
-          <w:szCs w:val="30"/>
-        </w:rPr>
-        <w:t>used</w:t>
-      </w:r>
-      <w:proofErr w:type="spellEnd"/>
-      <w:r>
-        <w:rPr>
-          <w:sz w:val="30"/>
-          <w:szCs w:val="30"/>
-        </w:rPr>
-        <w:t xml:space="preserve"> </w:t>
-      </w:r>
-      <w:proofErr w:type="spellStart"/>
-      <w:r>
-        <w:rPr>
-          <w:sz w:val="30"/>
-          <w:szCs w:val="30"/>
-        </w:rPr>
-        <w:t>these</w:t>
-      </w:r>
-      <w:proofErr w:type="spellEnd"/>
-      <w:r>
-        <w:rPr>
-          <w:sz w:val="30"/>
-          <w:szCs w:val="30"/>
-        </w:rPr>
-        <w:t xml:space="preserve"> </w:t>
-      </w:r>
-      <w:proofErr w:type="spellStart"/>
-      <w:r>
-        <w:rPr>
-          <w:sz w:val="30"/>
-          <w:szCs w:val="30"/>
-        </w:rPr>
-        <w:t>datasets</w:t>
-      </w:r>
-      <w:proofErr w:type="spellEnd"/>
-      <w:r>
-        <w:rPr>
-          <w:sz w:val="30"/>
-          <w:szCs w:val="30"/>
-        </w:rPr>
-        <w:t xml:space="preserve"> </w:t>
-      </w:r>
-      <w:proofErr w:type="spellStart"/>
-      <w:r>
-        <w:rPr>
-          <w:sz w:val="30"/>
-          <w:szCs w:val="30"/>
-        </w:rPr>
-        <w:t>to</w:t>
-      </w:r>
-      <w:proofErr w:type="spellEnd"/>
-      <w:r>
-        <w:rPr>
-          <w:sz w:val="30"/>
-          <w:szCs w:val="30"/>
-        </w:rPr>
-        <w:t xml:space="preserve"> </w:t>
-      </w:r>
-      <w:proofErr w:type="spellStart"/>
-      <w:r>
-        <w:rPr>
-          <w:sz w:val="30"/>
-          <w:szCs w:val="30"/>
-        </w:rPr>
-        <w:t>visualize</w:t>
-      </w:r>
-      <w:proofErr w:type="spellEnd"/>
-      <w:r>
-        <w:rPr>
-          <w:sz w:val="30"/>
-          <w:szCs w:val="30"/>
-        </w:rPr>
-        <w:t xml:space="preserve">, </w:t>
-      </w:r>
-      <w:proofErr w:type="spellStart"/>
-      <w:r>
-        <w:rPr>
-          <w:sz w:val="30"/>
-          <w:szCs w:val="30"/>
-        </w:rPr>
-        <w:t>predict</w:t>
-      </w:r>
-      <w:proofErr w:type="spellEnd"/>
-      <w:r>
-        <w:rPr>
-          <w:sz w:val="30"/>
-          <w:szCs w:val="30"/>
-        </w:rPr>
-        <w:t xml:space="preserve"> and </w:t>
-      </w:r>
-      <w:proofErr w:type="spellStart"/>
-      <w:r>
-        <w:rPr>
-          <w:sz w:val="30"/>
-          <w:szCs w:val="30"/>
-        </w:rPr>
-        <w:t>try</w:t>
-      </w:r>
-      <w:proofErr w:type="spellEnd"/>
-      <w:r>
-        <w:rPr>
-          <w:sz w:val="30"/>
-          <w:szCs w:val="30"/>
-        </w:rPr>
-        <w:t xml:space="preserve"> </w:t>
-      </w:r>
-      <w:proofErr w:type="spellStart"/>
-      <w:r>
-        <w:rPr>
-          <w:sz w:val="30"/>
-          <w:szCs w:val="30"/>
-        </w:rPr>
-        <w:t>to</w:t>
-      </w:r>
-      <w:proofErr w:type="spellEnd"/>
-      <w:r>
-        <w:rPr>
-          <w:sz w:val="30"/>
-          <w:szCs w:val="30"/>
-        </w:rPr>
-        <w:t xml:space="preserve"> </w:t>
-      </w:r>
-      <w:proofErr w:type="spellStart"/>
-      <w:r>
-        <w:rPr>
-          <w:sz w:val="30"/>
-          <w:szCs w:val="30"/>
-        </w:rPr>
-        <w:t>improve</w:t>
-      </w:r>
-      <w:proofErr w:type="spellEnd"/>
-      <w:r>
-        <w:rPr>
-          <w:sz w:val="30"/>
-          <w:szCs w:val="30"/>
-        </w:rPr>
-        <w:t xml:space="preserve"> </w:t>
-      </w:r>
-      <w:proofErr w:type="spellStart"/>
-      <w:r>
-        <w:rPr>
-          <w:sz w:val="30"/>
-          <w:szCs w:val="30"/>
-        </w:rPr>
-        <w:t>the</w:t>
-      </w:r>
-      <w:proofErr w:type="spellEnd"/>
-      <w:r>
-        <w:rPr>
-          <w:sz w:val="30"/>
-          <w:szCs w:val="30"/>
-        </w:rPr>
-        <w:t xml:space="preserve"> </w:t>
-      </w:r>
-      <w:proofErr w:type="spellStart"/>
-      <w:r>
-        <w:rPr>
-          <w:sz w:val="30"/>
-          <w:szCs w:val="30"/>
-        </w:rPr>
-        <w:t>coupon-system</w:t>
-      </w:r>
-      <w:proofErr w:type="spellEnd"/>
-      <w:r>
-        <w:rPr>
-          <w:sz w:val="30"/>
-          <w:szCs w:val="30"/>
-        </w:rPr>
-        <w:t xml:space="preserve"> and overall </w:t>
-      </w:r>
-      <w:proofErr w:type="spellStart"/>
-      <w:r>
-        <w:rPr>
-          <w:sz w:val="30"/>
-          <w:szCs w:val="30"/>
-        </w:rPr>
-        <w:t>experience</w:t>
-      </w:r>
-      <w:proofErr w:type="spellEnd"/>
-      <w:r>
-        <w:rPr>
-          <w:sz w:val="30"/>
-          <w:szCs w:val="30"/>
-        </w:rPr>
-        <w:t xml:space="preserve"> </w:t>
-      </w:r>
-      <w:proofErr w:type="spellStart"/>
-      <w:r>
-        <w:rPr>
-          <w:sz w:val="30"/>
-          <w:szCs w:val="30"/>
-        </w:rPr>
-        <w:t>for</w:t>
-      </w:r>
-      <w:proofErr w:type="spellEnd"/>
-      <w:r>
-        <w:rPr>
-          <w:sz w:val="30"/>
-          <w:szCs w:val="30"/>
-        </w:rPr>
-        <w:t xml:space="preserve"> </w:t>
-      </w:r>
-      <w:proofErr w:type="spellStart"/>
-      <w:r>
-        <w:rPr>
-          <w:sz w:val="30"/>
-          <w:szCs w:val="30"/>
-        </w:rPr>
-        <w:t>customers</w:t>
-      </w:r>
-      <w:proofErr w:type="spellEnd"/>
-      <w:r>
-        <w:rPr>
-          <w:sz w:val="30"/>
-          <w:szCs w:val="30"/>
-        </w:rPr>
-        <w:t xml:space="preserve">. </w:t>
-      </w:r>
-      <w:proofErr w:type="spellStart"/>
-      <w:r>
-        <w:rPr>
-          <w:sz w:val="30"/>
-          <w:szCs w:val="30"/>
-        </w:rPr>
-        <w:t>We</w:t>
-      </w:r>
-      <w:proofErr w:type="spellEnd"/>
-      <w:r>
-        <w:rPr>
-          <w:sz w:val="30"/>
-          <w:szCs w:val="30"/>
-        </w:rPr>
-        <w:t xml:space="preserve"> </w:t>
-      </w:r>
-      <w:proofErr w:type="spellStart"/>
-      <w:r>
-        <w:rPr>
-          <w:sz w:val="30"/>
-          <w:szCs w:val="30"/>
-        </w:rPr>
-        <w:t>found</w:t>
-      </w:r>
-      <w:proofErr w:type="spellEnd"/>
-      <w:r>
-        <w:rPr>
-          <w:sz w:val="30"/>
-          <w:szCs w:val="30"/>
-        </w:rPr>
-        <w:t xml:space="preserve"> out </w:t>
-      </w:r>
-      <w:proofErr w:type="spellStart"/>
-      <w:r>
-        <w:rPr>
-          <w:sz w:val="30"/>
-          <w:szCs w:val="30"/>
-        </w:rPr>
-        <w:t>that</w:t>
-      </w:r>
-      <w:proofErr w:type="spellEnd"/>
-      <w:r>
-        <w:rPr>
-          <w:sz w:val="30"/>
-          <w:szCs w:val="30"/>
-        </w:rPr>
-        <w:t xml:space="preserve"> </w:t>
-      </w:r>
-      <w:proofErr w:type="spellStart"/>
-      <w:r>
-        <w:rPr>
-          <w:sz w:val="30"/>
-          <w:szCs w:val="30"/>
-        </w:rPr>
-        <w:t>the</w:t>
-      </w:r>
-      <w:proofErr w:type="spellEnd"/>
-      <w:r>
-        <w:rPr>
-          <w:sz w:val="30"/>
-          <w:szCs w:val="30"/>
-        </w:rPr>
-        <w:t xml:space="preserve"> </w:t>
-      </w:r>
-      <w:proofErr w:type="spellStart"/>
-      <w:r>
-        <w:rPr>
-          <w:sz w:val="30"/>
-          <w:szCs w:val="30"/>
-        </w:rPr>
-        <w:t>amount</w:t>
-      </w:r>
-      <w:proofErr w:type="spellEnd"/>
-      <w:r>
-        <w:rPr>
-          <w:sz w:val="30"/>
-          <w:szCs w:val="30"/>
-        </w:rPr>
-        <w:t xml:space="preserve"> </w:t>
-      </w:r>
-      <w:proofErr w:type="spellStart"/>
-      <w:r>
-        <w:rPr>
-          <w:sz w:val="30"/>
-          <w:szCs w:val="30"/>
-        </w:rPr>
-        <w:t>long</w:t>
-      </w:r>
-      <w:proofErr w:type="spellEnd"/>
-      <w:r>
-        <w:rPr>
-          <w:sz w:val="30"/>
-          <w:szCs w:val="30"/>
-        </w:rPr>
-        <w:t xml:space="preserve"> </w:t>
-      </w:r>
-      <w:proofErr w:type="spellStart"/>
-      <w:r>
-        <w:rPr>
-          <w:sz w:val="30"/>
-          <w:szCs w:val="30"/>
-        </w:rPr>
-        <w:t>term</w:t>
-      </w:r>
-      <w:proofErr w:type="spellEnd"/>
-      <w:r>
-        <w:rPr>
-          <w:sz w:val="30"/>
-          <w:szCs w:val="30"/>
-        </w:rPr>
-        <w:t xml:space="preserve"> </w:t>
-      </w:r>
-      <w:proofErr w:type="spellStart"/>
-      <w:r>
-        <w:rPr>
-          <w:sz w:val="30"/>
-          <w:szCs w:val="30"/>
-        </w:rPr>
-        <w:t>users</w:t>
-      </w:r>
-      <w:proofErr w:type="spellEnd"/>
-      <w:r>
-        <w:rPr>
-          <w:sz w:val="30"/>
-          <w:szCs w:val="30"/>
-        </w:rPr>
-        <w:t xml:space="preserve"> no tusing </w:t>
-      </w:r>
-      <w:proofErr w:type="spellStart"/>
-      <w:r>
-        <w:rPr>
-          <w:sz w:val="30"/>
-          <w:szCs w:val="30"/>
-        </w:rPr>
-        <w:t>many</w:t>
-      </w:r>
-      <w:proofErr w:type="spellEnd"/>
-      <w:r>
-        <w:rPr>
-          <w:sz w:val="30"/>
-          <w:szCs w:val="30"/>
-        </w:rPr>
-        <w:t xml:space="preserve"> </w:t>
-      </w:r>
-      <w:proofErr w:type="spellStart"/>
-      <w:r>
-        <w:rPr>
-          <w:sz w:val="30"/>
-          <w:szCs w:val="30"/>
-        </w:rPr>
-        <w:t>coupons</w:t>
-      </w:r>
-      <w:proofErr w:type="spellEnd"/>
-      <w:r>
-        <w:rPr>
-          <w:sz w:val="30"/>
-          <w:szCs w:val="30"/>
-        </w:rPr>
-        <w:t xml:space="preserve">, </w:t>
-      </w:r>
-      <w:proofErr w:type="spellStart"/>
-      <w:r>
-        <w:rPr>
-          <w:sz w:val="30"/>
-          <w:szCs w:val="30"/>
-        </w:rPr>
-        <w:t>so</w:t>
-      </w:r>
-      <w:proofErr w:type="spellEnd"/>
-      <w:r>
-        <w:rPr>
-          <w:sz w:val="30"/>
-          <w:szCs w:val="30"/>
-        </w:rPr>
-        <w:t xml:space="preserve"> </w:t>
-      </w:r>
-      <w:proofErr w:type="spellStart"/>
-      <w:r>
-        <w:rPr>
-          <w:sz w:val="30"/>
-          <w:szCs w:val="30"/>
-        </w:rPr>
-        <w:t>you</w:t>
-      </w:r>
-      <w:proofErr w:type="spellEnd"/>
-      <w:r>
-        <w:rPr>
-          <w:sz w:val="30"/>
-          <w:szCs w:val="30"/>
-        </w:rPr>
-        <w:t xml:space="preserve"> </w:t>
-      </w:r>
-      <w:proofErr w:type="spellStart"/>
-      <w:r>
-        <w:rPr>
-          <w:sz w:val="30"/>
-          <w:szCs w:val="30"/>
-        </w:rPr>
-        <w:t>can</w:t>
-      </w:r>
-      <w:proofErr w:type="spellEnd"/>
-      <w:r>
-        <w:rPr>
-          <w:sz w:val="30"/>
-          <w:szCs w:val="30"/>
-        </w:rPr>
-        <w:t xml:space="preserve"> </w:t>
-      </w:r>
-      <w:proofErr w:type="spellStart"/>
-      <w:r>
-        <w:rPr>
-          <w:sz w:val="30"/>
-          <w:szCs w:val="30"/>
-        </w:rPr>
-        <w:t>try</w:t>
-      </w:r>
-      <w:proofErr w:type="spellEnd"/>
-      <w:r>
-        <w:rPr>
-          <w:sz w:val="30"/>
-          <w:szCs w:val="30"/>
-        </w:rPr>
-        <w:t xml:space="preserve"> </w:t>
-      </w:r>
-      <w:proofErr w:type="spellStart"/>
-      <w:r>
-        <w:rPr>
-          <w:sz w:val="30"/>
-          <w:szCs w:val="30"/>
-        </w:rPr>
-        <w:t>to</w:t>
-      </w:r>
-      <w:proofErr w:type="spellEnd"/>
-      <w:r>
-        <w:rPr>
-          <w:sz w:val="30"/>
-          <w:szCs w:val="30"/>
-        </w:rPr>
-        <w:t xml:space="preserve"> </w:t>
-      </w:r>
-      <w:proofErr w:type="spellStart"/>
-      <w:r>
-        <w:rPr>
-          <w:sz w:val="30"/>
-          <w:szCs w:val="30"/>
-        </w:rPr>
-        <w:t>improve</w:t>
-      </w:r>
-      <w:proofErr w:type="spellEnd"/>
-      <w:r>
-        <w:rPr>
-          <w:sz w:val="30"/>
-          <w:szCs w:val="30"/>
-        </w:rPr>
-        <w:t xml:space="preserve"> </w:t>
-      </w:r>
-      <w:proofErr w:type="spellStart"/>
-      <w:r>
-        <w:rPr>
-          <w:sz w:val="30"/>
-          <w:szCs w:val="30"/>
-        </w:rPr>
-        <w:t>that</w:t>
-      </w:r>
-      <w:proofErr w:type="spellEnd"/>
-      <w:r>
-        <w:rPr>
-          <w:sz w:val="30"/>
-          <w:szCs w:val="30"/>
-        </w:rPr>
-        <w:t xml:space="preserve"> </w:t>
-      </w:r>
-      <w:proofErr w:type="spellStart"/>
-      <w:r>
-        <w:rPr>
-          <w:sz w:val="30"/>
-          <w:szCs w:val="30"/>
-        </w:rPr>
-        <w:t>espect</w:t>
-      </w:r>
-      <w:proofErr w:type="spellEnd"/>
-      <w:r>
-        <w:rPr>
-          <w:sz w:val="30"/>
-          <w:szCs w:val="30"/>
-        </w:rPr>
-        <w:t xml:space="preserve">, </w:t>
-      </w:r>
-      <w:proofErr w:type="spellStart"/>
-      <w:r>
-        <w:rPr>
-          <w:sz w:val="30"/>
-          <w:szCs w:val="30"/>
-        </w:rPr>
-        <w:t>provide</w:t>
-      </w:r>
-      <w:proofErr w:type="spellEnd"/>
-      <w:r>
-        <w:rPr>
-          <w:sz w:val="30"/>
-          <w:szCs w:val="30"/>
-        </w:rPr>
-        <w:t xml:space="preserve"> more </w:t>
-      </w:r>
-      <w:proofErr w:type="spellStart"/>
-      <w:r>
-        <w:rPr>
-          <w:sz w:val="30"/>
-          <w:szCs w:val="30"/>
-        </w:rPr>
-        <w:t>possibilites</w:t>
-      </w:r>
-      <w:proofErr w:type="spellEnd"/>
-      <w:r>
-        <w:rPr>
-          <w:sz w:val="30"/>
-          <w:szCs w:val="30"/>
-        </w:rPr>
-        <w:t xml:space="preserve"> and </w:t>
-      </w:r>
-      <w:proofErr w:type="spellStart"/>
-      <w:r>
-        <w:rPr>
-          <w:sz w:val="30"/>
-          <w:szCs w:val="30"/>
-        </w:rPr>
-        <w:t>advirtisment</w:t>
-      </w:r>
-      <w:proofErr w:type="spellEnd"/>
-      <w:r>
-        <w:rPr>
-          <w:sz w:val="30"/>
-          <w:szCs w:val="30"/>
-        </w:rPr>
-        <w:t xml:space="preserve"> </w:t>
-      </w:r>
-      <w:proofErr w:type="spellStart"/>
-      <w:r>
-        <w:rPr>
-          <w:sz w:val="30"/>
-          <w:szCs w:val="30"/>
-        </w:rPr>
-        <w:t>for</w:t>
-      </w:r>
-      <w:proofErr w:type="spellEnd"/>
-      <w:r>
-        <w:rPr>
-          <w:sz w:val="30"/>
-          <w:szCs w:val="30"/>
-        </w:rPr>
-        <w:t xml:space="preserve"> </w:t>
-      </w:r>
-      <w:proofErr w:type="spellStart"/>
-      <w:r>
-        <w:rPr>
-          <w:sz w:val="30"/>
-          <w:szCs w:val="30"/>
-        </w:rPr>
-        <w:t>these</w:t>
-      </w:r>
-      <w:proofErr w:type="spellEnd"/>
-      <w:r>
-        <w:rPr>
-          <w:sz w:val="30"/>
-          <w:szCs w:val="30"/>
-        </w:rPr>
-        <w:t xml:space="preserve"> </w:t>
-      </w:r>
-      <w:proofErr w:type="spellStart"/>
-      <w:r>
-        <w:rPr>
-          <w:sz w:val="30"/>
-          <w:szCs w:val="30"/>
-        </w:rPr>
-        <w:t>parts</w:t>
-      </w:r>
-      <w:proofErr w:type="spellEnd"/>
-      <w:r>
-        <w:rPr>
-          <w:sz w:val="30"/>
-          <w:szCs w:val="30"/>
-        </w:rPr>
-        <w:t xml:space="preserve"> of </w:t>
-      </w:r>
-      <w:proofErr w:type="spellStart"/>
-      <w:r>
-        <w:rPr>
-          <w:sz w:val="30"/>
-          <w:szCs w:val="30"/>
-        </w:rPr>
-        <w:t>the</w:t>
-      </w:r>
-      <w:proofErr w:type="spellEnd"/>
-      <w:r>
-        <w:rPr>
-          <w:sz w:val="30"/>
-          <w:szCs w:val="30"/>
-        </w:rPr>
-        <w:t xml:space="preserve"> </w:t>
-      </w:r>
-      <w:proofErr w:type="spellStart"/>
-      <w:r>
-        <w:rPr>
-          <w:sz w:val="30"/>
-          <w:szCs w:val="30"/>
-        </w:rPr>
-        <w:t>costumer-pool</w:t>
-      </w:r>
-      <w:proofErr w:type="spellEnd"/>
-      <w:r>
-        <w:rPr>
-          <w:sz w:val="30"/>
-          <w:szCs w:val="30"/>
-        </w:rPr>
-        <w:t>.</w:t>
-      </w:r>
-      <w:r>
-        <w:rPr>
-          <w:sz w:val="30"/>
-          <w:szCs w:val="30"/>
-        </w:rPr>
-        <w:t xml:space="preserve"> </w:t>
-      </w:r>
-      <w:proofErr w:type="spellStart"/>
-      <w:r>
-        <w:rPr>
-          <w:sz w:val="30"/>
-          <w:szCs w:val="30"/>
-        </w:rPr>
-        <w:t>We</w:t>
-      </w:r>
-      <w:proofErr w:type="spellEnd"/>
-      <w:r>
-        <w:rPr>
-          <w:sz w:val="30"/>
-          <w:szCs w:val="30"/>
-        </w:rPr>
-        <w:t xml:space="preserve"> </w:t>
-      </w:r>
-      <w:proofErr w:type="spellStart"/>
-      <w:r>
-        <w:rPr>
-          <w:sz w:val="30"/>
-          <w:szCs w:val="30"/>
-        </w:rPr>
-        <w:t>also</w:t>
-      </w:r>
-      <w:proofErr w:type="spellEnd"/>
-      <w:r>
-        <w:rPr>
-          <w:sz w:val="30"/>
-          <w:szCs w:val="30"/>
-        </w:rPr>
-        <w:t xml:space="preserve"> </w:t>
-      </w:r>
-      <w:proofErr w:type="spellStart"/>
-      <w:r>
-        <w:rPr>
-          <w:sz w:val="30"/>
-          <w:szCs w:val="30"/>
-        </w:rPr>
-        <w:t>found</w:t>
-      </w:r>
-      <w:proofErr w:type="spellEnd"/>
-      <w:r>
-        <w:rPr>
-          <w:sz w:val="30"/>
-          <w:szCs w:val="30"/>
-        </w:rPr>
-        <w:t xml:space="preserve"> out </w:t>
-      </w:r>
-      <w:proofErr w:type="spellStart"/>
-      <w:r>
-        <w:rPr>
-          <w:sz w:val="30"/>
-          <w:szCs w:val="30"/>
-        </w:rPr>
-        <w:t>that</w:t>
-      </w:r>
-      <w:proofErr w:type="spellEnd"/>
-      <w:r>
-        <w:rPr>
-          <w:sz w:val="30"/>
-          <w:szCs w:val="30"/>
-        </w:rPr>
-        <w:t xml:space="preserve"> </w:t>
-      </w:r>
-      <w:proofErr w:type="spellStart"/>
-      <w:r>
-        <w:rPr>
-          <w:sz w:val="30"/>
-          <w:szCs w:val="30"/>
-        </w:rPr>
-        <w:t>the</w:t>
-      </w:r>
-      <w:proofErr w:type="spellEnd"/>
-      <w:r>
-        <w:rPr>
-          <w:sz w:val="30"/>
-          <w:szCs w:val="30"/>
-        </w:rPr>
-        <w:t xml:space="preserve"> </w:t>
-      </w:r>
-      <w:proofErr w:type="spellStart"/>
-      <w:r>
-        <w:rPr>
-          <w:sz w:val="30"/>
-          <w:szCs w:val="30"/>
-        </w:rPr>
-        <w:t>current</w:t>
-      </w:r>
-      <w:proofErr w:type="spellEnd"/>
-      <w:r>
-        <w:rPr>
-          <w:sz w:val="30"/>
-          <w:szCs w:val="30"/>
-        </w:rPr>
-        <w:t xml:space="preserve"> </w:t>
-      </w:r>
-      <w:proofErr w:type="spellStart"/>
-      <w:r>
-        <w:rPr>
-          <w:sz w:val="30"/>
-          <w:szCs w:val="30"/>
-        </w:rPr>
-        <w:t>coupon-system</w:t>
-      </w:r>
-      <w:proofErr w:type="spellEnd"/>
-      <w:r>
-        <w:rPr>
-          <w:sz w:val="30"/>
-          <w:szCs w:val="30"/>
-        </w:rPr>
-        <w:t xml:space="preserve"> </w:t>
-      </w:r>
-      <w:proofErr w:type="spellStart"/>
-      <w:r>
-        <w:rPr>
-          <w:sz w:val="30"/>
-          <w:szCs w:val="30"/>
-        </w:rPr>
-        <w:t>could</w:t>
-      </w:r>
-      <w:proofErr w:type="spellEnd"/>
-      <w:r>
-        <w:rPr>
-          <w:sz w:val="30"/>
-          <w:szCs w:val="30"/>
-        </w:rPr>
-        <w:t xml:space="preserve"> be </w:t>
-      </w:r>
-      <w:proofErr w:type="spellStart"/>
-      <w:r>
-        <w:rPr>
-          <w:sz w:val="30"/>
-          <w:szCs w:val="30"/>
-        </w:rPr>
-        <w:t>improved</w:t>
-      </w:r>
-      <w:proofErr w:type="spellEnd"/>
-      <w:r>
-        <w:rPr>
-          <w:sz w:val="30"/>
-          <w:szCs w:val="30"/>
-        </w:rPr>
-        <w:t xml:space="preserve"> </w:t>
-      </w:r>
-      <w:proofErr w:type="spellStart"/>
-      <w:r>
-        <w:rPr>
-          <w:sz w:val="30"/>
-          <w:szCs w:val="30"/>
-        </w:rPr>
-        <w:t>on</w:t>
-      </w:r>
-      <w:proofErr w:type="spellEnd"/>
-      <w:r>
-        <w:rPr>
-          <w:sz w:val="30"/>
-          <w:szCs w:val="30"/>
-        </w:rPr>
-        <w:t xml:space="preserve"> </w:t>
-      </w:r>
-      <w:proofErr w:type="spellStart"/>
-      <w:r>
-        <w:rPr>
-          <w:sz w:val="30"/>
-          <w:szCs w:val="30"/>
-        </w:rPr>
-        <w:t>keeping</w:t>
-      </w:r>
-      <w:proofErr w:type="spellEnd"/>
-      <w:r>
-        <w:rPr>
-          <w:sz w:val="30"/>
-          <w:szCs w:val="30"/>
-        </w:rPr>
-        <w:t xml:space="preserve"> </w:t>
-      </w:r>
-      <w:proofErr w:type="spellStart"/>
-      <w:r>
-        <w:rPr>
-          <w:sz w:val="30"/>
-          <w:szCs w:val="30"/>
-        </w:rPr>
-        <w:t>the</w:t>
-      </w:r>
-      <w:proofErr w:type="spellEnd"/>
-      <w:r>
-        <w:rPr>
-          <w:sz w:val="30"/>
-          <w:szCs w:val="30"/>
-        </w:rPr>
-        <w:t xml:space="preserve"> </w:t>
-      </w:r>
-      <w:proofErr w:type="spellStart"/>
-      <w:r>
-        <w:rPr>
-          <w:sz w:val="30"/>
-          <w:szCs w:val="30"/>
-        </w:rPr>
-        <w:t>new</w:t>
-      </w:r>
-      <w:proofErr w:type="spellEnd"/>
-      <w:r>
-        <w:rPr>
-          <w:sz w:val="30"/>
-          <w:szCs w:val="30"/>
-        </w:rPr>
-        <w:t xml:space="preserve"> </w:t>
-      </w:r>
-      <w:proofErr w:type="spellStart"/>
-      <w:r>
-        <w:rPr>
-          <w:sz w:val="30"/>
-          <w:szCs w:val="30"/>
-        </w:rPr>
-        <w:t>customers</w:t>
-      </w:r>
-      <w:proofErr w:type="spellEnd"/>
-      <w:r>
-        <w:rPr>
-          <w:sz w:val="30"/>
-          <w:szCs w:val="30"/>
-        </w:rPr>
-        <w:t xml:space="preserve">, </w:t>
-      </w:r>
-      <w:proofErr w:type="spellStart"/>
-      <w:r>
-        <w:rPr>
-          <w:sz w:val="30"/>
-          <w:szCs w:val="30"/>
-        </w:rPr>
-        <w:t>integrate</w:t>
-      </w:r>
-      <w:proofErr w:type="spellEnd"/>
-      <w:r>
-        <w:rPr>
-          <w:sz w:val="30"/>
-          <w:szCs w:val="30"/>
-        </w:rPr>
-        <w:t xml:space="preserve"> </w:t>
-      </w:r>
-      <w:proofErr w:type="spellStart"/>
-      <w:r>
-        <w:rPr>
-          <w:sz w:val="30"/>
-          <w:szCs w:val="30"/>
-        </w:rPr>
-        <w:t>them</w:t>
-      </w:r>
-      <w:proofErr w:type="spellEnd"/>
-      <w:r>
-        <w:rPr>
-          <w:sz w:val="30"/>
-          <w:szCs w:val="30"/>
-        </w:rPr>
-        <w:t xml:space="preserve"> </w:t>
-      </w:r>
-      <w:proofErr w:type="spellStart"/>
-      <w:r>
-        <w:rPr>
-          <w:sz w:val="30"/>
-          <w:szCs w:val="30"/>
-        </w:rPr>
-        <w:t>to</w:t>
-      </w:r>
-      <w:proofErr w:type="spellEnd"/>
-      <w:r>
-        <w:rPr>
-          <w:sz w:val="30"/>
-          <w:szCs w:val="30"/>
-        </w:rPr>
-        <w:t xml:space="preserve"> </w:t>
-      </w:r>
-      <w:proofErr w:type="spellStart"/>
-      <w:r>
-        <w:rPr>
-          <w:sz w:val="30"/>
-          <w:szCs w:val="30"/>
-        </w:rPr>
-        <w:t>not</w:t>
-      </w:r>
-      <w:proofErr w:type="spellEnd"/>
-      <w:r>
-        <w:rPr>
-          <w:sz w:val="30"/>
-          <w:szCs w:val="30"/>
-        </w:rPr>
-        <w:t xml:space="preserve"> </w:t>
-      </w:r>
-      <w:proofErr w:type="spellStart"/>
-      <w:r>
-        <w:rPr>
-          <w:sz w:val="30"/>
-          <w:szCs w:val="30"/>
-        </w:rPr>
-        <w:t>to</w:t>
-      </w:r>
-      <w:proofErr w:type="spellEnd"/>
-      <w:r>
-        <w:rPr>
-          <w:sz w:val="30"/>
-          <w:szCs w:val="30"/>
-        </w:rPr>
-        <w:t xml:space="preserve"> be </w:t>
-      </w:r>
-      <w:proofErr w:type="spellStart"/>
-      <w:r>
-        <w:rPr>
-          <w:sz w:val="30"/>
-          <w:szCs w:val="30"/>
-        </w:rPr>
-        <w:t>just</w:t>
-      </w:r>
-      <w:proofErr w:type="spellEnd"/>
-      <w:r>
-        <w:rPr>
-          <w:sz w:val="30"/>
-          <w:szCs w:val="30"/>
-        </w:rPr>
-        <w:t xml:space="preserve"> </w:t>
-      </w:r>
-      <w:proofErr w:type="spellStart"/>
-      <w:r>
-        <w:rPr>
-          <w:sz w:val="30"/>
-          <w:szCs w:val="30"/>
-        </w:rPr>
-        <w:t>coupon</w:t>
-      </w:r>
-      <w:proofErr w:type="spellEnd"/>
-      <w:r>
-        <w:rPr>
-          <w:sz w:val="30"/>
-          <w:szCs w:val="30"/>
-        </w:rPr>
-        <w:t xml:space="preserve"> </w:t>
-      </w:r>
-      <w:proofErr w:type="spellStart"/>
-      <w:r>
-        <w:rPr>
-          <w:sz w:val="30"/>
-          <w:szCs w:val="30"/>
-        </w:rPr>
-        <w:t>user</w:t>
-      </w:r>
-      <w:proofErr w:type="spellEnd"/>
-      <w:r>
-        <w:rPr>
-          <w:sz w:val="30"/>
-          <w:szCs w:val="30"/>
-        </w:rPr>
-        <w:t xml:space="preserve"> </w:t>
-      </w:r>
-      <w:proofErr w:type="spellStart"/>
-      <w:r>
-        <w:rPr>
-          <w:sz w:val="30"/>
-          <w:szCs w:val="30"/>
-        </w:rPr>
-        <w:t>clients</w:t>
-      </w:r>
-      <w:proofErr w:type="spellEnd"/>
-      <w:r>
-        <w:rPr>
-          <w:sz w:val="30"/>
-          <w:szCs w:val="30"/>
-        </w:rPr>
-        <w:t xml:space="preserve">. </w:t>
-      </w:r>
-      <w:proofErr w:type="spellStart"/>
-      <w:r>
-        <w:rPr>
-          <w:sz w:val="30"/>
-          <w:szCs w:val="30"/>
-        </w:rPr>
-        <w:t>We</w:t>
-      </w:r>
-      <w:proofErr w:type="spellEnd"/>
-      <w:r>
-        <w:rPr>
-          <w:sz w:val="30"/>
-          <w:szCs w:val="30"/>
-        </w:rPr>
-        <w:t xml:space="preserve"> </w:t>
-      </w:r>
-      <w:proofErr w:type="spellStart"/>
-      <w:r>
-        <w:rPr>
-          <w:sz w:val="30"/>
-          <w:szCs w:val="30"/>
-        </w:rPr>
-        <w:t>think</w:t>
-      </w:r>
-      <w:proofErr w:type="spellEnd"/>
-      <w:r>
-        <w:rPr>
-          <w:sz w:val="30"/>
-          <w:szCs w:val="30"/>
-        </w:rPr>
-        <w:t xml:space="preserve"> </w:t>
-      </w:r>
-      <w:proofErr w:type="spellStart"/>
-      <w:r>
-        <w:rPr>
-          <w:sz w:val="30"/>
-          <w:szCs w:val="30"/>
-        </w:rPr>
-        <w:t>that</w:t>
-      </w:r>
-      <w:proofErr w:type="spellEnd"/>
-      <w:r>
-        <w:rPr>
-          <w:sz w:val="30"/>
-          <w:szCs w:val="30"/>
-        </w:rPr>
-        <w:t xml:space="preserve"> </w:t>
-      </w:r>
-      <w:proofErr w:type="spellStart"/>
-      <w:r>
-        <w:rPr>
-          <w:sz w:val="30"/>
-          <w:szCs w:val="30"/>
-        </w:rPr>
-        <w:t>reducing</w:t>
-      </w:r>
-      <w:proofErr w:type="spellEnd"/>
-      <w:r>
-        <w:rPr>
-          <w:sz w:val="30"/>
-          <w:szCs w:val="30"/>
-        </w:rPr>
-        <w:t xml:space="preserve"> </w:t>
-      </w:r>
-      <w:proofErr w:type="spellStart"/>
-      <w:r>
-        <w:rPr>
-          <w:sz w:val="30"/>
-          <w:szCs w:val="30"/>
-        </w:rPr>
-        <w:t>the</w:t>
-      </w:r>
-      <w:proofErr w:type="spellEnd"/>
-      <w:r>
-        <w:rPr>
-          <w:sz w:val="30"/>
-          <w:szCs w:val="30"/>
-        </w:rPr>
-        <w:t xml:space="preserve"> </w:t>
-      </w:r>
-      <w:proofErr w:type="spellStart"/>
-      <w:r>
-        <w:rPr>
-          <w:sz w:val="30"/>
-          <w:szCs w:val="30"/>
-        </w:rPr>
-        <w:t>number</w:t>
-      </w:r>
-      <w:proofErr w:type="spellEnd"/>
-      <w:r>
-        <w:rPr>
-          <w:sz w:val="30"/>
-          <w:szCs w:val="30"/>
-        </w:rPr>
-        <w:t xml:space="preserve"> of </w:t>
-      </w:r>
-      <w:proofErr w:type="spellStart"/>
-      <w:r>
-        <w:rPr>
-          <w:sz w:val="30"/>
-          <w:szCs w:val="30"/>
-        </w:rPr>
-        <w:t>discounts</w:t>
-      </w:r>
-      <w:proofErr w:type="spellEnd"/>
-      <w:r>
-        <w:rPr>
-          <w:sz w:val="30"/>
-          <w:szCs w:val="30"/>
-        </w:rPr>
-        <w:t xml:space="preserve"> </w:t>
-      </w:r>
-      <w:proofErr w:type="spellStart"/>
-      <w:r>
-        <w:rPr>
-          <w:sz w:val="30"/>
-          <w:szCs w:val="30"/>
-        </w:rPr>
-        <w:t>for</w:t>
-      </w:r>
-      <w:proofErr w:type="spellEnd"/>
-      <w:r>
-        <w:rPr>
-          <w:sz w:val="30"/>
-          <w:szCs w:val="30"/>
-        </w:rPr>
-        <w:t xml:space="preserve"> </w:t>
-      </w:r>
-      <w:proofErr w:type="spellStart"/>
-      <w:r>
-        <w:rPr>
-          <w:sz w:val="30"/>
-          <w:szCs w:val="30"/>
-        </w:rPr>
-        <w:t>newcomers</w:t>
-      </w:r>
-      <w:proofErr w:type="spellEnd"/>
-      <w:r>
-        <w:rPr>
-          <w:sz w:val="30"/>
-          <w:szCs w:val="30"/>
-        </w:rPr>
-        <w:t xml:space="preserve"> </w:t>
-      </w:r>
-      <w:proofErr w:type="spellStart"/>
-      <w:r>
-        <w:rPr>
-          <w:sz w:val="30"/>
-          <w:szCs w:val="30"/>
-        </w:rPr>
-        <w:t>might</w:t>
-      </w:r>
-      <w:proofErr w:type="spellEnd"/>
-      <w:r>
-        <w:rPr>
-          <w:sz w:val="30"/>
-          <w:szCs w:val="30"/>
-        </w:rPr>
-        <w:t xml:space="preserve"> </w:t>
-      </w:r>
-      <w:proofErr w:type="spellStart"/>
-      <w:r>
-        <w:rPr>
-          <w:sz w:val="30"/>
-          <w:szCs w:val="30"/>
-        </w:rPr>
-        <w:t>help</w:t>
-      </w:r>
-      <w:proofErr w:type="spellEnd"/>
-      <w:r>
-        <w:rPr>
-          <w:sz w:val="30"/>
-          <w:szCs w:val="30"/>
-        </w:rPr>
-        <w:t xml:space="preserve">, </w:t>
-      </w:r>
-      <w:proofErr w:type="spellStart"/>
-      <w:r>
-        <w:rPr>
-          <w:sz w:val="30"/>
-          <w:szCs w:val="30"/>
-        </w:rPr>
-        <w:t>if</w:t>
-      </w:r>
-      <w:proofErr w:type="spellEnd"/>
-      <w:r>
-        <w:rPr>
-          <w:sz w:val="30"/>
-          <w:szCs w:val="30"/>
-        </w:rPr>
-        <w:t xml:space="preserve"> </w:t>
-      </w:r>
-      <w:r>
-        <w:rPr>
-          <w:sz w:val="30"/>
-          <w:szCs w:val="30"/>
-        </w:rPr>
-        <w:t>(</w:t>
-      </w:r>
-      <w:proofErr w:type="spellStart"/>
-      <w:r>
-        <w:rPr>
-          <w:sz w:val="30"/>
-          <w:szCs w:val="30"/>
-        </w:rPr>
-        <w:t>for</w:t>
-      </w:r>
-      <w:proofErr w:type="spellEnd"/>
-      <w:r>
-        <w:rPr>
-          <w:sz w:val="30"/>
-          <w:szCs w:val="30"/>
-        </w:rPr>
-        <w:t xml:space="preserve"> </w:t>
-      </w:r>
-      <w:proofErr w:type="spellStart"/>
-      <w:r>
-        <w:rPr>
-          <w:sz w:val="30"/>
-          <w:szCs w:val="30"/>
-        </w:rPr>
-        <w:t>example</w:t>
-      </w:r>
-      <w:proofErr w:type="spellEnd"/>
-      <w:r>
-        <w:rPr>
-          <w:sz w:val="30"/>
-          <w:szCs w:val="30"/>
-        </w:rPr>
-        <w:t xml:space="preserve">) </w:t>
-      </w:r>
-      <w:proofErr w:type="spellStart"/>
-      <w:r>
-        <w:rPr>
-          <w:sz w:val="30"/>
-          <w:szCs w:val="30"/>
-        </w:rPr>
-        <w:t>the</w:t>
-      </w:r>
-      <w:proofErr w:type="spellEnd"/>
-      <w:r>
-        <w:rPr>
-          <w:sz w:val="30"/>
-          <w:szCs w:val="30"/>
-        </w:rPr>
-        <w:t xml:space="preserve"> </w:t>
-      </w:r>
-      <w:proofErr w:type="spellStart"/>
-      <w:r>
-        <w:rPr>
-          <w:sz w:val="30"/>
-          <w:szCs w:val="30"/>
-        </w:rPr>
-        <w:t>membership</w:t>
-      </w:r>
-      <w:proofErr w:type="spellEnd"/>
-      <w:r>
-        <w:rPr>
-          <w:sz w:val="30"/>
-          <w:szCs w:val="30"/>
-        </w:rPr>
-        <w:t xml:space="preserve"> status </w:t>
-      </w:r>
-      <w:proofErr w:type="spellStart"/>
-      <w:r>
-        <w:rPr>
-          <w:sz w:val="30"/>
-          <w:szCs w:val="30"/>
-        </w:rPr>
-        <w:t>could</w:t>
-      </w:r>
-      <w:proofErr w:type="spellEnd"/>
-      <w:r>
-        <w:rPr>
-          <w:sz w:val="30"/>
-          <w:szCs w:val="30"/>
-        </w:rPr>
-        <w:t xml:space="preserve"> be </w:t>
-      </w:r>
-      <w:proofErr w:type="spellStart"/>
-      <w:r>
-        <w:rPr>
-          <w:sz w:val="30"/>
-          <w:szCs w:val="30"/>
-        </w:rPr>
-        <w:t>upgraded</w:t>
-      </w:r>
-      <w:proofErr w:type="spellEnd"/>
-      <w:r>
-        <w:rPr>
-          <w:sz w:val="30"/>
-          <w:szCs w:val="30"/>
-        </w:rPr>
-        <w:t xml:space="preserve"> </w:t>
-      </w:r>
-      <w:proofErr w:type="spellStart"/>
-      <w:r>
-        <w:rPr>
-          <w:sz w:val="30"/>
-          <w:szCs w:val="30"/>
-        </w:rPr>
-        <w:t>faster</w:t>
-      </w:r>
-      <w:proofErr w:type="spellEnd"/>
-      <w:r>
-        <w:rPr>
-          <w:sz w:val="30"/>
-          <w:szCs w:val="30"/>
-        </w:rPr>
-        <w:t>.</w:t>
+      <w:r>
+        <w:rPr>
+          <w:sz w:val="30"/>
+          <w:szCs w:val="30"/>
+          <w:lang w:val="en-GB"/>
+        </w:rPr>
+        <w:t xml:space="preserve">using many coupons, so you can try to improve that </w:t>
+      </w:r>
+      <w:r>
+        <w:rPr>
+          <w:sz w:val="30"/>
+          <w:szCs w:val="30"/>
+          <w:lang w:val="en-GB"/>
+        </w:rPr>
+        <w:t>a</w:t>
+      </w:r>
+      <w:r>
+        <w:rPr>
+          <w:sz w:val="30"/>
+          <w:szCs w:val="30"/>
+          <w:lang w:val="en-GB"/>
+        </w:rPr>
+        <w:t>spect, provide more possibilit</w:t>
+      </w:r>
+      <w:r>
+        <w:rPr>
+          <w:sz w:val="30"/>
+          <w:szCs w:val="30"/>
+          <w:lang w:val="en-GB"/>
+        </w:rPr>
+        <w:t>i</w:t>
+      </w:r>
+      <w:r>
+        <w:rPr>
+          <w:sz w:val="30"/>
+          <w:szCs w:val="30"/>
+          <w:lang w:val="en-GB"/>
+        </w:rPr>
+        <w:t>es and adv</w:t>
+      </w:r>
+      <w:r>
+        <w:rPr>
+          <w:sz w:val="30"/>
+          <w:szCs w:val="30"/>
+          <w:lang w:val="en-GB"/>
+        </w:rPr>
+        <w:t>e</w:t>
+      </w:r>
+      <w:r>
+        <w:rPr>
+          <w:sz w:val="30"/>
+          <w:szCs w:val="30"/>
+          <w:lang w:val="en-GB"/>
+        </w:rPr>
+        <w:t>rtis</w:t>
+      </w:r>
+      <w:r>
+        <w:rPr>
+          <w:sz w:val="30"/>
+          <w:szCs w:val="30"/>
+          <w:lang w:val="en-GB"/>
+        </w:rPr>
+        <w:t>e</w:t>
+      </w:r>
+      <w:r>
+        <w:rPr>
+          <w:sz w:val="30"/>
+          <w:szCs w:val="30"/>
+          <w:lang w:val="en-GB"/>
+        </w:rPr>
+        <w:t>ment for these parts of the costumer-pool.</w:t>
+      </w:r>
+      <w:r>
+        <w:rPr>
+          <w:sz w:val="30"/>
+          <w:szCs w:val="30"/>
+          <w:lang w:val="en-GB"/>
+        </w:rPr>
+        <w:t xml:space="preserve"> We also found out that the current coupon-system could be improved on keeping the new customers, integrate them to not to be just coupon user clients. We think that reducing the number of discounts for newcomers might help, if </w:t>
+      </w:r>
+      <w:r>
+        <w:rPr>
+          <w:sz w:val="30"/>
+          <w:szCs w:val="30"/>
+          <w:lang w:val="en-GB"/>
+        </w:rPr>
+        <w:t xml:space="preserve">(for example) </w:t>
+      </w:r>
+      <w:r>
+        <w:rPr>
+          <w:sz w:val="30"/>
+          <w:szCs w:val="30"/>
+          <w:lang w:val="en-GB"/>
+        </w:rPr>
+        <w:t>the membership status could be upgraded faster.</w:t>
       </w:r>
     </w:p>
     <w:sectPr>
@@ -6646,16 +5332,16 @@
 <file path=word/numbering.xml><?xml version="1.0" encoding="utf-8"?>
 <w:numbering xmlns:wpc="http://schemas.microsoft.com/office/word/2010/wordprocessingCanvas" xmlns:cx="http://schemas.microsoft.com/office/drawing/2014/chartex" xmlns:cx1="http://schemas.microsoft.com/office/drawing/2015/9/8/chartex" xmlns:cx2="http://schemas.microsoft.com/office/drawing/2015/10/21/chartex" xmlns:cx3="http://schemas.microsoft.com/office/drawing/2016/5/9/chartex" xmlns:cx4="http://schemas.microsoft.com/office/drawing/2016/5/10/chartex" xmlns:cx5="http://schemas.microsoft.com/office/drawing/2016/5/11/chartex" xmlns:cx6="http://schemas.microsoft.com/office/drawing/2016/5/12/chartex" xmlns:cx7="http://schemas.microsoft.com/office/drawing/2016/5/13/chartex" xmlns:cx8="http://schemas.microsoft.com/office/drawing/2016/5/14/chartex" xmlns:mc="http://schemas.openxmlformats.org/markup-compatibility/2006" xmlns:aink="http://schemas.microsoft.com/office/drawing/2016/ink" xmlns:am3d="http://schemas.microsoft.com/office/drawing/2017/model3d" xmlns:o="urn:schemas-microsoft-com:office:office" xmlns:oel="http://schemas.microsoft.com/office/2019/extlst" xmlns:r="http://schemas.openxmlformats.org/officeDocument/2006/relationships" xmlns:m="http://schemas.openxmlformats.org/officeDocument/2006/math" xmlns:v="urn:schemas-microsoft-com:vml" xmlns:wp14="http://schemas.microsoft.com/office/word/2010/wordprocessingDrawing" xmlns:wp="http://schemas.openxmlformats.org/drawingml/2006/wordprocessingDrawing" xmlns:w10="urn:schemas-microsoft-com:office:word" xmlns:w="http://schemas.openxmlformats.org/wordprocessingml/2006/main" xmlns:w14="http://schemas.microsoft.com/office/word/2010/wordml" xmlns:w15="http://schemas.microsoft.com/office/word/2012/wordml" xmlns:w16cex="http://schemas.microsoft.com/office/word/2018/wordml/cex" xmlns:w16cid="http://schemas.microsoft.com/office/word/2016/wordml/cid" xmlns:w16="http://schemas.microsoft.com/office/word/2018/wordml" xmlns:w16sdtdh="http://schemas.microsoft.com/office/word/2020/wordml/sdtdatahash" xmlns:w16se="http://schemas.microsoft.com/office/word/2015/wordml/symex" xmlns:wpg="http://schemas.microsoft.com/office/word/2010/wordprocessingGroup" xmlns:wpi="http://schemas.microsoft.com/office/word/2010/wordprocessingInk" xmlns:wne="http://schemas.microsoft.com/office/word/2006/wordml" xmlns:wps="http://schemas.microsoft.com/office/word/2010/wordprocessingShape" mc:Ignorable="w14 w15 w16se w16cid w16 w16cex w16sdtdh wp14">
   <w:abstractNum w:abstractNumId="0" w15:restartNumberingAfterBreak="0">
-    <w:nsid w:val="56B36708"/>
+    <w:nsid w:val="13107F53"/>
     <w:multiLevelType w:val="hybridMultilevel"/>
-    <w:tmpl w:val="FC5AD0BA"/>
+    <w:tmpl w:val="C1FEB9A8"/>
     <w:lvl w:ilvl="0" w:tplc="040E0001">
       <w:start w:val="1"/>
       <w:numFmt w:val="bullet"/>
       <w:lvlText w:val=""/>
       <w:lvlJc w:val="left"/>
       <w:pPr>
-        <w:ind w:left="2140" w:hanging="360"/>
+        <w:ind w:left="1440" w:hanging="360"/>
       </w:pPr>
       <w:rPr>
         <w:rFonts w:ascii="Symbol" w:hAnsi="Symbol" w:hint="default"/>
@@ -6667,7 +5353,7 @@
       <w:lvlText w:val="o"/>
       <w:lvlJc w:val="left"/>
       <w:pPr>
-        <w:ind w:left="2860" w:hanging="360"/>
+        <w:ind w:left="2160" w:hanging="360"/>
       </w:pPr>
       <w:rPr>
         <w:rFonts w:ascii="Courier New" w:hAnsi="Courier New" w:cs="Courier New" w:hint="default"/>
@@ -6679,7 +5365,7 @@
       <w:lvlText w:val=""/>
       <w:lvlJc w:val="left"/>
       <w:pPr>
-        <w:ind w:left="3580" w:hanging="360"/>
+        <w:ind w:left="2880" w:hanging="360"/>
       </w:pPr>
       <w:rPr>
         <w:rFonts w:ascii="Wingdings" w:hAnsi="Wingdings" w:hint="default"/>
@@ -6691,7 +5377,7 @@
       <w:lvlText w:val=""/>
       <w:lvlJc w:val="left"/>
       <w:pPr>
-        <w:ind w:left="4300" w:hanging="360"/>
+        <w:ind w:left="3600" w:hanging="360"/>
       </w:pPr>
       <w:rPr>
         <w:rFonts w:ascii="Symbol" w:hAnsi="Symbol" w:hint="default"/>
@@ -6703,7 +5389,7 @@
       <w:lvlText w:val="o"/>
       <w:lvlJc w:val="left"/>
       <w:pPr>
-        <w:ind w:left="5020" w:hanging="360"/>
+        <w:ind w:left="4320" w:hanging="360"/>
       </w:pPr>
       <w:rPr>
         <w:rFonts w:ascii="Courier New" w:hAnsi="Courier New" w:cs="Courier New" w:hint="default"/>
@@ -6715,7 +5401,7 @@
       <w:lvlText w:val=""/>
       <w:lvlJc w:val="left"/>
       <w:pPr>
-        <w:ind w:left="5740" w:hanging="360"/>
+        <w:ind w:left="5040" w:hanging="360"/>
       </w:pPr>
       <w:rPr>
         <w:rFonts w:ascii="Wingdings" w:hAnsi="Wingdings" w:hint="default"/>
@@ -6727,7 +5413,7 @@
       <w:lvlText w:val=""/>
       <w:lvlJc w:val="left"/>
       <w:pPr>
-        <w:ind w:left="6460" w:hanging="360"/>
+        <w:ind w:left="5760" w:hanging="360"/>
       </w:pPr>
       <w:rPr>
         <w:rFonts w:ascii="Symbol" w:hAnsi="Symbol" w:hint="default"/>
@@ -6739,7 +5425,7 @@
       <w:lvlText w:val="o"/>
       <w:lvlJc w:val="left"/>
       <w:pPr>
-        <w:ind w:left="7180" w:hanging="360"/>
+        <w:ind w:left="6480" w:hanging="360"/>
       </w:pPr>
       <w:rPr>
         <w:rFonts w:ascii="Courier New" w:hAnsi="Courier New" w:cs="Courier New" w:hint="default"/>
@@ -6751,7 +5437,7 @@
       <w:lvlText w:val=""/>
       <w:lvlJc w:val="left"/>
       <w:pPr>
-        <w:ind w:left="7900" w:hanging="360"/>
+        <w:ind w:left="7200" w:hanging="360"/>
       </w:pPr>
       <w:rPr>
         <w:rFonts w:ascii="Wingdings" w:hAnsi="Wingdings" w:hint="default"/>
@@ -6759,16 +5445,16 @@
     </w:lvl>
   </w:abstractNum>
   <w:abstractNum w:abstractNumId="1" w15:restartNumberingAfterBreak="0">
-    <w:nsid w:val="5EFF2594"/>
+    <w:nsid w:val="56B36708"/>
     <w:multiLevelType w:val="hybridMultilevel"/>
-    <w:tmpl w:val="D5B059EE"/>
+    <w:tmpl w:val="FC5AD0BA"/>
     <w:lvl w:ilvl="0" w:tplc="040E0001">
       <w:start w:val="1"/>
       <w:numFmt w:val="bullet"/>
       <w:lvlText w:val=""/>
       <w:lvlJc w:val="left"/>
       <w:pPr>
-        <w:ind w:left="1440" w:hanging="360"/>
+        <w:ind w:left="2140" w:hanging="360"/>
       </w:pPr>
       <w:rPr>
         <w:rFonts w:ascii="Symbol" w:hAnsi="Symbol" w:hint="default"/>
@@ -6780,7 +5466,7 @@
       <w:lvlText w:val="o"/>
       <w:lvlJc w:val="left"/>
       <w:pPr>
-        <w:ind w:left="2160" w:hanging="360"/>
+        <w:ind w:left="2860" w:hanging="360"/>
       </w:pPr>
       <w:rPr>
         <w:rFonts w:ascii="Courier New" w:hAnsi="Courier New" w:cs="Courier New" w:hint="default"/>
@@ -6792,7 +5478,7 @@
       <w:lvlText w:val=""/>
       <w:lvlJc w:val="left"/>
       <w:pPr>
-        <w:ind w:left="2880" w:hanging="360"/>
+        <w:ind w:left="3580" w:hanging="360"/>
       </w:pPr>
       <w:rPr>
         <w:rFonts w:ascii="Wingdings" w:hAnsi="Wingdings" w:hint="default"/>
@@ -6804,7 +5490,7 @@
       <w:lvlText w:val=""/>
       <w:lvlJc w:val="left"/>
       <w:pPr>
-        <w:ind w:left="3600" w:hanging="360"/>
+        <w:ind w:left="4300" w:hanging="360"/>
       </w:pPr>
       <w:rPr>
         <w:rFonts w:ascii="Symbol" w:hAnsi="Symbol" w:hint="default"/>
@@ -6816,7 +5502,7 @@
       <w:lvlText w:val="o"/>
       <w:lvlJc w:val="left"/>
       <w:pPr>
-        <w:ind w:left="4320" w:hanging="360"/>
+        <w:ind w:left="5020" w:hanging="360"/>
       </w:pPr>
       <w:rPr>
         <w:rFonts w:ascii="Courier New" w:hAnsi="Courier New" w:cs="Courier New" w:hint="default"/>
@@ -6828,7 +5514,7 @@
       <w:lvlText w:val=""/>
       <w:lvlJc w:val="left"/>
       <w:pPr>
-        <w:ind w:left="5040" w:hanging="360"/>
+        <w:ind w:left="5740" w:hanging="360"/>
       </w:pPr>
       <w:rPr>
         <w:rFonts w:ascii="Wingdings" w:hAnsi="Wingdings" w:hint="default"/>
@@ -6840,7 +5526,7 @@
       <w:lvlText w:val=""/>
       <w:lvlJc w:val="left"/>
       <w:pPr>
-        <w:ind w:left="5760" w:hanging="360"/>
+        <w:ind w:left="6460" w:hanging="360"/>
       </w:pPr>
       <w:rPr>
         <w:rFonts w:ascii="Symbol" w:hAnsi="Symbol" w:hint="default"/>
@@ -6852,7 +5538,7 @@
       <w:lvlText w:val="o"/>
       <w:lvlJc w:val="left"/>
       <w:pPr>
-        <w:ind w:left="6480" w:hanging="360"/>
+        <w:ind w:left="7180" w:hanging="360"/>
       </w:pPr>
       <w:rPr>
         <w:rFonts w:ascii="Courier New" w:hAnsi="Courier New" w:cs="Courier New" w:hint="default"/>
@@ -6864,7 +5550,7 @@
       <w:lvlText w:val=""/>
       <w:lvlJc w:val="left"/>
       <w:pPr>
-        <w:ind w:left="7200" w:hanging="360"/>
+        <w:ind w:left="7900" w:hanging="360"/>
       </w:pPr>
       <w:rPr>
         <w:rFonts w:ascii="Wingdings" w:hAnsi="Wingdings" w:hint="default"/>
@@ -6872,9 +5558,9 @@
     </w:lvl>
   </w:abstractNum>
   <w:abstractNum w:abstractNumId="2" w15:restartNumberingAfterBreak="0">
-    <w:nsid w:val="67BA0C77"/>
+    <w:nsid w:val="5EFF2594"/>
     <w:multiLevelType w:val="hybridMultilevel"/>
-    <w:tmpl w:val="D6FAE0C6"/>
+    <w:tmpl w:val="D5B059EE"/>
     <w:lvl w:ilvl="0" w:tplc="040E0001">
       <w:start w:val="1"/>
       <w:numFmt w:val="bullet"/>
@@ -6985,6 +5671,119 @@
     </w:lvl>
   </w:abstractNum>
   <w:abstractNum w:abstractNumId="3" w15:restartNumberingAfterBreak="0">
+    <w:nsid w:val="67BA0C77"/>
+    <w:multiLevelType w:val="hybridMultilevel"/>
+    <w:tmpl w:val="D6FAE0C6"/>
+    <w:lvl w:ilvl="0" w:tplc="040E0001">
+      <w:start w:val="1"/>
+      <w:numFmt w:val="bullet"/>
+      <w:lvlText w:val=""/>
+      <w:lvlJc w:val="left"/>
+      <w:pPr>
+        <w:ind w:left="1440" w:hanging="360"/>
+      </w:pPr>
+      <w:rPr>
+        <w:rFonts w:ascii="Symbol" w:hAnsi="Symbol" w:hint="default"/>
+      </w:rPr>
+    </w:lvl>
+    <w:lvl w:ilvl="1" w:tplc="040E0003" w:tentative="1">
+      <w:start w:val="1"/>
+      <w:numFmt w:val="bullet"/>
+      <w:lvlText w:val="o"/>
+      <w:lvlJc w:val="left"/>
+      <w:pPr>
+        <w:ind w:left="2160" w:hanging="360"/>
+      </w:pPr>
+      <w:rPr>
+        <w:rFonts w:ascii="Courier New" w:hAnsi="Courier New" w:cs="Courier New" w:hint="default"/>
+      </w:rPr>
+    </w:lvl>
+    <w:lvl w:ilvl="2" w:tplc="040E0005" w:tentative="1">
+      <w:start w:val="1"/>
+      <w:numFmt w:val="bullet"/>
+      <w:lvlText w:val=""/>
+      <w:lvlJc w:val="left"/>
+      <w:pPr>
+        <w:ind w:left="2880" w:hanging="360"/>
+      </w:pPr>
+      <w:rPr>
+        <w:rFonts w:ascii="Wingdings" w:hAnsi="Wingdings" w:hint="default"/>
+      </w:rPr>
+    </w:lvl>
+    <w:lvl w:ilvl="3" w:tplc="040E0001" w:tentative="1">
+      <w:start w:val="1"/>
+      <w:numFmt w:val="bullet"/>
+      <w:lvlText w:val=""/>
+      <w:lvlJc w:val="left"/>
+      <w:pPr>
+        <w:ind w:left="3600" w:hanging="360"/>
+      </w:pPr>
+      <w:rPr>
+        <w:rFonts w:ascii="Symbol" w:hAnsi="Symbol" w:hint="default"/>
+      </w:rPr>
+    </w:lvl>
+    <w:lvl w:ilvl="4" w:tplc="040E0003" w:tentative="1">
+      <w:start w:val="1"/>
+      <w:numFmt w:val="bullet"/>
+      <w:lvlText w:val="o"/>
+      <w:lvlJc w:val="left"/>
+      <w:pPr>
+        <w:ind w:left="4320" w:hanging="360"/>
+      </w:pPr>
+      <w:rPr>
+        <w:rFonts w:ascii="Courier New" w:hAnsi="Courier New" w:cs="Courier New" w:hint="default"/>
+      </w:rPr>
+    </w:lvl>
+    <w:lvl w:ilvl="5" w:tplc="040E0005" w:tentative="1">
+      <w:start w:val="1"/>
+      <w:numFmt w:val="bullet"/>
+      <w:lvlText w:val=""/>
+      <w:lvlJc w:val="left"/>
+      <w:pPr>
+        <w:ind w:left="5040" w:hanging="360"/>
+      </w:pPr>
+      <w:rPr>
+        <w:rFonts w:ascii="Wingdings" w:hAnsi="Wingdings" w:hint="default"/>
+      </w:rPr>
+    </w:lvl>
+    <w:lvl w:ilvl="6" w:tplc="040E0001" w:tentative="1">
+      <w:start w:val="1"/>
+      <w:numFmt w:val="bullet"/>
+      <w:lvlText w:val=""/>
+      <w:lvlJc w:val="left"/>
+      <w:pPr>
+        <w:ind w:left="5760" w:hanging="360"/>
+      </w:pPr>
+      <w:rPr>
+        <w:rFonts w:ascii="Symbol" w:hAnsi="Symbol" w:hint="default"/>
+      </w:rPr>
+    </w:lvl>
+    <w:lvl w:ilvl="7" w:tplc="040E0003" w:tentative="1">
+      <w:start w:val="1"/>
+      <w:numFmt w:val="bullet"/>
+      <w:lvlText w:val="o"/>
+      <w:lvlJc w:val="left"/>
+      <w:pPr>
+        <w:ind w:left="6480" w:hanging="360"/>
+      </w:pPr>
+      <w:rPr>
+        <w:rFonts w:ascii="Courier New" w:hAnsi="Courier New" w:cs="Courier New" w:hint="default"/>
+      </w:rPr>
+    </w:lvl>
+    <w:lvl w:ilvl="8" w:tplc="040E0005" w:tentative="1">
+      <w:start w:val="1"/>
+      <w:numFmt w:val="bullet"/>
+      <w:lvlText w:val=""/>
+      <w:lvlJc w:val="left"/>
+      <w:pPr>
+        <w:ind w:left="7200" w:hanging="360"/>
+      </w:pPr>
+      <w:rPr>
+        <w:rFonts w:ascii="Wingdings" w:hAnsi="Wingdings" w:hint="default"/>
+      </w:rPr>
+    </w:lvl>
+  </w:abstractNum>
+  <w:abstractNum w:abstractNumId="4" w15:restartNumberingAfterBreak="0">
     <w:nsid w:val="6E922C00"/>
     <w:multiLevelType w:val="hybridMultilevel"/>
     <w:tmpl w:val="A4664FF2"/>
@@ -7074,7 +5873,7 @@
       </w:pPr>
     </w:lvl>
   </w:abstractNum>
-  <w:abstractNum w:abstractNumId="4" w15:restartNumberingAfterBreak="0">
+  <w:abstractNum w:abstractNumId="5" w15:restartNumberingAfterBreak="0">
     <w:nsid w:val="799C3B84"/>
     <w:multiLevelType w:val="multilevel"/>
     <w:tmpl w:val="F4FCF66C"/>
@@ -7188,7 +5987,7 @@
     </w:lvl>
   </w:abstractNum>
   <w:num w:numId="1" w16cid:durableId="808591751">
-    <w:abstractNumId w:val="4"/>
+    <w:abstractNumId w:val="5"/>
     <w:lvlOverride w:ilvl="0">
       <w:startOverride w:val="1"/>
     </w:lvlOverride>
@@ -7218,16 +6017,19 @@
     </w:lvlOverride>
   </w:num>
   <w:num w:numId="2" w16cid:durableId="2056074969">
+    <w:abstractNumId w:val="4"/>
+  </w:num>
+  <w:num w:numId="3" w16cid:durableId="512845638">
+    <w:abstractNumId w:val="2"/>
+  </w:num>
+  <w:num w:numId="4" w16cid:durableId="1702851410">
+    <w:abstractNumId w:val="1"/>
+  </w:num>
+  <w:num w:numId="5" w16cid:durableId="589968559">
     <w:abstractNumId w:val="3"/>
   </w:num>
-  <w:num w:numId="3" w16cid:durableId="512845638">
-    <w:abstractNumId w:val="1"/>
-  </w:num>
-  <w:num w:numId="4" w16cid:durableId="1702851410">
+  <w:num w:numId="6" w16cid:durableId="999238695">
     <w:abstractNumId w:val="0"/>
-  </w:num>
-  <w:num w:numId="5" w16cid:durableId="589968559">
-    <w:abstractNumId w:val="2"/>
   </w:num>
 </w:numbering>
 </file>

</xml_diff>